<commit_message>
Update Dokumentation - Vincent.docx
</commit_message>
<xml_diff>
--- a/test/Assets/figuren/Dokumentation/Dokumentation - Vincent.docx
+++ b/test/Assets/figuren/Dokumentation/Dokumentation - Vincent.docx
@@ -332,7 +332,7 @@
               <w:tab w:val="right" w:leader="dot" w:pos="9344"/>
             </w:tabs>
             <w:rPr>
-              <w:rFonts w:ascii="Arial" w:eastAsiaTheme="minorEastAsia" w:hAnsi="Arial" w:cs="Arial"/>
+              <w:rFonts w:eastAsiaTheme="minorEastAsia"/>
               <w:noProof/>
               <w:sz w:val="22"/>
               <w:szCs w:val="22"/>
@@ -357,18 +357,16 @@
             </w:rPr>
             <w:fldChar w:fldCharType="separate"/>
           </w:r>
-          <w:hyperlink w:anchor="_Toc535077470" w:history="1">
+          <w:hyperlink w:anchor="_Toc535082539" w:history="1">
             <w:r>
               <w:rPr>
                 <w:rStyle w:val="Hyperlink"/>
-                <w:rFonts w:ascii="Arial" w:hAnsi="Arial" w:cs="Arial"/>
                 <w:noProof/>
               </w:rPr>
               <w:t>1. Einleitung</w:t>
             </w:r>
             <w:r>
               <w:rPr>
-                <w:rFonts w:ascii="Arial" w:hAnsi="Arial" w:cs="Arial"/>
                 <w:noProof/>
                 <w:webHidden/>
               </w:rPr>
@@ -376,7 +374,6 @@
             </w:r>
             <w:r>
               <w:rPr>
-                <w:rFonts w:ascii="Arial" w:hAnsi="Arial" w:cs="Arial"/>
                 <w:noProof/>
                 <w:webHidden/>
               </w:rPr>
@@ -384,22 +381,19 @@
             </w:r>
             <w:r>
               <w:rPr>
-                <w:rFonts w:ascii="Arial" w:hAnsi="Arial" w:cs="Arial"/>
-                <w:noProof/>
-                <w:webHidden/>
-              </w:rPr>
-              <w:instrText xml:space="preserve"> PAGEREF _Toc535077470 \h </w:instrText>
-            </w:r>
-            <w:r>
-              <w:rPr>
-                <w:rFonts w:ascii="Arial" w:hAnsi="Arial" w:cs="Arial"/>
-                <w:noProof/>
-                <w:webHidden/>
-              </w:rPr>
-            </w:r>
-            <w:r>
-              <w:rPr>
-                <w:rFonts w:ascii="Arial" w:hAnsi="Arial" w:cs="Arial"/>
+                <w:noProof/>
+                <w:webHidden/>
+              </w:rPr>
+              <w:instrText xml:space="preserve"> PAGEREF _Toc535082539 \h </w:instrText>
+            </w:r>
+            <w:r>
+              <w:rPr>
+                <w:noProof/>
+                <w:webHidden/>
+              </w:rPr>
+            </w:r>
+            <w:r>
+              <w:rPr>
                 <w:noProof/>
                 <w:webHidden/>
               </w:rPr>
@@ -407,7 +401,6 @@
             </w:r>
             <w:r>
               <w:rPr>
-                <w:rFonts w:ascii="Arial" w:hAnsi="Arial" w:cs="Arial"/>
                 <w:noProof/>
                 <w:webHidden/>
               </w:rPr>
@@ -415,7 +408,6 @@
             </w:r>
             <w:r>
               <w:rPr>
-                <w:rFonts w:ascii="Arial" w:hAnsi="Arial" w:cs="Arial"/>
                 <w:noProof/>
                 <w:webHidden/>
               </w:rPr>
@@ -430,25 +422,23 @@
               <w:tab w:val="right" w:leader="dot" w:pos="9344"/>
             </w:tabs>
             <w:rPr>
-              <w:rFonts w:ascii="Arial" w:eastAsiaTheme="minorEastAsia" w:hAnsi="Arial" w:cs="Arial"/>
+              <w:rFonts w:eastAsiaTheme="minorEastAsia"/>
               <w:noProof/>
               <w:sz w:val="22"/>
               <w:szCs w:val="22"/>
               <w:lang w:eastAsia="de-DE"/>
             </w:rPr>
           </w:pPr>
-          <w:hyperlink w:anchor="_Toc535077471" w:history="1">
+          <w:hyperlink w:anchor="_Toc535082540" w:history="1">
             <w:r>
               <w:rPr>
                 <w:rStyle w:val="Hyperlink"/>
-                <w:rFonts w:ascii="Arial" w:hAnsi="Arial" w:cs="Arial"/>
                 <w:noProof/>
               </w:rPr>
               <w:t>2. Spielablauf und -mechanik</w:t>
             </w:r>
             <w:r>
               <w:rPr>
-                <w:rFonts w:ascii="Arial" w:hAnsi="Arial" w:cs="Arial"/>
                 <w:noProof/>
                 <w:webHidden/>
               </w:rPr>
@@ -456,7 +446,6 @@
             </w:r>
             <w:r>
               <w:rPr>
-                <w:rFonts w:ascii="Arial" w:hAnsi="Arial" w:cs="Arial"/>
                 <w:noProof/>
                 <w:webHidden/>
               </w:rPr>
@@ -464,22 +453,19 @@
             </w:r>
             <w:r>
               <w:rPr>
-                <w:rFonts w:ascii="Arial" w:hAnsi="Arial" w:cs="Arial"/>
-                <w:noProof/>
-                <w:webHidden/>
-              </w:rPr>
-              <w:instrText xml:space="preserve"> PAGEREF _Toc535077471 \h </w:instrText>
-            </w:r>
-            <w:r>
-              <w:rPr>
-                <w:rFonts w:ascii="Arial" w:hAnsi="Arial" w:cs="Arial"/>
-                <w:noProof/>
-                <w:webHidden/>
-              </w:rPr>
-            </w:r>
-            <w:r>
-              <w:rPr>
-                <w:rFonts w:ascii="Arial" w:hAnsi="Arial" w:cs="Arial"/>
+                <w:noProof/>
+                <w:webHidden/>
+              </w:rPr>
+              <w:instrText xml:space="preserve"> PAGEREF _Toc535082540 \h </w:instrText>
+            </w:r>
+            <w:r>
+              <w:rPr>
+                <w:noProof/>
+                <w:webHidden/>
+              </w:rPr>
+            </w:r>
+            <w:r>
+              <w:rPr>
                 <w:noProof/>
                 <w:webHidden/>
               </w:rPr>
@@ -487,7 +473,6 @@
             </w:r>
             <w:r>
               <w:rPr>
-                <w:rFonts w:ascii="Arial" w:hAnsi="Arial" w:cs="Arial"/>
                 <w:noProof/>
                 <w:webHidden/>
               </w:rPr>
@@ -495,7 +480,6 @@
             </w:r>
             <w:r>
               <w:rPr>
-                <w:rFonts w:ascii="Arial" w:hAnsi="Arial" w:cs="Arial"/>
                 <w:noProof/>
                 <w:webHidden/>
               </w:rPr>
@@ -510,25 +494,23 @@
               <w:tab w:val="right" w:leader="dot" w:pos="9344"/>
             </w:tabs>
             <w:rPr>
-              <w:rFonts w:ascii="Arial" w:eastAsiaTheme="minorEastAsia" w:hAnsi="Arial" w:cs="Arial"/>
+              <w:rFonts w:eastAsiaTheme="minorEastAsia"/>
               <w:noProof/>
               <w:sz w:val="22"/>
               <w:szCs w:val="22"/>
               <w:lang w:eastAsia="de-DE"/>
             </w:rPr>
           </w:pPr>
-          <w:hyperlink w:anchor="_Toc535077472" w:history="1">
+          <w:hyperlink w:anchor="_Toc535082541" w:history="1">
             <w:r>
               <w:rPr>
                 <w:rStyle w:val="Hyperlink"/>
-                <w:rFonts w:ascii="Arial" w:hAnsi="Arial" w:cs="Arial"/>
                 <w:noProof/>
               </w:rPr>
               <w:t>2.1 Spielidee</w:t>
             </w:r>
             <w:r>
               <w:rPr>
-                <w:rFonts w:ascii="Arial" w:hAnsi="Arial" w:cs="Arial"/>
                 <w:noProof/>
                 <w:webHidden/>
               </w:rPr>
@@ -536,7 +518,6 @@
             </w:r>
             <w:r>
               <w:rPr>
-                <w:rFonts w:ascii="Arial" w:hAnsi="Arial" w:cs="Arial"/>
                 <w:noProof/>
                 <w:webHidden/>
               </w:rPr>
@@ -544,22 +525,19 @@
             </w:r>
             <w:r>
               <w:rPr>
-                <w:rFonts w:ascii="Arial" w:hAnsi="Arial" w:cs="Arial"/>
-                <w:noProof/>
-                <w:webHidden/>
-              </w:rPr>
-              <w:instrText xml:space="preserve"> PAGEREF _Toc535077472 \h </w:instrText>
-            </w:r>
-            <w:r>
-              <w:rPr>
-                <w:rFonts w:ascii="Arial" w:hAnsi="Arial" w:cs="Arial"/>
-                <w:noProof/>
-                <w:webHidden/>
-              </w:rPr>
-            </w:r>
-            <w:r>
-              <w:rPr>
-                <w:rFonts w:ascii="Arial" w:hAnsi="Arial" w:cs="Arial"/>
+                <w:noProof/>
+                <w:webHidden/>
+              </w:rPr>
+              <w:instrText xml:space="preserve"> PAGEREF _Toc535082541 \h </w:instrText>
+            </w:r>
+            <w:r>
+              <w:rPr>
+                <w:noProof/>
+                <w:webHidden/>
+              </w:rPr>
+            </w:r>
+            <w:r>
+              <w:rPr>
                 <w:noProof/>
                 <w:webHidden/>
               </w:rPr>
@@ -567,7 +545,6 @@
             </w:r>
             <w:r>
               <w:rPr>
-                <w:rFonts w:ascii="Arial" w:hAnsi="Arial" w:cs="Arial"/>
                 <w:noProof/>
                 <w:webHidden/>
               </w:rPr>
@@ -575,7 +552,6 @@
             </w:r>
             <w:r>
               <w:rPr>
-                <w:rFonts w:ascii="Arial" w:hAnsi="Arial" w:cs="Arial"/>
                 <w:noProof/>
                 <w:webHidden/>
               </w:rPr>
@@ -590,25 +566,23 @@
               <w:tab w:val="right" w:leader="dot" w:pos="9344"/>
             </w:tabs>
             <w:rPr>
-              <w:rFonts w:ascii="Arial" w:eastAsiaTheme="minorEastAsia" w:hAnsi="Arial" w:cs="Arial"/>
+              <w:rFonts w:eastAsiaTheme="minorEastAsia"/>
               <w:noProof/>
               <w:sz w:val="22"/>
               <w:szCs w:val="22"/>
               <w:lang w:eastAsia="de-DE"/>
             </w:rPr>
           </w:pPr>
-          <w:hyperlink w:anchor="_Toc535077473" w:history="1">
+          <w:hyperlink w:anchor="_Toc535082542" w:history="1">
             <w:r>
               <w:rPr>
                 <w:rStyle w:val="Hyperlink"/>
-                <w:rFonts w:ascii="Arial" w:hAnsi="Arial" w:cs="Arial"/>
                 <w:noProof/>
               </w:rPr>
               <w:t>2.2 Spielmechanik</w:t>
             </w:r>
             <w:r>
               <w:rPr>
-                <w:rFonts w:ascii="Arial" w:hAnsi="Arial" w:cs="Arial"/>
                 <w:noProof/>
                 <w:webHidden/>
               </w:rPr>
@@ -616,7 +590,6 @@
             </w:r>
             <w:r>
               <w:rPr>
-                <w:rFonts w:ascii="Arial" w:hAnsi="Arial" w:cs="Arial"/>
                 <w:noProof/>
                 <w:webHidden/>
               </w:rPr>
@@ -624,22 +597,19 @@
             </w:r>
             <w:r>
               <w:rPr>
-                <w:rFonts w:ascii="Arial" w:hAnsi="Arial" w:cs="Arial"/>
-                <w:noProof/>
-                <w:webHidden/>
-              </w:rPr>
-              <w:instrText xml:space="preserve"> PAGEREF _Toc535077473 \h </w:instrText>
-            </w:r>
-            <w:r>
-              <w:rPr>
-                <w:rFonts w:ascii="Arial" w:hAnsi="Arial" w:cs="Arial"/>
-                <w:noProof/>
-                <w:webHidden/>
-              </w:rPr>
-            </w:r>
-            <w:r>
-              <w:rPr>
-                <w:rFonts w:ascii="Arial" w:hAnsi="Arial" w:cs="Arial"/>
+                <w:noProof/>
+                <w:webHidden/>
+              </w:rPr>
+              <w:instrText xml:space="preserve"> PAGEREF _Toc535082542 \h </w:instrText>
+            </w:r>
+            <w:r>
+              <w:rPr>
+                <w:noProof/>
+                <w:webHidden/>
+              </w:rPr>
+            </w:r>
+            <w:r>
+              <w:rPr>
                 <w:noProof/>
                 <w:webHidden/>
               </w:rPr>
@@ -647,7 +617,6 @@
             </w:r>
             <w:r>
               <w:rPr>
-                <w:rFonts w:ascii="Arial" w:hAnsi="Arial" w:cs="Arial"/>
                 <w:noProof/>
                 <w:webHidden/>
               </w:rPr>
@@ -655,7 +624,6 @@
             </w:r>
             <w:r>
               <w:rPr>
-                <w:rFonts w:ascii="Arial" w:hAnsi="Arial" w:cs="Arial"/>
                 <w:noProof/>
                 <w:webHidden/>
               </w:rPr>
@@ -670,25 +638,23 @@
               <w:tab w:val="right" w:leader="dot" w:pos="9344"/>
             </w:tabs>
             <w:rPr>
-              <w:rFonts w:ascii="Arial" w:eastAsiaTheme="minorEastAsia" w:hAnsi="Arial" w:cs="Arial"/>
+              <w:rFonts w:eastAsiaTheme="minorEastAsia"/>
               <w:noProof/>
               <w:sz w:val="22"/>
               <w:szCs w:val="22"/>
               <w:lang w:eastAsia="de-DE"/>
             </w:rPr>
           </w:pPr>
-          <w:hyperlink w:anchor="_Toc535077474" w:history="1">
+          <w:hyperlink w:anchor="_Toc535082543" w:history="1">
             <w:r>
               <w:rPr>
                 <w:rStyle w:val="Hyperlink"/>
-                <w:rFonts w:ascii="Arial" w:hAnsi="Arial" w:cs="Arial"/>
                 <w:noProof/>
               </w:rPr>
               <w:t>2.3 Spielbalancing</w:t>
             </w:r>
             <w:r>
               <w:rPr>
-                <w:rFonts w:ascii="Arial" w:hAnsi="Arial" w:cs="Arial"/>
                 <w:noProof/>
                 <w:webHidden/>
               </w:rPr>
@@ -696,7 +662,6 @@
             </w:r>
             <w:r>
               <w:rPr>
-                <w:rFonts w:ascii="Arial" w:hAnsi="Arial" w:cs="Arial"/>
                 <w:noProof/>
                 <w:webHidden/>
               </w:rPr>
@@ -704,22 +669,19 @@
             </w:r>
             <w:r>
               <w:rPr>
-                <w:rFonts w:ascii="Arial" w:hAnsi="Arial" w:cs="Arial"/>
-                <w:noProof/>
-                <w:webHidden/>
-              </w:rPr>
-              <w:instrText xml:space="preserve"> PAGEREF _Toc535077474 \h </w:instrText>
-            </w:r>
-            <w:r>
-              <w:rPr>
-                <w:rFonts w:ascii="Arial" w:hAnsi="Arial" w:cs="Arial"/>
-                <w:noProof/>
-                <w:webHidden/>
-              </w:rPr>
-            </w:r>
-            <w:r>
-              <w:rPr>
-                <w:rFonts w:ascii="Arial" w:hAnsi="Arial" w:cs="Arial"/>
+                <w:noProof/>
+                <w:webHidden/>
+              </w:rPr>
+              <w:instrText xml:space="preserve"> PAGEREF _Toc535082543 \h </w:instrText>
+            </w:r>
+            <w:r>
+              <w:rPr>
+                <w:noProof/>
+                <w:webHidden/>
+              </w:rPr>
+            </w:r>
+            <w:r>
+              <w:rPr>
                 <w:noProof/>
                 <w:webHidden/>
               </w:rPr>
@@ -727,7 +689,6 @@
             </w:r>
             <w:r>
               <w:rPr>
-                <w:rFonts w:ascii="Arial" w:hAnsi="Arial" w:cs="Arial"/>
                 <w:noProof/>
                 <w:webHidden/>
               </w:rPr>
@@ -735,7 +696,6 @@
             </w:r>
             <w:r>
               <w:rPr>
-                <w:rFonts w:ascii="Arial" w:hAnsi="Arial" w:cs="Arial"/>
                 <w:noProof/>
                 <w:webHidden/>
               </w:rPr>
@@ -750,25 +710,23 @@
               <w:tab w:val="right" w:leader="dot" w:pos="9344"/>
             </w:tabs>
             <w:rPr>
-              <w:rFonts w:ascii="Arial" w:eastAsiaTheme="minorEastAsia" w:hAnsi="Arial" w:cs="Arial"/>
+              <w:rFonts w:eastAsiaTheme="minorEastAsia"/>
               <w:noProof/>
               <w:sz w:val="22"/>
               <w:szCs w:val="22"/>
               <w:lang w:eastAsia="de-DE"/>
             </w:rPr>
           </w:pPr>
-          <w:hyperlink w:anchor="_Toc535077475" w:history="1">
+          <w:hyperlink w:anchor="_Toc535082544" w:history="1">
             <w:r>
               <w:rPr>
                 <w:rStyle w:val="Hyperlink"/>
-                <w:rFonts w:ascii="Arial" w:hAnsi="Arial" w:cs="Arial"/>
                 <w:noProof/>
               </w:rPr>
               <w:t>2.3.1 Gold</w:t>
             </w:r>
             <w:r>
               <w:rPr>
-                <w:rFonts w:ascii="Arial" w:hAnsi="Arial" w:cs="Arial"/>
                 <w:noProof/>
                 <w:webHidden/>
               </w:rPr>
@@ -776,7 +734,6 @@
             </w:r>
             <w:r>
               <w:rPr>
-                <w:rFonts w:ascii="Arial" w:hAnsi="Arial" w:cs="Arial"/>
                 <w:noProof/>
                 <w:webHidden/>
               </w:rPr>
@@ -784,22 +741,19 @@
             </w:r>
             <w:r>
               <w:rPr>
-                <w:rFonts w:ascii="Arial" w:hAnsi="Arial" w:cs="Arial"/>
-                <w:noProof/>
-                <w:webHidden/>
-              </w:rPr>
-              <w:instrText xml:space="preserve"> PAGEREF _Toc535077475 \h </w:instrText>
-            </w:r>
-            <w:r>
-              <w:rPr>
-                <w:rFonts w:ascii="Arial" w:hAnsi="Arial" w:cs="Arial"/>
-                <w:noProof/>
-                <w:webHidden/>
-              </w:rPr>
-            </w:r>
-            <w:r>
-              <w:rPr>
-                <w:rFonts w:ascii="Arial" w:hAnsi="Arial" w:cs="Arial"/>
+                <w:noProof/>
+                <w:webHidden/>
+              </w:rPr>
+              <w:instrText xml:space="preserve"> PAGEREF _Toc535082544 \h </w:instrText>
+            </w:r>
+            <w:r>
+              <w:rPr>
+                <w:noProof/>
+                <w:webHidden/>
+              </w:rPr>
+            </w:r>
+            <w:r>
+              <w:rPr>
                 <w:noProof/>
                 <w:webHidden/>
               </w:rPr>
@@ -807,7 +761,6 @@
             </w:r>
             <w:r>
               <w:rPr>
-                <w:rFonts w:ascii="Arial" w:hAnsi="Arial" w:cs="Arial"/>
                 <w:noProof/>
                 <w:webHidden/>
               </w:rPr>
@@ -815,7 +768,6 @@
             </w:r>
             <w:r>
               <w:rPr>
-                <w:rFonts w:ascii="Arial" w:hAnsi="Arial" w:cs="Arial"/>
                 <w:noProof/>
                 <w:webHidden/>
               </w:rPr>
@@ -830,25 +782,23 @@
               <w:tab w:val="right" w:leader="dot" w:pos="9344"/>
             </w:tabs>
             <w:rPr>
-              <w:rFonts w:ascii="Arial" w:eastAsiaTheme="minorEastAsia" w:hAnsi="Arial" w:cs="Arial"/>
+              <w:rFonts w:eastAsiaTheme="minorEastAsia"/>
               <w:noProof/>
               <w:sz w:val="22"/>
               <w:szCs w:val="22"/>
               <w:lang w:eastAsia="de-DE"/>
             </w:rPr>
           </w:pPr>
-          <w:hyperlink w:anchor="_Toc535077476" w:history="1">
+          <w:hyperlink w:anchor="_Toc535082545" w:history="1">
             <w:r>
               <w:rPr>
                 <w:rStyle w:val="Hyperlink"/>
-                <w:rFonts w:ascii="Arial" w:hAnsi="Arial" w:cs="Arial"/>
                 <w:noProof/>
               </w:rPr>
               <w:t>2.3.2 Kaufsystem</w:t>
             </w:r>
             <w:r>
               <w:rPr>
-                <w:rFonts w:ascii="Arial" w:hAnsi="Arial" w:cs="Arial"/>
                 <w:noProof/>
                 <w:webHidden/>
               </w:rPr>
@@ -856,7 +806,6 @@
             </w:r>
             <w:r>
               <w:rPr>
-                <w:rFonts w:ascii="Arial" w:hAnsi="Arial" w:cs="Arial"/>
                 <w:noProof/>
                 <w:webHidden/>
               </w:rPr>
@@ -864,22 +813,19 @@
             </w:r>
             <w:r>
               <w:rPr>
-                <w:rFonts w:ascii="Arial" w:hAnsi="Arial" w:cs="Arial"/>
-                <w:noProof/>
-                <w:webHidden/>
-              </w:rPr>
-              <w:instrText xml:space="preserve"> PAGEREF _Toc535077476 \h </w:instrText>
-            </w:r>
-            <w:r>
-              <w:rPr>
-                <w:rFonts w:ascii="Arial" w:hAnsi="Arial" w:cs="Arial"/>
-                <w:noProof/>
-                <w:webHidden/>
-              </w:rPr>
-            </w:r>
-            <w:r>
-              <w:rPr>
-                <w:rFonts w:ascii="Arial" w:hAnsi="Arial" w:cs="Arial"/>
+                <w:noProof/>
+                <w:webHidden/>
+              </w:rPr>
+              <w:instrText xml:space="preserve"> PAGEREF _Toc535082545 \h </w:instrText>
+            </w:r>
+            <w:r>
+              <w:rPr>
+                <w:noProof/>
+                <w:webHidden/>
+              </w:rPr>
+            </w:r>
+            <w:r>
+              <w:rPr>
                 <w:noProof/>
                 <w:webHidden/>
               </w:rPr>
@@ -887,7 +833,6 @@
             </w:r>
             <w:r>
               <w:rPr>
-                <w:rFonts w:ascii="Arial" w:hAnsi="Arial" w:cs="Arial"/>
                 <w:noProof/>
                 <w:webHidden/>
               </w:rPr>
@@ -895,7 +840,6 @@
             </w:r>
             <w:r>
               <w:rPr>
-                <w:rFonts w:ascii="Arial" w:hAnsi="Arial" w:cs="Arial"/>
                 <w:noProof/>
                 <w:webHidden/>
               </w:rPr>
@@ -910,25 +854,23 @@
               <w:tab w:val="right" w:leader="dot" w:pos="9344"/>
             </w:tabs>
             <w:rPr>
-              <w:rFonts w:ascii="Arial" w:eastAsiaTheme="minorEastAsia" w:hAnsi="Arial" w:cs="Arial"/>
+              <w:rFonts w:eastAsiaTheme="minorEastAsia"/>
               <w:noProof/>
               <w:sz w:val="22"/>
               <w:szCs w:val="22"/>
               <w:lang w:eastAsia="de-DE"/>
             </w:rPr>
           </w:pPr>
-          <w:hyperlink w:anchor="_Toc535077477" w:history="1">
+          <w:hyperlink w:anchor="_Toc535082546" w:history="1">
             <w:r>
               <w:rPr>
                 <w:rStyle w:val="Hyperlink"/>
-                <w:rFonts w:ascii="Arial" w:hAnsi="Arial" w:cs="Arial"/>
                 <w:noProof/>
               </w:rPr>
               <w:t>2.3.3 Waffen</w:t>
             </w:r>
             <w:r>
               <w:rPr>
-                <w:rFonts w:ascii="Arial" w:hAnsi="Arial" w:cs="Arial"/>
                 <w:noProof/>
                 <w:webHidden/>
               </w:rPr>
@@ -936,7 +878,6 @@
             </w:r>
             <w:r>
               <w:rPr>
-                <w:rFonts w:ascii="Arial" w:hAnsi="Arial" w:cs="Arial"/>
                 <w:noProof/>
                 <w:webHidden/>
               </w:rPr>
@@ -944,22 +885,19 @@
             </w:r>
             <w:r>
               <w:rPr>
-                <w:rFonts w:ascii="Arial" w:hAnsi="Arial" w:cs="Arial"/>
-                <w:noProof/>
-                <w:webHidden/>
-              </w:rPr>
-              <w:instrText xml:space="preserve"> PAGEREF _Toc535077477 \h </w:instrText>
-            </w:r>
-            <w:r>
-              <w:rPr>
-                <w:rFonts w:ascii="Arial" w:hAnsi="Arial" w:cs="Arial"/>
-                <w:noProof/>
-                <w:webHidden/>
-              </w:rPr>
-            </w:r>
-            <w:r>
-              <w:rPr>
-                <w:rFonts w:ascii="Arial" w:hAnsi="Arial" w:cs="Arial"/>
+                <w:noProof/>
+                <w:webHidden/>
+              </w:rPr>
+              <w:instrText xml:space="preserve"> PAGEREF _Toc535082546 \h </w:instrText>
+            </w:r>
+            <w:r>
+              <w:rPr>
+                <w:noProof/>
+                <w:webHidden/>
+              </w:rPr>
+            </w:r>
+            <w:r>
+              <w:rPr>
                 <w:noProof/>
                 <w:webHidden/>
               </w:rPr>
@@ -967,7 +905,6 @@
             </w:r>
             <w:r>
               <w:rPr>
-                <w:rFonts w:ascii="Arial" w:hAnsi="Arial" w:cs="Arial"/>
                 <w:noProof/>
                 <w:webHidden/>
               </w:rPr>
@@ -975,7 +912,6 @@
             </w:r>
             <w:r>
               <w:rPr>
-                <w:rFonts w:ascii="Arial" w:hAnsi="Arial" w:cs="Arial"/>
                 <w:noProof/>
                 <w:webHidden/>
               </w:rPr>
@@ -990,25 +926,23 @@
               <w:tab w:val="right" w:leader="dot" w:pos="9344"/>
             </w:tabs>
             <w:rPr>
-              <w:rFonts w:ascii="Arial" w:eastAsiaTheme="minorEastAsia" w:hAnsi="Arial" w:cs="Arial"/>
+              <w:rFonts w:eastAsiaTheme="minorEastAsia"/>
               <w:noProof/>
               <w:sz w:val="22"/>
               <w:szCs w:val="22"/>
               <w:lang w:eastAsia="de-DE"/>
             </w:rPr>
           </w:pPr>
-          <w:hyperlink w:anchor="_Toc535077478" w:history="1">
+          <w:hyperlink w:anchor="_Toc535082547" w:history="1">
             <w:r>
               <w:rPr>
                 <w:rStyle w:val="Hyperlink"/>
-                <w:rFonts w:ascii="Arial" w:hAnsi="Arial" w:cs="Arial"/>
                 <w:noProof/>
               </w:rPr>
               <w:t>3. Installationsanleitung</w:t>
             </w:r>
             <w:r>
               <w:rPr>
-                <w:rFonts w:ascii="Arial" w:hAnsi="Arial" w:cs="Arial"/>
                 <w:noProof/>
                 <w:webHidden/>
               </w:rPr>
@@ -1016,7 +950,6 @@
             </w:r>
             <w:r>
               <w:rPr>
-                <w:rFonts w:ascii="Arial" w:hAnsi="Arial" w:cs="Arial"/>
                 <w:noProof/>
                 <w:webHidden/>
               </w:rPr>
@@ -1024,22 +957,19 @@
             </w:r>
             <w:r>
               <w:rPr>
-                <w:rFonts w:ascii="Arial" w:hAnsi="Arial" w:cs="Arial"/>
-                <w:noProof/>
-                <w:webHidden/>
-              </w:rPr>
-              <w:instrText xml:space="preserve"> PAGEREF _Toc535077478 \h </w:instrText>
-            </w:r>
-            <w:r>
-              <w:rPr>
-                <w:rFonts w:ascii="Arial" w:hAnsi="Arial" w:cs="Arial"/>
-                <w:noProof/>
-                <w:webHidden/>
-              </w:rPr>
-            </w:r>
-            <w:r>
-              <w:rPr>
-                <w:rFonts w:ascii="Arial" w:hAnsi="Arial" w:cs="Arial"/>
+                <w:noProof/>
+                <w:webHidden/>
+              </w:rPr>
+              <w:instrText xml:space="preserve"> PAGEREF _Toc535082547 \h </w:instrText>
+            </w:r>
+            <w:r>
+              <w:rPr>
+                <w:noProof/>
+                <w:webHidden/>
+              </w:rPr>
+            </w:r>
+            <w:r>
+              <w:rPr>
                 <w:noProof/>
                 <w:webHidden/>
               </w:rPr>
@@ -1047,7 +977,6 @@
             </w:r>
             <w:r>
               <w:rPr>
-                <w:rFonts w:ascii="Arial" w:hAnsi="Arial" w:cs="Arial"/>
                 <w:noProof/>
                 <w:webHidden/>
               </w:rPr>
@@ -1055,7 +984,6 @@
             </w:r>
             <w:r>
               <w:rPr>
-                <w:rFonts w:ascii="Arial" w:hAnsi="Arial" w:cs="Arial"/>
                 <w:noProof/>
                 <w:webHidden/>
               </w:rPr>
@@ -1070,25 +998,23 @@
               <w:tab w:val="right" w:leader="dot" w:pos="9344"/>
             </w:tabs>
             <w:rPr>
-              <w:rFonts w:ascii="Arial" w:eastAsiaTheme="minorEastAsia" w:hAnsi="Arial" w:cs="Arial"/>
+              <w:rFonts w:eastAsiaTheme="minorEastAsia"/>
               <w:noProof/>
               <w:sz w:val="22"/>
               <w:szCs w:val="22"/>
               <w:lang w:eastAsia="de-DE"/>
             </w:rPr>
           </w:pPr>
-          <w:hyperlink w:anchor="_Toc535077479" w:history="1">
+          <w:hyperlink w:anchor="_Toc535082548" w:history="1">
             <w:r>
               <w:rPr>
                 <w:rStyle w:val="Hyperlink"/>
-                <w:rFonts w:ascii="Arial" w:hAnsi="Arial" w:cs="Arial"/>
                 <w:noProof/>
               </w:rPr>
               <w:t>3.1 Voraussetzungen</w:t>
             </w:r>
             <w:r>
               <w:rPr>
-                <w:rFonts w:ascii="Arial" w:hAnsi="Arial" w:cs="Arial"/>
                 <w:noProof/>
                 <w:webHidden/>
               </w:rPr>
@@ -1096,7 +1022,6 @@
             </w:r>
             <w:r>
               <w:rPr>
-                <w:rFonts w:ascii="Arial" w:hAnsi="Arial" w:cs="Arial"/>
                 <w:noProof/>
                 <w:webHidden/>
               </w:rPr>
@@ -1104,22 +1029,19 @@
             </w:r>
             <w:r>
               <w:rPr>
-                <w:rFonts w:ascii="Arial" w:hAnsi="Arial" w:cs="Arial"/>
-                <w:noProof/>
-                <w:webHidden/>
-              </w:rPr>
-              <w:instrText xml:space="preserve"> PAGEREF _Toc535077479 \h </w:instrText>
-            </w:r>
-            <w:r>
-              <w:rPr>
-                <w:rFonts w:ascii="Arial" w:hAnsi="Arial" w:cs="Arial"/>
-                <w:noProof/>
-                <w:webHidden/>
-              </w:rPr>
-            </w:r>
-            <w:r>
-              <w:rPr>
-                <w:rFonts w:ascii="Arial" w:hAnsi="Arial" w:cs="Arial"/>
+                <w:noProof/>
+                <w:webHidden/>
+              </w:rPr>
+              <w:instrText xml:space="preserve"> PAGEREF _Toc535082548 \h </w:instrText>
+            </w:r>
+            <w:r>
+              <w:rPr>
+                <w:noProof/>
+                <w:webHidden/>
+              </w:rPr>
+            </w:r>
+            <w:r>
+              <w:rPr>
                 <w:noProof/>
                 <w:webHidden/>
               </w:rPr>
@@ -1127,7 +1049,6 @@
             </w:r>
             <w:r>
               <w:rPr>
-                <w:rFonts w:ascii="Arial" w:hAnsi="Arial" w:cs="Arial"/>
                 <w:noProof/>
                 <w:webHidden/>
               </w:rPr>
@@ -1135,7 +1056,6 @@
             </w:r>
             <w:r>
               <w:rPr>
-                <w:rFonts w:ascii="Arial" w:hAnsi="Arial" w:cs="Arial"/>
                 <w:noProof/>
                 <w:webHidden/>
               </w:rPr>
@@ -1150,25 +1070,23 @@
               <w:tab w:val="right" w:leader="dot" w:pos="9344"/>
             </w:tabs>
             <w:rPr>
-              <w:rFonts w:ascii="Arial" w:eastAsiaTheme="minorEastAsia" w:hAnsi="Arial" w:cs="Arial"/>
+              <w:rFonts w:eastAsiaTheme="minorEastAsia"/>
               <w:noProof/>
               <w:sz w:val="22"/>
               <w:szCs w:val="22"/>
               <w:lang w:eastAsia="de-DE"/>
             </w:rPr>
           </w:pPr>
-          <w:hyperlink w:anchor="_Toc535077480" w:history="1">
+          <w:hyperlink w:anchor="_Toc535082549" w:history="1">
             <w:r>
               <w:rPr>
                 <w:rStyle w:val="Hyperlink"/>
-                <w:rFonts w:ascii="Arial" w:hAnsi="Arial" w:cs="Arial"/>
                 <w:noProof/>
               </w:rPr>
               <w:t>3.2 Installation</w:t>
             </w:r>
             <w:r>
               <w:rPr>
-                <w:rFonts w:ascii="Arial" w:hAnsi="Arial" w:cs="Arial"/>
                 <w:noProof/>
                 <w:webHidden/>
               </w:rPr>
@@ -1176,7 +1094,6 @@
             </w:r>
             <w:r>
               <w:rPr>
-                <w:rFonts w:ascii="Arial" w:hAnsi="Arial" w:cs="Arial"/>
                 <w:noProof/>
                 <w:webHidden/>
               </w:rPr>
@@ -1184,22 +1101,19 @@
             </w:r>
             <w:r>
               <w:rPr>
-                <w:rFonts w:ascii="Arial" w:hAnsi="Arial" w:cs="Arial"/>
-                <w:noProof/>
-                <w:webHidden/>
-              </w:rPr>
-              <w:instrText xml:space="preserve"> PAGEREF _Toc535077480 \h </w:instrText>
-            </w:r>
-            <w:r>
-              <w:rPr>
-                <w:rFonts w:ascii="Arial" w:hAnsi="Arial" w:cs="Arial"/>
-                <w:noProof/>
-                <w:webHidden/>
-              </w:rPr>
-            </w:r>
-            <w:r>
-              <w:rPr>
-                <w:rFonts w:ascii="Arial" w:hAnsi="Arial" w:cs="Arial"/>
+                <w:noProof/>
+                <w:webHidden/>
+              </w:rPr>
+              <w:instrText xml:space="preserve"> PAGEREF _Toc535082549 \h </w:instrText>
+            </w:r>
+            <w:r>
+              <w:rPr>
+                <w:noProof/>
+                <w:webHidden/>
+              </w:rPr>
+            </w:r>
+            <w:r>
+              <w:rPr>
                 <w:noProof/>
                 <w:webHidden/>
               </w:rPr>
@@ -1207,7 +1121,6 @@
             </w:r>
             <w:r>
               <w:rPr>
-                <w:rFonts w:ascii="Arial" w:hAnsi="Arial" w:cs="Arial"/>
                 <w:noProof/>
                 <w:webHidden/>
               </w:rPr>
@@ -1215,7 +1128,6 @@
             </w:r>
             <w:r>
               <w:rPr>
-                <w:rFonts w:ascii="Arial" w:hAnsi="Arial" w:cs="Arial"/>
                 <w:noProof/>
                 <w:webHidden/>
               </w:rPr>
@@ -1230,25 +1142,23 @@
               <w:tab w:val="right" w:leader="dot" w:pos="9344"/>
             </w:tabs>
             <w:rPr>
-              <w:rFonts w:ascii="Arial" w:eastAsiaTheme="minorEastAsia" w:hAnsi="Arial" w:cs="Arial"/>
+              <w:rFonts w:eastAsiaTheme="minorEastAsia"/>
               <w:noProof/>
               <w:sz w:val="22"/>
               <w:szCs w:val="22"/>
               <w:lang w:eastAsia="de-DE"/>
             </w:rPr>
           </w:pPr>
-          <w:hyperlink w:anchor="_Toc535077481" w:history="1">
+          <w:hyperlink w:anchor="_Toc535082550" w:history="1">
             <w:r>
               <w:rPr>
                 <w:rStyle w:val="Hyperlink"/>
-                <w:rFonts w:ascii="Arial" w:hAnsi="Arial" w:cs="Arial"/>
                 <w:noProof/>
               </w:rPr>
               <w:t>4. Verwendete Software</w:t>
             </w:r>
             <w:r>
               <w:rPr>
-                <w:rFonts w:ascii="Arial" w:hAnsi="Arial" w:cs="Arial"/>
                 <w:noProof/>
                 <w:webHidden/>
               </w:rPr>
@@ -1256,7 +1166,6 @@
             </w:r>
             <w:r>
               <w:rPr>
-                <w:rFonts w:ascii="Arial" w:hAnsi="Arial" w:cs="Arial"/>
                 <w:noProof/>
                 <w:webHidden/>
               </w:rPr>
@@ -1264,22 +1173,19 @@
             </w:r>
             <w:r>
               <w:rPr>
-                <w:rFonts w:ascii="Arial" w:hAnsi="Arial" w:cs="Arial"/>
-                <w:noProof/>
-                <w:webHidden/>
-              </w:rPr>
-              <w:instrText xml:space="preserve"> PAGEREF _Toc535077481 \h </w:instrText>
-            </w:r>
-            <w:r>
-              <w:rPr>
-                <w:rFonts w:ascii="Arial" w:hAnsi="Arial" w:cs="Arial"/>
-                <w:noProof/>
-                <w:webHidden/>
-              </w:rPr>
-            </w:r>
-            <w:r>
-              <w:rPr>
-                <w:rFonts w:ascii="Arial" w:hAnsi="Arial" w:cs="Arial"/>
+                <w:noProof/>
+                <w:webHidden/>
+              </w:rPr>
+              <w:instrText xml:space="preserve"> PAGEREF _Toc535082550 \h </w:instrText>
+            </w:r>
+            <w:r>
+              <w:rPr>
+                <w:noProof/>
+                <w:webHidden/>
+              </w:rPr>
+            </w:r>
+            <w:r>
+              <w:rPr>
                 <w:noProof/>
                 <w:webHidden/>
               </w:rPr>
@@ -1287,7 +1193,6 @@
             </w:r>
             <w:r>
               <w:rPr>
-                <w:rFonts w:ascii="Arial" w:hAnsi="Arial" w:cs="Arial"/>
                 <w:noProof/>
                 <w:webHidden/>
               </w:rPr>
@@ -1295,7 +1200,6 @@
             </w:r>
             <w:r>
               <w:rPr>
-                <w:rFonts w:ascii="Arial" w:hAnsi="Arial" w:cs="Arial"/>
                 <w:noProof/>
                 <w:webHidden/>
               </w:rPr>
@@ -1310,25 +1214,23 @@
               <w:tab w:val="right" w:leader="dot" w:pos="9344"/>
             </w:tabs>
             <w:rPr>
-              <w:rFonts w:ascii="Arial" w:eastAsiaTheme="minorEastAsia" w:hAnsi="Arial" w:cs="Arial"/>
+              <w:rFonts w:eastAsiaTheme="minorEastAsia"/>
               <w:noProof/>
               <w:sz w:val="22"/>
               <w:szCs w:val="22"/>
               <w:lang w:eastAsia="de-DE"/>
             </w:rPr>
           </w:pPr>
-          <w:hyperlink w:anchor="_Toc535077482" w:history="1">
+          <w:hyperlink w:anchor="_Toc535082551" w:history="1">
             <w:r>
               <w:rPr>
                 <w:rStyle w:val="Hyperlink"/>
-                <w:rFonts w:ascii="Arial" w:hAnsi="Arial" w:cs="Arial"/>
                 <w:noProof/>
               </w:rPr>
               <w:t>4.1 Unity</w:t>
             </w:r>
             <w:r>
               <w:rPr>
-                <w:rFonts w:ascii="Arial" w:hAnsi="Arial" w:cs="Arial"/>
                 <w:noProof/>
                 <w:webHidden/>
               </w:rPr>
@@ -1336,7 +1238,6 @@
             </w:r>
             <w:r>
               <w:rPr>
-                <w:rFonts w:ascii="Arial" w:hAnsi="Arial" w:cs="Arial"/>
                 <w:noProof/>
                 <w:webHidden/>
               </w:rPr>
@@ -1344,22 +1245,19 @@
             </w:r>
             <w:r>
               <w:rPr>
-                <w:rFonts w:ascii="Arial" w:hAnsi="Arial" w:cs="Arial"/>
-                <w:noProof/>
-                <w:webHidden/>
-              </w:rPr>
-              <w:instrText xml:space="preserve"> PAGEREF _Toc535077482 \h </w:instrText>
-            </w:r>
-            <w:r>
-              <w:rPr>
-                <w:rFonts w:ascii="Arial" w:hAnsi="Arial" w:cs="Arial"/>
-                <w:noProof/>
-                <w:webHidden/>
-              </w:rPr>
-            </w:r>
-            <w:r>
-              <w:rPr>
-                <w:rFonts w:ascii="Arial" w:hAnsi="Arial" w:cs="Arial"/>
+                <w:noProof/>
+                <w:webHidden/>
+              </w:rPr>
+              <w:instrText xml:space="preserve"> PAGEREF _Toc535082551 \h </w:instrText>
+            </w:r>
+            <w:r>
+              <w:rPr>
+                <w:noProof/>
+                <w:webHidden/>
+              </w:rPr>
+            </w:r>
+            <w:r>
+              <w:rPr>
                 <w:noProof/>
                 <w:webHidden/>
               </w:rPr>
@@ -1367,7 +1265,6 @@
             </w:r>
             <w:r>
               <w:rPr>
-                <w:rFonts w:ascii="Arial" w:hAnsi="Arial" w:cs="Arial"/>
                 <w:noProof/>
                 <w:webHidden/>
               </w:rPr>
@@ -1375,7 +1272,6 @@
             </w:r>
             <w:r>
               <w:rPr>
-                <w:rFonts w:ascii="Arial" w:hAnsi="Arial" w:cs="Arial"/>
                 <w:noProof/>
                 <w:webHidden/>
               </w:rPr>
@@ -1390,25 +1286,23 @@
               <w:tab w:val="right" w:leader="dot" w:pos="9344"/>
             </w:tabs>
             <w:rPr>
-              <w:rFonts w:ascii="Arial" w:eastAsiaTheme="minorEastAsia" w:hAnsi="Arial" w:cs="Arial"/>
+              <w:rFonts w:eastAsiaTheme="minorEastAsia"/>
               <w:noProof/>
               <w:sz w:val="22"/>
               <w:szCs w:val="22"/>
               <w:lang w:eastAsia="de-DE"/>
             </w:rPr>
           </w:pPr>
-          <w:hyperlink w:anchor="_Toc535077483" w:history="1">
+          <w:hyperlink w:anchor="_Toc535082552" w:history="1">
             <w:r>
               <w:rPr>
                 <w:rStyle w:val="Hyperlink"/>
-                <w:rFonts w:ascii="Arial" w:hAnsi="Arial" w:cs="Arial"/>
                 <w:noProof/>
               </w:rPr>
               <w:t>4.2 Inkscape</w:t>
             </w:r>
             <w:r>
               <w:rPr>
-                <w:rFonts w:ascii="Arial" w:hAnsi="Arial" w:cs="Arial"/>
                 <w:noProof/>
                 <w:webHidden/>
               </w:rPr>
@@ -1416,7 +1310,6 @@
             </w:r>
             <w:r>
               <w:rPr>
-                <w:rFonts w:ascii="Arial" w:hAnsi="Arial" w:cs="Arial"/>
                 <w:noProof/>
                 <w:webHidden/>
               </w:rPr>
@@ -1424,22 +1317,19 @@
             </w:r>
             <w:r>
               <w:rPr>
-                <w:rFonts w:ascii="Arial" w:hAnsi="Arial" w:cs="Arial"/>
-                <w:noProof/>
-                <w:webHidden/>
-              </w:rPr>
-              <w:instrText xml:space="preserve"> PAGEREF _Toc535077483 \h </w:instrText>
-            </w:r>
-            <w:r>
-              <w:rPr>
-                <w:rFonts w:ascii="Arial" w:hAnsi="Arial" w:cs="Arial"/>
-                <w:noProof/>
-                <w:webHidden/>
-              </w:rPr>
-            </w:r>
-            <w:r>
-              <w:rPr>
-                <w:rFonts w:ascii="Arial" w:hAnsi="Arial" w:cs="Arial"/>
+                <w:noProof/>
+                <w:webHidden/>
+              </w:rPr>
+              <w:instrText xml:space="preserve"> PAGEREF _Toc535082552 \h </w:instrText>
+            </w:r>
+            <w:r>
+              <w:rPr>
+                <w:noProof/>
+                <w:webHidden/>
+              </w:rPr>
+            </w:r>
+            <w:r>
+              <w:rPr>
                 <w:noProof/>
                 <w:webHidden/>
               </w:rPr>
@@ -1447,7 +1337,6 @@
             </w:r>
             <w:r>
               <w:rPr>
-                <w:rFonts w:ascii="Arial" w:hAnsi="Arial" w:cs="Arial"/>
                 <w:noProof/>
                 <w:webHidden/>
               </w:rPr>
@@ -1455,7 +1344,6 @@
             </w:r>
             <w:r>
               <w:rPr>
-                <w:rFonts w:ascii="Arial" w:hAnsi="Arial" w:cs="Arial"/>
                 <w:noProof/>
                 <w:webHidden/>
               </w:rPr>
@@ -1470,25 +1358,23 @@
               <w:tab w:val="right" w:leader="dot" w:pos="9344"/>
             </w:tabs>
             <w:rPr>
-              <w:rFonts w:ascii="Arial" w:eastAsiaTheme="minorEastAsia" w:hAnsi="Arial" w:cs="Arial"/>
+              <w:rFonts w:eastAsiaTheme="minorEastAsia"/>
               <w:noProof/>
               <w:sz w:val="22"/>
               <w:szCs w:val="22"/>
               <w:lang w:eastAsia="de-DE"/>
             </w:rPr>
           </w:pPr>
-          <w:hyperlink w:anchor="_Toc535077484" w:history="1">
+          <w:hyperlink w:anchor="_Toc535082553" w:history="1">
             <w:r>
               <w:rPr>
                 <w:rStyle w:val="Hyperlink"/>
-                <w:rFonts w:ascii="Arial" w:hAnsi="Arial" w:cs="Arial"/>
                 <w:noProof/>
               </w:rPr>
               <w:t>4.3 Visual Studio</w:t>
             </w:r>
             <w:r>
               <w:rPr>
-                <w:rFonts w:ascii="Arial" w:hAnsi="Arial" w:cs="Arial"/>
                 <w:noProof/>
                 <w:webHidden/>
               </w:rPr>
@@ -1496,7 +1382,6 @@
             </w:r>
             <w:r>
               <w:rPr>
-                <w:rFonts w:ascii="Arial" w:hAnsi="Arial" w:cs="Arial"/>
                 <w:noProof/>
                 <w:webHidden/>
               </w:rPr>
@@ -1504,22 +1389,19 @@
             </w:r>
             <w:r>
               <w:rPr>
-                <w:rFonts w:ascii="Arial" w:hAnsi="Arial" w:cs="Arial"/>
-                <w:noProof/>
-                <w:webHidden/>
-              </w:rPr>
-              <w:instrText xml:space="preserve"> PAGEREF _Toc535077484 \h </w:instrText>
-            </w:r>
-            <w:r>
-              <w:rPr>
-                <w:rFonts w:ascii="Arial" w:hAnsi="Arial" w:cs="Arial"/>
-                <w:noProof/>
-                <w:webHidden/>
-              </w:rPr>
-            </w:r>
-            <w:r>
-              <w:rPr>
-                <w:rFonts w:ascii="Arial" w:hAnsi="Arial" w:cs="Arial"/>
+                <w:noProof/>
+                <w:webHidden/>
+              </w:rPr>
+              <w:instrText xml:space="preserve"> PAGEREF _Toc535082553 \h </w:instrText>
+            </w:r>
+            <w:r>
+              <w:rPr>
+                <w:noProof/>
+                <w:webHidden/>
+              </w:rPr>
+            </w:r>
+            <w:r>
+              <w:rPr>
                 <w:noProof/>
                 <w:webHidden/>
               </w:rPr>
@@ -1527,7 +1409,6 @@
             </w:r>
             <w:r>
               <w:rPr>
-                <w:rFonts w:ascii="Arial" w:hAnsi="Arial" w:cs="Arial"/>
                 <w:noProof/>
                 <w:webHidden/>
               </w:rPr>
@@ -1535,7 +1416,6 @@
             </w:r>
             <w:r>
               <w:rPr>
-                <w:rFonts w:ascii="Arial" w:hAnsi="Arial" w:cs="Arial"/>
                 <w:noProof/>
                 <w:webHidden/>
               </w:rPr>
@@ -1550,25 +1430,23 @@
               <w:tab w:val="right" w:leader="dot" w:pos="9344"/>
             </w:tabs>
             <w:rPr>
-              <w:rFonts w:ascii="Arial" w:eastAsiaTheme="minorEastAsia" w:hAnsi="Arial" w:cs="Arial"/>
+              <w:rFonts w:eastAsiaTheme="minorEastAsia"/>
               <w:noProof/>
               <w:sz w:val="22"/>
               <w:szCs w:val="22"/>
               <w:lang w:eastAsia="de-DE"/>
             </w:rPr>
           </w:pPr>
-          <w:hyperlink w:anchor="_Toc535077485" w:history="1">
+          <w:hyperlink w:anchor="_Toc535082554" w:history="1">
             <w:r>
               <w:rPr>
                 <w:rStyle w:val="Hyperlink"/>
-                <w:rFonts w:ascii="Arial" w:hAnsi="Arial" w:cs="Arial"/>
                 <w:noProof/>
               </w:rPr>
               <w:t>4.4 GitHub</w:t>
             </w:r>
             <w:r>
               <w:rPr>
-                <w:rFonts w:ascii="Arial" w:hAnsi="Arial" w:cs="Arial"/>
                 <w:noProof/>
                 <w:webHidden/>
               </w:rPr>
@@ -1576,7 +1454,6 @@
             </w:r>
             <w:r>
               <w:rPr>
-                <w:rFonts w:ascii="Arial" w:hAnsi="Arial" w:cs="Arial"/>
                 <w:noProof/>
                 <w:webHidden/>
               </w:rPr>
@@ -1584,22 +1461,19 @@
             </w:r>
             <w:r>
               <w:rPr>
-                <w:rFonts w:ascii="Arial" w:hAnsi="Arial" w:cs="Arial"/>
-                <w:noProof/>
-                <w:webHidden/>
-              </w:rPr>
-              <w:instrText xml:space="preserve"> PAGEREF _Toc535077485 \h </w:instrText>
-            </w:r>
-            <w:r>
-              <w:rPr>
-                <w:rFonts w:ascii="Arial" w:hAnsi="Arial" w:cs="Arial"/>
-                <w:noProof/>
-                <w:webHidden/>
-              </w:rPr>
-            </w:r>
-            <w:r>
-              <w:rPr>
-                <w:rFonts w:ascii="Arial" w:hAnsi="Arial" w:cs="Arial"/>
+                <w:noProof/>
+                <w:webHidden/>
+              </w:rPr>
+              <w:instrText xml:space="preserve"> PAGEREF _Toc535082554 \h </w:instrText>
+            </w:r>
+            <w:r>
+              <w:rPr>
+                <w:noProof/>
+                <w:webHidden/>
+              </w:rPr>
+            </w:r>
+            <w:r>
+              <w:rPr>
                 <w:noProof/>
                 <w:webHidden/>
               </w:rPr>
@@ -1607,7 +1481,6 @@
             </w:r>
             <w:r>
               <w:rPr>
-                <w:rFonts w:ascii="Arial" w:hAnsi="Arial" w:cs="Arial"/>
                 <w:noProof/>
                 <w:webHidden/>
               </w:rPr>
@@ -1615,7 +1488,6 @@
             </w:r>
             <w:r>
               <w:rPr>
-                <w:rFonts w:ascii="Arial" w:hAnsi="Arial" w:cs="Arial"/>
                 <w:noProof/>
                 <w:webHidden/>
               </w:rPr>
@@ -1630,25 +1502,23 @@
               <w:tab w:val="right" w:leader="dot" w:pos="9344"/>
             </w:tabs>
             <w:rPr>
-              <w:rFonts w:ascii="Arial" w:eastAsiaTheme="minorEastAsia" w:hAnsi="Arial" w:cs="Arial"/>
+              <w:rFonts w:eastAsiaTheme="minorEastAsia"/>
               <w:noProof/>
               <w:sz w:val="22"/>
               <w:szCs w:val="22"/>
               <w:lang w:eastAsia="de-DE"/>
             </w:rPr>
           </w:pPr>
-          <w:hyperlink w:anchor="_Toc535077486" w:history="1">
+          <w:hyperlink w:anchor="_Toc535082555" w:history="1">
             <w:r>
               <w:rPr>
                 <w:rStyle w:val="Hyperlink"/>
-                <w:rFonts w:ascii="Arial" w:hAnsi="Arial" w:cs="Arial"/>
                 <w:noProof/>
               </w:rPr>
               <w:t>5. Der Entwicklungsprozess</w:t>
             </w:r>
             <w:r>
               <w:rPr>
-                <w:rFonts w:ascii="Arial" w:hAnsi="Arial" w:cs="Arial"/>
                 <w:noProof/>
                 <w:webHidden/>
               </w:rPr>
@@ -1656,7 +1526,6 @@
             </w:r>
             <w:r>
               <w:rPr>
-                <w:rFonts w:ascii="Arial" w:hAnsi="Arial" w:cs="Arial"/>
                 <w:noProof/>
                 <w:webHidden/>
               </w:rPr>
@@ -1664,22 +1533,19 @@
             </w:r>
             <w:r>
               <w:rPr>
-                <w:rFonts w:ascii="Arial" w:hAnsi="Arial" w:cs="Arial"/>
-                <w:noProof/>
-                <w:webHidden/>
-              </w:rPr>
-              <w:instrText xml:space="preserve"> PAGEREF _Toc535077486 \h </w:instrText>
-            </w:r>
-            <w:r>
-              <w:rPr>
-                <w:rFonts w:ascii="Arial" w:hAnsi="Arial" w:cs="Arial"/>
-                <w:noProof/>
-                <w:webHidden/>
-              </w:rPr>
-            </w:r>
-            <w:r>
-              <w:rPr>
-                <w:rFonts w:ascii="Arial" w:hAnsi="Arial" w:cs="Arial"/>
+                <w:noProof/>
+                <w:webHidden/>
+              </w:rPr>
+              <w:instrText xml:space="preserve"> PAGEREF _Toc535082555 \h </w:instrText>
+            </w:r>
+            <w:r>
+              <w:rPr>
+                <w:noProof/>
+                <w:webHidden/>
+              </w:rPr>
+            </w:r>
+            <w:r>
+              <w:rPr>
                 <w:noProof/>
                 <w:webHidden/>
               </w:rPr>
@@ -1687,7 +1553,6 @@
             </w:r>
             <w:r>
               <w:rPr>
-                <w:rFonts w:ascii="Arial" w:hAnsi="Arial" w:cs="Arial"/>
                 <w:noProof/>
                 <w:webHidden/>
               </w:rPr>
@@ -1695,7 +1560,6 @@
             </w:r>
             <w:r>
               <w:rPr>
-                <w:rFonts w:ascii="Arial" w:hAnsi="Arial" w:cs="Arial"/>
                 <w:noProof/>
                 <w:webHidden/>
               </w:rPr>
@@ -1710,25 +1574,23 @@
               <w:tab w:val="right" w:leader="dot" w:pos="9344"/>
             </w:tabs>
             <w:rPr>
-              <w:rFonts w:ascii="Arial" w:eastAsiaTheme="minorEastAsia" w:hAnsi="Arial" w:cs="Arial"/>
+              <w:rFonts w:eastAsiaTheme="minorEastAsia"/>
               <w:noProof/>
               <w:sz w:val="22"/>
               <w:szCs w:val="22"/>
               <w:lang w:eastAsia="de-DE"/>
             </w:rPr>
           </w:pPr>
-          <w:hyperlink w:anchor="_Toc535077487" w:history="1">
+          <w:hyperlink w:anchor="_Toc535082556" w:history="1">
             <w:r>
               <w:rPr>
                 <w:rStyle w:val="Hyperlink"/>
-                <w:rFonts w:ascii="Arial" w:hAnsi="Arial" w:cs="Arial"/>
-                <w:noProof/>
-              </w:rPr>
-              <w:t>6. Code Erklärungen</w:t>
-            </w:r>
-            <w:r>
-              <w:rPr>
-                <w:rFonts w:ascii="Arial" w:hAnsi="Arial" w:cs="Arial"/>
+                <w:noProof/>
+              </w:rPr>
+              <w:t>5.1 Die Planung</w:t>
+            </w:r>
+            <w:r>
+              <w:rPr>
                 <w:noProof/>
                 <w:webHidden/>
               </w:rPr>
@@ -1736,7 +1598,6 @@
             </w:r>
             <w:r>
               <w:rPr>
-                <w:rFonts w:ascii="Arial" w:hAnsi="Arial" w:cs="Arial"/>
                 <w:noProof/>
                 <w:webHidden/>
               </w:rPr>
@@ -1744,22 +1605,19 @@
             </w:r>
             <w:r>
               <w:rPr>
-                <w:rFonts w:ascii="Arial" w:hAnsi="Arial" w:cs="Arial"/>
-                <w:noProof/>
-                <w:webHidden/>
-              </w:rPr>
-              <w:instrText xml:space="preserve"> PAGEREF _Toc535077487 \h </w:instrText>
-            </w:r>
-            <w:r>
-              <w:rPr>
-                <w:rFonts w:ascii="Arial" w:hAnsi="Arial" w:cs="Arial"/>
-                <w:noProof/>
-                <w:webHidden/>
-              </w:rPr>
-            </w:r>
-            <w:r>
-              <w:rPr>
-                <w:rFonts w:ascii="Arial" w:hAnsi="Arial" w:cs="Arial"/>
+                <w:noProof/>
+                <w:webHidden/>
+              </w:rPr>
+              <w:instrText xml:space="preserve"> PAGEREF _Toc535082556 \h </w:instrText>
+            </w:r>
+            <w:r>
+              <w:rPr>
+                <w:noProof/>
+                <w:webHidden/>
+              </w:rPr>
+            </w:r>
+            <w:r>
+              <w:rPr>
                 <w:noProof/>
                 <w:webHidden/>
               </w:rPr>
@@ -1767,15 +1625,13 @@
             </w:r>
             <w:r>
               <w:rPr>
-                <w:rFonts w:ascii="Arial" w:hAnsi="Arial" w:cs="Arial"/>
-                <w:noProof/>
-                <w:webHidden/>
-              </w:rPr>
-              <w:t>10</w:t>
-            </w:r>
-            <w:r>
-              <w:rPr>
-                <w:rFonts w:ascii="Arial" w:hAnsi="Arial" w:cs="Arial"/>
+                <w:noProof/>
+                <w:webHidden/>
+              </w:rPr>
+              <w:t>9</w:t>
+            </w:r>
+            <w:r>
+              <w:rPr>
                 <w:noProof/>
                 <w:webHidden/>
               </w:rPr>
@@ -1790,25 +1646,23 @@
               <w:tab w:val="right" w:leader="dot" w:pos="9344"/>
             </w:tabs>
             <w:rPr>
-              <w:rFonts w:ascii="Arial" w:eastAsiaTheme="minorEastAsia" w:hAnsi="Arial" w:cs="Arial"/>
+              <w:rFonts w:eastAsiaTheme="minorEastAsia"/>
               <w:noProof/>
               <w:sz w:val="22"/>
               <w:szCs w:val="22"/>
               <w:lang w:eastAsia="de-DE"/>
             </w:rPr>
           </w:pPr>
-          <w:hyperlink w:anchor="_Toc535077488" w:history="1">
+          <w:hyperlink w:anchor="_Toc535082557" w:history="1">
             <w:r>
               <w:rPr>
                 <w:rStyle w:val="Hyperlink"/>
-                <w:rFonts w:ascii="Arial" w:hAnsi="Arial" w:cs="Arial"/>
-                <w:noProof/>
-              </w:rPr>
-              <w:t>6.1 Parallaxing</w:t>
-            </w:r>
-            <w:r>
-              <w:rPr>
-                <w:rFonts w:ascii="Arial" w:hAnsi="Arial" w:cs="Arial"/>
+                <w:noProof/>
+              </w:rPr>
+              <w:t>5.2 Die Umsetzung</w:t>
+            </w:r>
+            <w:r>
+              <w:rPr>
                 <w:noProof/>
                 <w:webHidden/>
               </w:rPr>
@@ -1816,7 +1670,6 @@
             </w:r>
             <w:r>
               <w:rPr>
-                <w:rFonts w:ascii="Arial" w:hAnsi="Arial" w:cs="Arial"/>
                 <w:noProof/>
                 <w:webHidden/>
               </w:rPr>
@@ -1824,22 +1677,19 @@
             </w:r>
             <w:r>
               <w:rPr>
-                <w:rFonts w:ascii="Arial" w:hAnsi="Arial" w:cs="Arial"/>
-                <w:noProof/>
-                <w:webHidden/>
-              </w:rPr>
-              <w:instrText xml:space="preserve"> PAGEREF _Toc535077488 \h </w:instrText>
-            </w:r>
-            <w:r>
-              <w:rPr>
-                <w:rFonts w:ascii="Arial" w:hAnsi="Arial" w:cs="Arial"/>
-                <w:noProof/>
-                <w:webHidden/>
-              </w:rPr>
-            </w:r>
-            <w:r>
-              <w:rPr>
-                <w:rFonts w:ascii="Arial" w:hAnsi="Arial" w:cs="Arial"/>
+                <w:noProof/>
+                <w:webHidden/>
+              </w:rPr>
+              <w:instrText xml:space="preserve"> PAGEREF _Toc535082557 \h </w:instrText>
+            </w:r>
+            <w:r>
+              <w:rPr>
+                <w:noProof/>
+                <w:webHidden/>
+              </w:rPr>
+            </w:r>
+            <w:r>
+              <w:rPr>
                 <w:noProof/>
                 <w:webHidden/>
               </w:rPr>
@@ -1847,15 +1697,13 @@
             </w:r>
             <w:r>
               <w:rPr>
-                <w:rFonts w:ascii="Arial" w:hAnsi="Arial" w:cs="Arial"/>
-                <w:noProof/>
-                <w:webHidden/>
-              </w:rPr>
-              <w:t>10</w:t>
-            </w:r>
-            <w:r>
-              <w:rPr>
-                <w:rFonts w:ascii="Arial" w:hAnsi="Arial" w:cs="Arial"/>
+                <w:noProof/>
+                <w:webHidden/>
+              </w:rPr>
+              <w:t>9</w:t>
+            </w:r>
+            <w:r>
+              <w:rPr>
                 <w:noProof/>
                 <w:webHidden/>
               </w:rPr>
@@ -1870,25 +1718,311 @@
               <w:tab w:val="right" w:leader="dot" w:pos="9344"/>
             </w:tabs>
             <w:rPr>
-              <w:rFonts w:ascii="Arial" w:eastAsiaTheme="minorEastAsia" w:hAnsi="Arial" w:cs="Arial"/>
+              <w:rFonts w:eastAsiaTheme="minorEastAsia"/>
               <w:noProof/>
               <w:sz w:val="22"/>
               <w:szCs w:val="22"/>
               <w:lang w:eastAsia="de-DE"/>
             </w:rPr>
           </w:pPr>
-          <w:hyperlink w:anchor="_Toc535077489" w:history="1">
+          <w:hyperlink w:anchor="_Toc535082558" w:history="1">
             <w:r>
               <w:rPr>
                 <w:rStyle w:val="Hyperlink"/>
-                <w:rFonts w:ascii="Arial" w:hAnsi="Arial" w:cs="Arial"/>
+                <w:noProof/>
+              </w:rPr>
+              <w:t>5.3 Das Ziel</w:t>
+            </w:r>
+            <w:r>
+              <w:rPr>
+                <w:noProof/>
+                <w:webHidden/>
+              </w:rPr>
+              <w:tab/>
+            </w:r>
+            <w:r>
+              <w:rPr>
+                <w:noProof/>
+                <w:webHidden/>
+              </w:rPr>
+              <w:fldChar w:fldCharType="begin"/>
+            </w:r>
+            <w:r>
+              <w:rPr>
+                <w:noProof/>
+                <w:webHidden/>
+              </w:rPr>
+              <w:instrText xml:space="preserve"> PAGEREF _Toc535082558 \h </w:instrText>
+            </w:r>
+            <w:r>
+              <w:rPr>
+                <w:noProof/>
+                <w:webHidden/>
+              </w:rPr>
+            </w:r>
+            <w:r>
+              <w:rPr>
+                <w:noProof/>
+                <w:webHidden/>
+              </w:rPr>
+              <w:fldChar w:fldCharType="separate"/>
+            </w:r>
+            <w:r>
+              <w:rPr>
+                <w:noProof/>
+                <w:webHidden/>
+              </w:rPr>
+              <w:t>10</w:t>
+            </w:r>
+            <w:r>
+              <w:rPr>
+                <w:noProof/>
+                <w:webHidden/>
+              </w:rPr>
+              <w:fldChar w:fldCharType="end"/>
+            </w:r>
+          </w:hyperlink>
+        </w:p>
+        <w:p>
+          <w:pPr>
+            <w:pStyle w:val="Verzeichnis1"/>
+            <w:tabs>
+              <w:tab w:val="right" w:leader="dot" w:pos="9344"/>
+            </w:tabs>
+            <w:rPr>
+              <w:rFonts w:eastAsiaTheme="minorEastAsia"/>
+              <w:noProof/>
+              <w:sz w:val="22"/>
+              <w:szCs w:val="22"/>
+              <w:lang w:eastAsia="de-DE"/>
+            </w:rPr>
+          </w:pPr>
+          <w:hyperlink w:anchor="_Toc535082559" w:history="1">
+            <w:r>
+              <w:rPr>
+                <w:rStyle w:val="Hyperlink"/>
+                <w:noProof/>
+              </w:rPr>
+              <w:t>5.4 Die größten Hindernisse</w:t>
+            </w:r>
+            <w:r>
+              <w:rPr>
+                <w:noProof/>
+                <w:webHidden/>
+              </w:rPr>
+              <w:tab/>
+            </w:r>
+            <w:r>
+              <w:rPr>
+                <w:noProof/>
+                <w:webHidden/>
+              </w:rPr>
+              <w:fldChar w:fldCharType="begin"/>
+            </w:r>
+            <w:r>
+              <w:rPr>
+                <w:noProof/>
+                <w:webHidden/>
+              </w:rPr>
+              <w:instrText xml:space="preserve"> PAGEREF _Toc535082559 \h </w:instrText>
+            </w:r>
+            <w:r>
+              <w:rPr>
+                <w:noProof/>
+                <w:webHidden/>
+              </w:rPr>
+            </w:r>
+            <w:r>
+              <w:rPr>
+                <w:noProof/>
+                <w:webHidden/>
+              </w:rPr>
+              <w:fldChar w:fldCharType="separate"/>
+            </w:r>
+            <w:r>
+              <w:rPr>
+                <w:noProof/>
+                <w:webHidden/>
+              </w:rPr>
+              <w:t>10</w:t>
+            </w:r>
+            <w:r>
+              <w:rPr>
+                <w:noProof/>
+                <w:webHidden/>
+              </w:rPr>
+              <w:fldChar w:fldCharType="end"/>
+            </w:r>
+          </w:hyperlink>
+        </w:p>
+        <w:p>
+          <w:pPr>
+            <w:pStyle w:val="Verzeichnis1"/>
+            <w:tabs>
+              <w:tab w:val="right" w:leader="dot" w:pos="9344"/>
+            </w:tabs>
+            <w:rPr>
+              <w:rFonts w:eastAsiaTheme="minorEastAsia"/>
+              <w:noProof/>
+              <w:sz w:val="22"/>
+              <w:szCs w:val="22"/>
+              <w:lang w:eastAsia="de-DE"/>
+            </w:rPr>
+          </w:pPr>
+          <w:hyperlink w:anchor="_Toc535082560" w:history="1">
+            <w:r>
+              <w:rPr>
+                <w:rStyle w:val="Hyperlink"/>
+                <w:noProof/>
+              </w:rPr>
+              <w:t>6. Code Erklärungen</w:t>
+            </w:r>
+            <w:r>
+              <w:rPr>
+                <w:noProof/>
+                <w:webHidden/>
+              </w:rPr>
+              <w:tab/>
+            </w:r>
+            <w:r>
+              <w:rPr>
+                <w:noProof/>
+                <w:webHidden/>
+              </w:rPr>
+              <w:fldChar w:fldCharType="begin"/>
+            </w:r>
+            <w:r>
+              <w:rPr>
+                <w:noProof/>
+                <w:webHidden/>
+              </w:rPr>
+              <w:instrText xml:space="preserve"> PAGEREF _Toc535082560 \h </w:instrText>
+            </w:r>
+            <w:r>
+              <w:rPr>
+                <w:noProof/>
+                <w:webHidden/>
+              </w:rPr>
+            </w:r>
+            <w:r>
+              <w:rPr>
+                <w:noProof/>
+                <w:webHidden/>
+              </w:rPr>
+              <w:fldChar w:fldCharType="separate"/>
+            </w:r>
+            <w:r>
+              <w:rPr>
+                <w:noProof/>
+                <w:webHidden/>
+              </w:rPr>
+              <w:t>11</w:t>
+            </w:r>
+            <w:r>
+              <w:rPr>
+                <w:noProof/>
+                <w:webHidden/>
+              </w:rPr>
+              <w:fldChar w:fldCharType="end"/>
+            </w:r>
+          </w:hyperlink>
+        </w:p>
+        <w:p>
+          <w:pPr>
+            <w:pStyle w:val="Verzeichnis1"/>
+            <w:tabs>
+              <w:tab w:val="right" w:leader="dot" w:pos="9344"/>
+            </w:tabs>
+            <w:rPr>
+              <w:rFonts w:eastAsiaTheme="minorEastAsia"/>
+              <w:noProof/>
+              <w:sz w:val="22"/>
+              <w:szCs w:val="22"/>
+              <w:lang w:eastAsia="de-DE"/>
+            </w:rPr>
+          </w:pPr>
+          <w:hyperlink w:anchor="_Toc535082561" w:history="1">
+            <w:r>
+              <w:rPr>
+                <w:rStyle w:val="Hyperlink"/>
+                <w:noProof/>
+              </w:rPr>
+              <w:t>6.1 Parallaxing</w:t>
+            </w:r>
+            <w:r>
+              <w:rPr>
+                <w:noProof/>
+                <w:webHidden/>
+              </w:rPr>
+              <w:tab/>
+            </w:r>
+            <w:r>
+              <w:rPr>
+                <w:noProof/>
+                <w:webHidden/>
+              </w:rPr>
+              <w:fldChar w:fldCharType="begin"/>
+            </w:r>
+            <w:r>
+              <w:rPr>
+                <w:noProof/>
+                <w:webHidden/>
+              </w:rPr>
+              <w:instrText xml:space="preserve"> PAGEREF _Toc535082561 \h </w:instrText>
+            </w:r>
+            <w:r>
+              <w:rPr>
+                <w:noProof/>
+                <w:webHidden/>
+              </w:rPr>
+            </w:r>
+            <w:r>
+              <w:rPr>
+                <w:noProof/>
+                <w:webHidden/>
+              </w:rPr>
+              <w:fldChar w:fldCharType="separate"/>
+            </w:r>
+            <w:r>
+              <w:rPr>
+                <w:noProof/>
+                <w:webHidden/>
+              </w:rPr>
+              <w:t>11</w:t>
+            </w:r>
+            <w:r>
+              <w:rPr>
+                <w:noProof/>
+                <w:webHidden/>
+              </w:rPr>
+              <w:fldChar w:fldCharType="end"/>
+            </w:r>
+          </w:hyperlink>
+        </w:p>
+        <w:p>
+          <w:pPr>
+            <w:pStyle w:val="Verzeichnis1"/>
+            <w:tabs>
+              <w:tab w:val="right" w:leader="dot" w:pos="9344"/>
+            </w:tabs>
+            <w:rPr>
+              <w:rFonts w:eastAsiaTheme="minorEastAsia"/>
+              <w:noProof/>
+              <w:sz w:val="22"/>
+              <w:szCs w:val="22"/>
+              <w:lang w:eastAsia="de-DE"/>
+            </w:rPr>
+          </w:pPr>
+          <w:hyperlink w:anchor="_Toc535082562" w:history="1">
+            <w:r>
+              <w:rPr>
+                <w:rStyle w:val="Hyperlink"/>
                 <w:noProof/>
               </w:rPr>
               <w:t>6.2 Drohnen schießen</w:t>
             </w:r>
             <w:r>
               <w:rPr>
-                <w:rFonts w:ascii="Arial" w:hAnsi="Arial" w:cs="Arial"/>
                 <w:noProof/>
                 <w:webHidden/>
               </w:rPr>
@@ -1896,7 +2030,6 @@
             </w:r>
             <w:r>
               <w:rPr>
-                <w:rFonts w:ascii="Arial" w:hAnsi="Arial" w:cs="Arial"/>
                 <w:noProof/>
                 <w:webHidden/>
               </w:rPr>
@@ -1904,22 +2037,19 @@
             </w:r>
             <w:r>
               <w:rPr>
-                <w:rFonts w:ascii="Arial" w:hAnsi="Arial" w:cs="Arial"/>
-                <w:noProof/>
-                <w:webHidden/>
-              </w:rPr>
-              <w:instrText xml:space="preserve"> PAGEREF _Toc535077489 \h </w:instrText>
-            </w:r>
-            <w:r>
-              <w:rPr>
-                <w:rFonts w:ascii="Arial" w:hAnsi="Arial" w:cs="Arial"/>
-                <w:noProof/>
-                <w:webHidden/>
-              </w:rPr>
-            </w:r>
-            <w:r>
-              <w:rPr>
-                <w:rFonts w:ascii="Arial" w:hAnsi="Arial" w:cs="Arial"/>
+                <w:noProof/>
+                <w:webHidden/>
+              </w:rPr>
+              <w:instrText xml:space="preserve"> PAGEREF _Toc535082562 \h </w:instrText>
+            </w:r>
+            <w:r>
+              <w:rPr>
+                <w:noProof/>
+                <w:webHidden/>
+              </w:rPr>
+            </w:r>
+            <w:r>
+              <w:rPr>
                 <w:noProof/>
                 <w:webHidden/>
               </w:rPr>
@@ -1927,15 +2057,13 @@
             </w:r>
             <w:r>
               <w:rPr>
-                <w:rFonts w:ascii="Arial" w:hAnsi="Arial" w:cs="Arial"/>
-                <w:noProof/>
-                <w:webHidden/>
-              </w:rPr>
-              <w:t>13</w:t>
-            </w:r>
-            <w:r>
-              <w:rPr>
-                <w:rFonts w:ascii="Arial" w:hAnsi="Arial" w:cs="Arial"/>
+                <w:noProof/>
+                <w:webHidden/>
+              </w:rPr>
+              <w:t>14</w:t>
+            </w:r>
+            <w:r>
+              <w:rPr>
                 <w:noProof/>
                 <w:webHidden/>
               </w:rPr>
@@ -1972,7 +2100,7 @@
           <w:szCs w:val="40"/>
         </w:rPr>
       </w:pPr>
-      <w:bookmarkStart w:id="0" w:name="_Toc535077470"/>
+      <w:bookmarkStart w:id="0" w:name="_Toc535082539"/>
       <w:r>
         <w:rPr>
           <w:sz w:val="40"/>
@@ -2087,7 +2215,7 @@
           <w:szCs w:val="40"/>
         </w:rPr>
       </w:pPr>
-      <w:bookmarkStart w:id="1" w:name="_Toc535077471"/>
+      <w:bookmarkStart w:id="1" w:name="_Toc535082540"/>
       <w:r>
         <w:rPr>
           <w:sz w:val="40"/>
@@ -2102,7 +2230,7 @@
       <w:pPr>
         <w:pStyle w:val="berschrift1"/>
       </w:pPr>
-      <w:bookmarkStart w:id="2" w:name="_Toc535077472"/>
+      <w:bookmarkStart w:id="2" w:name="_Toc535082541"/>
       <w:r>
         <w:t>2.1 Spielidee</w:t>
       </w:r>
@@ -2185,7 +2313,7 @@
       <w:pPr>
         <w:pStyle w:val="berschrift1"/>
       </w:pPr>
-      <w:bookmarkStart w:id="3" w:name="_Toc535077473"/>
+      <w:bookmarkStart w:id="3" w:name="_Toc535082542"/>
       <w:r>
         <w:t>2.2 Spielmechanik</w:t>
       </w:r>
@@ -2243,7 +2371,7 @@
       <w:pPr>
         <w:pStyle w:val="berschrift1"/>
       </w:pPr>
-      <w:bookmarkStart w:id="4" w:name="_Toc535077474"/>
+      <w:bookmarkStart w:id="4" w:name="_Toc535082543"/>
       <w:r>
         <w:lastRenderedPageBreak/>
         <w:t xml:space="preserve">2.3 </w:t>
@@ -2282,7 +2410,7 @@
       <w:pPr>
         <w:pStyle w:val="berschrift1"/>
       </w:pPr>
-      <w:bookmarkStart w:id="5" w:name="_Toc535077475"/>
+      <w:bookmarkStart w:id="5" w:name="_Toc535082544"/>
       <w:r>
         <w:t>2.3.1 Gold</w:t>
       </w:r>
@@ -2344,7 +2472,7 @@
       <w:pPr>
         <w:pStyle w:val="berschrift1"/>
       </w:pPr>
-      <w:bookmarkStart w:id="6" w:name="_Toc535077476"/>
+      <w:bookmarkStart w:id="6" w:name="_Toc535082545"/>
       <w:r>
         <w:t>2.3.2 Kaufsystem</w:t>
       </w:r>
@@ -2371,7 +2499,7 @@
       <w:pPr>
         <w:pStyle w:val="berschrift1"/>
       </w:pPr>
-      <w:bookmarkStart w:id="7" w:name="_Toc535077477"/>
+      <w:bookmarkStart w:id="7" w:name="_Toc535082546"/>
       <w:r>
         <w:t>2.3.3 Waffen</w:t>
       </w:r>
@@ -2409,7 +2537,7 @@
           <w:szCs w:val="40"/>
         </w:rPr>
       </w:pPr>
-      <w:bookmarkStart w:id="8" w:name="_Toc535077478"/>
+      <w:bookmarkStart w:id="8" w:name="_Toc535082547"/>
       <w:r>
         <w:rPr>
           <w:sz w:val="40"/>
@@ -2424,7 +2552,7 @@
       <w:pPr>
         <w:pStyle w:val="berschrift1"/>
       </w:pPr>
-      <w:bookmarkStart w:id="9" w:name="_Toc535077479"/>
+      <w:bookmarkStart w:id="9" w:name="_Toc535082548"/>
       <w:r>
         <w:t>3.1 Voraussetzungen</w:t>
       </w:r>
@@ -2435,10 +2563,30 @@
         <w:pStyle w:val="Dokumentation"/>
       </w:pPr>
       <w:r>
-        <w:t>Für Time Raider wird ein Computer mit Windows Betriebssystem vorausgesetzt.</w:t>
-      </w:r>
-      <w:r>
-        <w:t xml:space="preserve"> Die Anforderungen an den Computer sind nicht hoch. </w:t>
+        <w:t>Für Time Raider wird ein Computer mit Windows Betriebssystem vorausgesetzt</w:t>
+      </w:r>
+      <w:r>
+        <w:t>,</w:t>
+      </w:r>
+      <w:r>
+        <w:t xml:space="preserve"> </w:t>
+      </w:r>
+      <w:r>
+        <w:t>eine Portierung auf Mac und Linux ist jedoch mit ein wenig mehr Aufwand auch möglich.</w:t>
+      </w:r>
+    </w:p>
+    <w:p>
+      <w:pPr>
+        <w:pStyle w:val="Dokumentation"/>
+      </w:pPr>
+      <w:r>
+        <w:t xml:space="preserve">Die </w:t>
+      </w:r>
+      <w:r>
+        <w:t xml:space="preserve">anderen </w:t>
+      </w:r>
+      <w:r>
+        <w:t xml:space="preserve">Anforderungen an den Computer sind nicht hoch. </w:t>
       </w:r>
       <w:proofErr w:type="gramStart"/>
       <w:r>
@@ -2453,7 +2601,7 @@
       <w:pPr>
         <w:pStyle w:val="berschrift1"/>
       </w:pPr>
-      <w:bookmarkStart w:id="10" w:name="_Toc535077480"/>
+      <w:bookmarkStart w:id="10" w:name="_Toc535082549"/>
       <w:r>
         <w:t>3.2 Installation</w:t>
       </w:r>
@@ -2481,7 +2629,7 @@
       <w:r>
         <w:br w:type="page"/>
       </w:r>
-      <w:bookmarkStart w:id="11" w:name="_Toc535077481"/>
+      <w:bookmarkStart w:id="11" w:name="_Toc535082550"/>
       <w:r>
         <w:rPr>
           <w:sz w:val="40"/>
@@ -2520,7 +2668,7 @@
       <w:pPr>
         <w:pStyle w:val="berschrift1"/>
       </w:pPr>
-      <w:bookmarkStart w:id="12" w:name="_Toc535077482"/>
+      <w:bookmarkStart w:id="12" w:name="_Toc535082551"/>
       <w:r>
         <w:t>4</w:t>
       </w:r>
@@ -2534,6 +2682,9 @@
         <w:pStyle w:val="Dokumentation"/>
       </w:pPr>
       <w:r>
+        <w:rPr>
+          <w:noProof/>
+        </w:rPr>
         <w:drawing>
           <wp:anchor distT="0" distB="0" distL="114300" distR="114300" simplePos="0" relativeHeight="251660288" behindDoc="0" locked="0" layoutInCell="1" allowOverlap="1">
             <wp:simplePos x="0" y="0"/>
@@ -2739,7 +2890,7 @@
       <w:pPr>
         <w:pStyle w:val="berschrift1"/>
       </w:pPr>
-      <w:bookmarkStart w:id="13" w:name="_Toc535077483"/>
+      <w:bookmarkStart w:id="13" w:name="_Toc535082552"/>
       <w:r>
         <w:t>4</w:t>
       </w:r>
@@ -2920,7 +3071,7 @@
       <w:pPr>
         <w:pStyle w:val="berschrift1"/>
       </w:pPr>
-      <w:bookmarkStart w:id="14" w:name="_Toc535077484"/>
+      <w:bookmarkStart w:id="14" w:name="_Toc535082553"/>
       <w:r>
         <w:t>4</w:t>
       </w:r>
@@ -3046,7 +3197,7 @@
       <w:pPr>
         <w:pStyle w:val="berschrift1"/>
       </w:pPr>
-      <w:bookmarkStart w:id="15" w:name="_Toc535077485"/>
+      <w:bookmarkStart w:id="15" w:name="_Toc535082554"/>
       <w:r>
         <w:t>4</w:t>
       </w:r>
@@ -3283,7 +3434,7 @@
           <w:szCs w:val="40"/>
         </w:rPr>
       </w:pPr>
-      <w:bookmarkStart w:id="16" w:name="_Toc535077486"/>
+      <w:bookmarkStart w:id="16" w:name="_Toc535082555"/>
       <w:r>
         <w:rPr>
           <w:sz w:val="40"/>
@@ -3315,9 +3466,11 @@
       <w:pPr>
         <w:pStyle w:val="berschrift1"/>
       </w:pPr>
+      <w:bookmarkStart w:id="17" w:name="_Toc535082556"/>
       <w:r>
         <w:t>5.1 Die Planung</w:t>
       </w:r>
+      <w:bookmarkEnd w:id="17"/>
     </w:p>
     <w:p>
       <w:pPr>
@@ -3327,65 +3480,180 @@
         <w:t>Z</w:t>
       </w:r>
       <w:r>
-        <w:t>u Beginn des Projekts musst</w:t>
-      </w:r>
-      <w:bookmarkStart w:id="17" w:name="_GoBack"/>
-      <w:bookmarkEnd w:id="17"/>
-      <w:r>
-        <w:t>en wir mit dem Pflichtenheft die Planung für das gesamte Projekt bewerkstelligen. Das schwierigste war dabei, dass wir noch komplett unerfahren im Bereich Spieleprogrammierung waren. Wir konnten nur schwer einschätzen welcher Schritt wie lange brauchen würde. Trotzdem</w:t>
+        <w:t>u Beginn des Projekts mussten wir mit dem Pflichtenheft die Planung für das gesamte Projekt bewerkstelligen. Das schwierigste war dabei, dass wir noch komplett unerfahren im Bereich Spieleprogrammierung waren. Wir konnten nur schwer einschätzen welcher Schritt wie lange brauchen würde.</w:t>
+      </w:r>
+      <w:r>
+        <w:t xml:space="preserve"> Dazu mussten noch viele Entscheidungen mussten getroffen. Zu welchem Genre sollte unser Spiel gehören, welchen Grafikstyle wollten wir benutzen und was sollte die grobe Handlung der Geschichte sein? </w:t>
+      </w:r>
+    </w:p>
+    <w:p>
+      <w:pPr>
+        <w:pStyle w:val="Dokumentation"/>
+      </w:pPr>
+      <w:r>
+        <w:t xml:space="preserve">Trotz dieser Hürden ist es uns gut gelungen und wird konnten die selbst aufgestellten Meilensteine alle einhalten, wenn man hier und da ein Auge zugedrückt hat. Als gutes Beispiel </w:t>
+      </w:r>
+      <w:proofErr w:type="spellStart"/>
+      <w:r>
+        <w:t>hier für</w:t>
+      </w:r>
+      <w:proofErr w:type="spellEnd"/>
+      <w:r>
+        <w:t xml:space="preserve"> dient die Geschichte des Spiels. Diese sollte bereits beim zweiten Meilenstein abgeschlossen sein änderte sich im Laufe der Entwicklung immer wieder leicht. </w:t>
+      </w:r>
+    </w:p>
+    <w:p>
+      <w:pPr>
+        <w:pStyle w:val="Dokumentation"/>
+      </w:pPr>
+      <w:r>
+        <w:t xml:space="preserve">Auch das Design der Gegner und deren Animationen hatten wir stark unterschätzt. Diese sollte bereits beim 6. von 16 Meilensteinen fertig sein, wir entdeckten jedoch schnell, dass es viel passender war die Gegner dann zu </w:t>
+      </w:r>
+      <w:proofErr w:type="gramStart"/>
+      <w:r>
+        <w:t>Designen</w:t>
+      </w:r>
+      <w:proofErr w:type="gramEnd"/>
+      <w:r>
+        <w:t xml:space="preserve"> wenn das zugehörige Level designt wurde</w:t>
+      </w:r>
+      <w:r>
+        <w:t xml:space="preserve">. So </w:t>
+      </w:r>
+      <w:r>
+        <w:t xml:space="preserve">wurden </w:t>
+      </w:r>
+      <w:r>
+        <w:t>die Gegner aus der Zukunft viel später design</w:t>
+      </w:r>
+      <w:r>
+        <w:t>t</w:t>
+      </w:r>
+      <w:r>
+        <w:t xml:space="preserve"> als auch das Level der Zukunft erstellt wurde. </w:t>
       </w:r>
     </w:p>
     <w:p>
       <w:pPr>
         <w:pStyle w:val="berschrift1"/>
       </w:pPr>
+      <w:bookmarkStart w:id="18" w:name="_Toc535082557"/>
       <w:r>
         <w:t>5.2 Die Umsetzung</w:t>
       </w:r>
-    </w:p>
-    <w:p>
-      <w:pPr>
-        <w:pStyle w:val="Dokumentation"/>
+      <w:bookmarkEnd w:id="18"/>
+    </w:p>
+    <w:p>
+      <w:pPr>
+        <w:pStyle w:val="Dokumentation"/>
+      </w:pPr>
+      <w:r>
+        <w:t>Nach der Planung begannen wir mit der Umsetzung unseres Projekts.</w:t>
+      </w:r>
+      <w:r>
+        <w:t xml:space="preserve"> Zu Beginn bestand dies hauptsächlich dadrinnen sich in Unity einzuarbeiten und zahllose Tutorials </w:t>
+      </w:r>
+      <w:r>
+        <w:t xml:space="preserve">durch zu lesen. </w:t>
+      </w:r>
+      <w:r>
+        <w:t>Hier zeigte sich schnell wie einsteigerfreundlich Unity ist</w:t>
+      </w:r>
+      <w:r>
+        <w:t xml:space="preserve"> und wie aktiv die Community ist. Zu nahezu jedem Thema fanden sich Beiträge und Hilfestellungen.</w:t>
+      </w:r>
+    </w:p>
+    <w:p>
+      <w:pPr>
+        <w:pStyle w:val="Dokumentation"/>
+      </w:pPr>
+      <w:r>
+        <w:t>Auch an die anderen Programme musste man sich erst gewöhnen. So hatten unsere frühen Zeichnungen alle einen per Hand gemalten Rand. Später entdeckten wir dann das Inkscape allen Objekten auch selbst Ränder geben kann.</w:t>
+      </w:r>
+      <w:bookmarkStart w:id="19" w:name="_GoBack"/>
+      <w:bookmarkEnd w:id="19"/>
+    </w:p>
+    <w:p>
+      <w:pPr>
         <w:rPr>
-          <w:lang w:val="en-US"/>
+          <w:rFonts w:asciiTheme="majorHAnsi" w:eastAsiaTheme="majorEastAsia" w:hAnsiTheme="majorHAnsi" w:cstheme="majorBidi"/>
+          <w:color w:val="2F5496" w:themeColor="accent1" w:themeShade="BF"/>
+          <w:sz w:val="32"/>
+          <w:szCs w:val="32"/>
         </w:rPr>
       </w:pPr>
       <w:r>
-        <w:rPr>
-          <w:lang w:val="en-US"/>
-        </w:rPr>
-        <w:t>As</w:t>
+        <w:br w:type="page"/>
       </w:r>
     </w:p>
     <w:p>
       <w:pPr>
         <w:pStyle w:val="berschrift1"/>
       </w:pPr>
-      <w:r>
+      <w:bookmarkStart w:id="20" w:name="_Toc535082558"/>
+      <w:r>
+        <w:lastRenderedPageBreak/>
         <w:t>5.3 Das Ziel</w:t>
       </w:r>
-    </w:p>
-    <w:p>
-      <w:pPr>
-        <w:pStyle w:val="Dokumentation"/>
-      </w:pPr>
-      <w:r>
-        <w:t>A</w:t>
-      </w:r>
-      <w:r>
-        <w:t>s</w:t>
+      <w:bookmarkEnd w:id="20"/>
+    </w:p>
+    <w:p>
+      <w:pPr>
+        <w:pStyle w:val="Dokumentation"/>
+      </w:pPr>
+      <w:r>
+        <w:t>- stress am ende</w:t>
+      </w:r>
+    </w:p>
+    <w:p>
+      <w:pPr>
+        <w:pStyle w:val="Dokumentation"/>
+      </w:pPr>
+      <w:r>
+        <w:t xml:space="preserve">- </w:t>
+      </w:r>
+      <w:proofErr w:type="spellStart"/>
+      <w:r>
+        <w:t>bli</w:t>
+      </w:r>
+      <w:proofErr w:type="spellEnd"/>
+      <w:r>
+        <w:t xml:space="preserve"> </w:t>
+      </w:r>
+      <w:proofErr w:type="spellStart"/>
+      <w:r>
+        <w:t>bla</w:t>
+      </w:r>
+      <w:proofErr w:type="spellEnd"/>
+      <w:r>
+        <w:t xml:space="preserve"> </w:t>
+      </w:r>
+      <w:proofErr w:type="spellStart"/>
+      <w:r>
+        <w:t>blup</w:t>
+      </w:r>
+      <w:proofErr w:type="spellEnd"/>
+    </w:p>
+    <w:p>
+      <w:pPr>
+        <w:pStyle w:val="Dokumentation"/>
+      </w:pPr>
+      <w:r>
+        <w:t xml:space="preserve">- </w:t>
       </w:r>
     </w:p>
     <w:p>
       <w:pPr>
         <w:pStyle w:val="berschrift1"/>
       </w:pPr>
+      <w:bookmarkStart w:id="21" w:name="_Toc535082559"/>
       <w:r>
         <w:t>5.4 Die g</w:t>
       </w:r>
       <w:r>
         <w:t>rößten Hindernisse</w:t>
       </w:r>
+      <w:bookmarkEnd w:id="21"/>
     </w:p>
     <w:p>
       <w:pPr>
@@ -3402,6 +3670,15 @@
       </w:pPr>
       <w:r>
         <w:t>-Storytelling, Wie wir die Geschichte erzählen was daran schwer ist</w:t>
+      </w:r>
+    </w:p>
+    <w:p>
+      <w:pPr>
+        <w:pStyle w:val="Dokumentation"/>
+        <w:ind w:firstLine="708"/>
+      </w:pPr>
+      <w:r>
+        <w:t>-Handhabung von GitHub</w:t>
       </w:r>
     </w:p>
     <w:p>
@@ -3420,7 +3697,7 @@
           <w:szCs w:val="40"/>
         </w:rPr>
       </w:pPr>
-      <w:bookmarkStart w:id="18" w:name="_Toc535077487"/>
+      <w:bookmarkStart w:id="22" w:name="_Toc535082560"/>
       <w:r>
         <w:rPr>
           <w:sz w:val="40"/>
@@ -3450,7 +3727,7 @@
         </w:rPr>
         <w:t>rklärungen</w:t>
       </w:r>
-      <w:bookmarkEnd w:id="18"/>
+      <w:bookmarkEnd w:id="22"/>
     </w:p>
     <w:p>
       <w:pPr>
@@ -3479,7 +3756,7 @@
       <w:pPr>
         <w:pStyle w:val="berschrift1"/>
       </w:pPr>
-      <w:bookmarkStart w:id="19" w:name="_Toc535077488"/>
+      <w:bookmarkStart w:id="23" w:name="_Toc535082561"/>
       <w:r>
         <w:rPr>
           <w:noProof/>
@@ -3568,7 +3845,7 @@
       <w:r>
         <w:t>Parallaxing</w:t>
       </w:r>
-      <w:bookmarkEnd w:id="19"/>
+      <w:bookmarkEnd w:id="23"/>
       <w:proofErr w:type="spellEnd"/>
     </w:p>
     <w:p>
@@ -3864,7 +4141,7 @@
       <w:pPr>
         <w:pStyle w:val="berschrift1"/>
       </w:pPr>
-      <w:bookmarkStart w:id="20" w:name="_Toc535077489"/>
+      <w:bookmarkStart w:id="24" w:name="_Toc535082562"/>
       <w:r>
         <w:rPr>
           <w:noProof/>
@@ -3951,7 +4228,7 @@
       <w:r>
         <w:t xml:space="preserve"> Drohnen schießen</w:t>
       </w:r>
-      <w:bookmarkEnd w:id="20"/>
+      <w:bookmarkEnd w:id="24"/>
     </w:p>
     <w:p>
       <w:pPr>
@@ -4170,6 +4447,30 @@
         <w:pStyle w:val="Dokumentation"/>
       </w:pPr>
       <w:r>
+        <w:t xml:space="preserve">-Danksagungen, an </w:t>
+      </w:r>
+      <w:proofErr w:type="spellStart"/>
+      <w:r>
+        <w:t>Lütticke</w:t>
+      </w:r>
+      <w:proofErr w:type="spellEnd"/>
+      <w:r>
+        <w:t xml:space="preserve"> und deine </w:t>
+      </w:r>
+      <w:proofErr w:type="spellStart"/>
+      <w:r>
+        <w:t>mum</w:t>
+      </w:r>
+      <w:proofErr w:type="spellEnd"/>
+      <w:r>
+        <w:t>, hat irgendwie jedes Buch vielleicht wir auch</w:t>
+      </w:r>
+    </w:p>
+    <w:p>
+      <w:pPr>
+        <w:pStyle w:val="Dokumentation"/>
+      </w:pPr>
+      <w:r>
         <w:t>-</w:t>
       </w:r>
       <w:r>
@@ -4182,33 +4483,6 @@
       <w:proofErr w:type="spellEnd"/>
       <w:r>
         <w:t xml:space="preserve"> nennen</w:t>
-      </w:r>
-    </w:p>
-    <w:p>
-      <w:pPr>
-        <w:pStyle w:val="Dokumentation"/>
-      </w:pPr>
-      <w:r>
-        <w:t>-</w:t>
-      </w:r>
-      <w:r>
-        <w:t xml:space="preserve">Danksagungen, an </w:t>
-      </w:r>
-      <w:proofErr w:type="spellStart"/>
-      <w:r>
-        <w:t>Lütticke</w:t>
-      </w:r>
-      <w:proofErr w:type="spellEnd"/>
-      <w:r>
-        <w:t xml:space="preserve"> und deine </w:t>
-      </w:r>
-      <w:proofErr w:type="spellStart"/>
-      <w:r>
-        <w:t>mum</w:t>
-      </w:r>
-      <w:proofErr w:type="spellEnd"/>
-      <w:r>
-        <w:t>, hat irgendwie jedes Buch vielleicht wir auch</w:t>
       </w:r>
     </w:p>
     <w:p>
@@ -5418,6 +5692,7 @@
   <w:style w:type="character" w:default="1" w:styleId="Absatz-Standardschriftart">
     <w:name w:val="Default Paragraph Font"/>
     <w:uiPriority w:val="1"/>
+    <w:semiHidden/>
     <w:unhideWhenUsed/>
   </w:style>
   <w:style w:type="table" w:default="1" w:styleId="NormaleTabelle">
@@ -6031,7 +6306,7 @@
 </file>
 
 <file path=customXml/itemProps1.xml><?xml version="1.0" encoding="utf-8"?>
-<ds:datastoreItem xmlns:ds="http://schemas.openxmlformats.org/officeDocument/2006/customXml" ds:itemID="{24B97B8D-EB90-4042-B719-31A911FF0C4A}">
+<ds:datastoreItem xmlns:ds="http://schemas.openxmlformats.org/officeDocument/2006/customXml" ds:itemID="{EDC4583E-170D-4EF9-BAFA-B0163FB293CD}">
   <ds:schemaRefs>
     <ds:schemaRef ds:uri="http://schemas.openxmlformats.org/officeDocument/2006/bibliography"/>
   </ds:schemaRefs>

</xml_diff>

<commit_message>
Dokumentation fertig nur noch Icon austauschen
Noch Machen Schön
</commit_message>
<xml_diff>
--- a/test/Assets/figuren/Dokumentation/Dokumentation - Vincent.docx
+++ b/test/Assets/figuren/Dokumentation/Dokumentation - Vincent.docx
@@ -332,7 +332,7 @@
               <w:tab w:val="right" w:leader="dot" w:pos="9344"/>
             </w:tabs>
             <w:rPr>
-              <w:rFonts w:eastAsiaTheme="minorEastAsia"/>
+              <w:rFonts w:ascii="Arial" w:eastAsiaTheme="minorEastAsia" w:hAnsi="Arial" w:cs="Arial"/>
               <w:noProof/>
               <w:sz w:val="22"/>
               <w:szCs w:val="22"/>
@@ -357,16 +357,18 @@
             </w:rPr>
             <w:fldChar w:fldCharType="separate"/>
           </w:r>
-          <w:hyperlink w:anchor="_Toc535082539" w:history="1">
+          <w:hyperlink w:anchor="_Toc535097348" w:history="1">
             <w:r>
               <w:rPr>
                 <w:rStyle w:val="Hyperlink"/>
+                <w:rFonts w:ascii="Arial" w:hAnsi="Arial" w:cs="Arial"/>
                 <w:noProof/>
               </w:rPr>
               <w:t>1. Einleitung</w:t>
             </w:r>
             <w:r>
               <w:rPr>
+                <w:rFonts w:ascii="Arial" w:hAnsi="Arial" w:cs="Arial"/>
                 <w:noProof/>
                 <w:webHidden/>
               </w:rPr>
@@ -374,6 +376,7 @@
             </w:r>
             <w:r>
               <w:rPr>
+                <w:rFonts w:ascii="Arial" w:hAnsi="Arial" w:cs="Arial"/>
                 <w:noProof/>
                 <w:webHidden/>
               </w:rPr>
@@ -381,19 +384,22 @@
             </w:r>
             <w:r>
               <w:rPr>
-                <w:noProof/>
-                <w:webHidden/>
-              </w:rPr>
-              <w:instrText xml:space="preserve"> PAGEREF _Toc535082539 \h </w:instrText>
-            </w:r>
-            <w:r>
-              <w:rPr>
-                <w:noProof/>
-                <w:webHidden/>
-              </w:rPr>
-            </w:r>
-            <w:r>
-              <w:rPr>
+                <w:rFonts w:ascii="Arial" w:hAnsi="Arial" w:cs="Arial"/>
+                <w:noProof/>
+                <w:webHidden/>
+              </w:rPr>
+              <w:instrText xml:space="preserve"> PAGEREF _Toc535097348 \h </w:instrText>
+            </w:r>
+            <w:r>
+              <w:rPr>
+                <w:rFonts w:ascii="Arial" w:hAnsi="Arial" w:cs="Arial"/>
+                <w:noProof/>
+                <w:webHidden/>
+              </w:rPr>
+            </w:r>
+            <w:r>
+              <w:rPr>
+                <w:rFonts w:ascii="Arial" w:hAnsi="Arial" w:cs="Arial"/>
                 <w:noProof/>
                 <w:webHidden/>
               </w:rPr>
@@ -401,13 +407,15 @@
             </w:r>
             <w:r>
               <w:rPr>
-                <w:noProof/>
-                <w:webHidden/>
-              </w:rPr>
-              <w:t>2</w:t>
-            </w:r>
-            <w:r>
-              <w:rPr>
+                <w:rFonts w:ascii="Arial" w:hAnsi="Arial" w:cs="Arial"/>
+                <w:noProof/>
+                <w:webHidden/>
+              </w:rPr>
+              <w:t>3</w:t>
+            </w:r>
+            <w:r>
+              <w:rPr>
+                <w:rFonts w:ascii="Arial" w:hAnsi="Arial" w:cs="Arial"/>
                 <w:noProof/>
                 <w:webHidden/>
               </w:rPr>
@@ -422,23 +430,25 @@
               <w:tab w:val="right" w:leader="dot" w:pos="9344"/>
             </w:tabs>
             <w:rPr>
-              <w:rFonts w:eastAsiaTheme="minorEastAsia"/>
+              <w:rFonts w:ascii="Arial" w:eastAsiaTheme="minorEastAsia" w:hAnsi="Arial" w:cs="Arial"/>
               <w:noProof/>
               <w:sz w:val="22"/>
               <w:szCs w:val="22"/>
               <w:lang w:eastAsia="de-DE"/>
             </w:rPr>
           </w:pPr>
-          <w:hyperlink w:anchor="_Toc535082540" w:history="1">
+          <w:hyperlink w:anchor="_Toc535097349" w:history="1">
             <w:r>
               <w:rPr>
                 <w:rStyle w:val="Hyperlink"/>
+                <w:rFonts w:ascii="Arial" w:hAnsi="Arial" w:cs="Arial"/>
                 <w:noProof/>
               </w:rPr>
               <w:t>2. Spielablauf und -mechanik</w:t>
             </w:r>
             <w:r>
               <w:rPr>
+                <w:rFonts w:ascii="Arial" w:hAnsi="Arial" w:cs="Arial"/>
                 <w:noProof/>
                 <w:webHidden/>
               </w:rPr>
@@ -446,6 +456,7 @@
             </w:r>
             <w:r>
               <w:rPr>
+                <w:rFonts w:ascii="Arial" w:hAnsi="Arial" w:cs="Arial"/>
                 <w:noProof/>
                 <w:webHidden/>
               </w:rPr>
@@ -453,19 +464,22 @@
             </w:r>
             <w:r>
               <w:rPr>
-                <w:noProof/>
-                <w:webHidden/>
-              </w:rPr>
-              <w:instrText xml:space="preserve"> PAGEREF _Toc535082540 \h </w:instrText>
-            </w:r>
-            <w:r>
-              <w:rPr>
-                <w:noProof/>
-                <w:webHidden/>
-              </w:rPr>
-            </w:r>
-            <w:r>
-              <w:rPr>
+                <w:rFonts w:ascii="Arial" w:hAnsi="Arial" w:cs="Arial"/>
+                <w:noProof/>
+                <w:webHidden/>
+              </w:rPr>
+              <w:instrText xml:space="preserve"> PAGEREF _Toc535097349 \h </w:instrText>
+            </w:r>
+            <w:r>
+              <w:rPr>
+                <w:rFonts w:ascii="Arial" w:hAnsi="Arial" w:cs="Arial"/>
+                <w:noProof/>
+                <w:webHidden/>
+              </w:rPr>
+            </w:r>
+            <w:r>
+              <w:rPr>
+                <w:rFonts w:ascii="Arial" w:hAnsi="Arial" w:cs="Arial"/>
                 <w:noProof/>
                 <w:webHidden/>
               </w:rPr>
@@ -473,13 +487,15 @@
             </w:r>
             <w:r>
               <w:rPr>
-                <w:noProof/>
-                <w:webHidden/>
-              </w:rPr>
-              <w:t>3</w:t>
-            </w:r>
-            <w:r>
-              <w:rPr>
+                <w:rFonts w:ascii="Arial" w:hAnsi="Arial" w:cs="Arial"/>
+                <w:noProof/>
+                <w:webHidden/>
+              </w:rPr>
+              <w:t>4</w:t>
+            </w:r>
+            <w:r>
+              <w:rPr>
+                <w:rFonts w:ascii="Arial" w:hAnsi="Arial" w:cs="Arial"/>
                 <w:noProof/>
                 <w:webHidden/>
               </w:rPr>
@@ -494,23 +510,25 @@
               <w:tab w:val="right" w:leader="dot" w:pos="9344"/>
             </w:tabs>
             <w:rPr>
-              <w:rFonts w:eastAsiaTheme="minorEastAsia"/>
+              <w:rFonts w:ascii="Arial" w:eastAsiaTheme="minorEastAsia" w:hAnsi="Arial" w:cs="Arial"/>
               <w:noProof/>
               <w:sz w:val="22"/>
               <w:szCs w:val="22"/>
               <w:lang w:eastAsia="de-DE"/>
             </w:rPr>
           </w:pPr>
-          <w:hyperlink w:anchor="_Toc535082541" w:history="1">
+          <w:hyperlink w:anchor="_Toc535097350" w:history="1">
             <w:r>
               <w:rPr>
                 <w:rStyle w:val="Hyperlink"/>
+                <w:rFonts w:ascii="Arial" w:hAnsi="Arial" w:cs="Arial"/>
                 <w:noProof/>
               </w:rPr>
               <w:t>2.1 Spielidee</w:t>
             </w:r>
             <w:r>
               <w:rPr>
+                <w:rFonts w:ascii="Arial" w:hAnsi="Arial" w:cs="Arial"/>
                 <w:noProof/>
                 <w:webHidden/>
               </w:rPr>
@@ -518,6 +536,7 @@
             </w:r>
             <w:r>
               <w:rPr>
+                <w:rFonts w:ascii="Arial" w:hAnsi="Arial" w:cs="Arial"/>
                 <w:noProof/>
                 <w:webHidden/>
               </w:rPr>
@@ -525,19 +544,22 @@
             </w:r>
             <w:r>
               <w:rPr>
-                <w:noProof/>
-                <w:webHidden/>
-              </w:rPr>
-              <w:instrText xml:space="preserve"> PAGEREF _Toc535082541 \h </w:instrText>
-            </w:r>
-            <w:r>
-              <w:rPr>
-                <w:noProof/>
-                <w:webHidden/>
-              </w:rPr>
-            </w:r>
-            <w:r>
-              <w:rPr>
+                <w:rFonts w:ascii="Arial" w:hAnsi="Arial" w:cs="Arial"/>
+                <w:noProof/>
+                <w:webHidden/>
+              </w:rPr>
+              <w:instrText xml:space="preserve"> PAGEREF _Toc535097350 \h </w:instrText>
+            </w:r>
+            <w:r>
+              <w:rPr>
+                <w:rFonts w:ascii="Arial" w:hAnsi="Arial" w:cs="Arial"/>
+                <w:noProof/>
+                <w:webHidden/>
+              </w:rPr>
+            </w:r>
+            <w:r>
+              <w:rPr>
+                <w:rFonts w:ascii="Arial" w:hAnsi="Arial" w:cs="Arial"/>
                 <w:noProof/>
                 <w:webHidden/>
               </w:rPr>
@@ -545,13 +567,15 @@
             </w:r>
             <w:r>
               <w:rPr>
-                <w:noProof/>
-                <w:webHidden/>
-              </w:rPr>
-              <w:t>3</w:t>
-            </w:r>
-            <w:r>
-              <w:rPr>
+                <w:rFonts w:ascii="Arial" w:hAnsi="Arial" w:cs="Arial"/>
+                <w:noProof/>
+                <w:webHidden/>
+              </w:rPr>
+              <w:t>4</w:t>
+            </w:r>
+            <w:r>
+              <w:rPr>
+                <w:rFonts w:ascii="Arial" w:hAnsi="Arial" w:cs="Arial"/>
                 <w:noProof/>
                 <w:webHidden/>
               </w:rPr>
@@ -566,23 +590,25 @@
               <w:tab w:val="right" w:leader="dot" w:pos="9344"/>
             </w:tabs>
             <w:rPr>
-              <w:rFonts w:eastAsiaTheme="minorEastAsia"/>
+              <w:rFonts w:ascii="Arial" w:eastAsiaTheme="minorEastAsia" w:hAnsi="Arial" w:cs="Arial"/>
               <w:noProof/>
               <w:sz w:val="22"/>
               <w:szCs w:val="22"/>
               <w:lang w:eastAsia="de-DE"/>
             </w:rPr>
           </w:pPr>
-          <w:hyperlink w:anchor="_Toc535082542" w:history="1">
+          <w:hyperlink w:anchor="_Toc535097351" w:history="1">
             <w:r>
               <w:rPr>
                 <w:rStyle w:val="Hyperlink"/>
+                <w:rFonts w:ascii="Arial" w:hAnsi="Arial" w:cs="Arial"/>
                 <w:noProof/>
               </w:rPr>
               <w:t>2.2 Spielmechanik</w:t>
             </w:r>
             <w:r>
               <w:rPr>
+                <w:rFonts w:ascii="Arial" w:hAnsi="Arial" w:cs="Arial"/>
                 <w:noProof/>
                 <w:webHidden/>
               </w:rPr>
@@ -590,6 +616,7 @@
             </w:r>
             <w:r>
               <w:rPr>
+                <w:rFonts w:ascii="Arial" w:hAnsi="Arial" w:cs="Arial"/>
                 <w:noProof/>
                 <w:webHidden/>
               </w:rPr>
@@ -597,19 +624,22 @@
             </w:r>
             <w:r>
               <w:rPr>
-                <w:noProof/>
-                <w:webHidden/>
-              </w:rPr>
-              <w:instrText xml:space="preserve"> PAGEREF _Toc535082542 \h </w:instrText>
-            </w:r>
-            <w:r>
-              <w:rPr>
-                <w:noProof/>
-                <w:webHidden/>
-              </w:rPr>
-            </w:r>
-            <w:r>
-              <w:rPr>
+                <w:rFonts w:ascii="Arial" w:hAnsi="Arial" w:cs="Arial"/>
+                <w:noProof/>
+                <w:webHidden/>
+              </w:rPr>
+              <w:instrText xml:space="preserve"> PAGEREF _Toc535097351 \h </w:instrText>
+            </w:r>
+            <w:r>
+              <w:rPr>
+                <w:rFonts w:ascii="Arial" w:hAnsi="Arial" w:cs="Arial"/>
+                <w:noProof/>
+                <w:webHidden/>
+              </w:rPr>
+            </w:r>
+            <w:r>
+              <w:rPr>
+                <w:rFonts w:ascii="Arial" w:hAnsi="Arial" w:cs="Arial"/>
                 <w:noProof/>
                 <w:webHidden/>
               </w:rPr>
@@ -617,13 +647,15 @@
             </w:r>
             <w:r>
               <w:rPr>
-                <w:noProof/>
-                <w:webHidden/>
-              </w:rPr>
-              <w:t>3</w:t>
-            </w:r>
-            <w:r>
-              <w:rPr>
+                <w:rFonts w:ascii="Arial" w:hAnsi="Arial" w:cs="Arial"/>
+                <w:noProof/>
+                <w:webHidden/>
+              </w:rPr>
+              <w:t>4</w:t>
+            </w:r>
+            <w:r>
+              <w:rPr>
+                <w:rFonts w:ascii="Arial" w:hAnsi="Arial" w:cs="Arial"/>
                 <w:noProof/>
                 <w:webHidden/>
               </w:rPr>
@@ -638,23 +670,25 @@
               <w:tab w:val="right" w:leader="dot" w:pos="9344"/>
             </w:tabs>
             <w:rPr>
-              <w:rFonts w:eastAsiaTheme="minorEastAsia"/>
+              <w:rFonts w:ascii="Arial" w:eastAsiaTheme="minorEastAsia" w:hAnsi="Arial" w:cs="Arial"/>
               <w:noProof/>
               <w:sz w:val="22"/>
               <w:szCs w:val="22"/>
               <w:lang w:eastAsia="de-DE"/>
             </w:rPr>
           </w:pPr>
-          <w:hyperlink w:anchor="_Toc535082543" w:history="1">
+          <w:hyperlink w:anchor="_Toc535097352" w:history="1">
             <w:r>
               <w:rPr>
                 <w:rStyle w:val="Hyperlink"/>
+                <w:rFonts w:ascii="Arial" w:hAnsi="Arial" w:cs="Arial"/>
                 <w:noProof/>
               </w:rPr>
               <w:t>2.3 Spielbalancing</w:t>
             </w:r>
             <w:r>
               <w:rPr>
+                <w:rFonts w:ascii="Arial" w:hAnsi="Arial" w:cs="Arial"/>
                 <w:noProof/>
                 <w:webHidden/>
               </w:rPr>
@@ -662,6 +696,7 @@
             </w:r>
             <w:r>
               <w:rPr>
+                <w:rFonts w:ascii="Arial" w:hAnsi="Arial" w:cs="Arial"/>
                 <w:noProof/>
                 <w:webHidden/>
               </w:rPr>
@@ -669,19 +704,22 @@
             </w:r>
             <w:r>
               <w:rPr>
-                <w:noProof/>
-                <w:webHidden/>
-              </w:rPr>
-              <w:instrText xml:space="preserve"> PAGEREF _Toc535082543 \h </w:instrText>
-            </w:r>
-            <w:r>
-              <w:rPr>
-                <w:noProof/>
-                <w:webHidden/>
-              </w:rPr>
-            </w:r>
-            <w:r>
-              <w:rPr>
+                <w:rFonts w:ascii="Arial" w:hAnsi="Arial" w:cs="Arial"/>
+                <w:noProof/>
+                <w:webHidden/>
+              </w:rPr>
+              <w:instrText xml:space="preserve"> PAGEREF _Toc535097352 \h </w:instrText>
+            </w:r>
+            <w:r>
+              <w:rPr>
+                <w:rFonts w:ascii="Arial" w:hAnsi="Arial" w:cs="Arial"/>
+                <w:noProof/>
+                <w:webHidden/>
+              </w:rPr>
+            </w:r>
+            <w:r>
+              <w:rPr>
+                <w:rFonts w:ascii="Arial" w:hAnsi="Arial" w:cs="Arial"/>
                 <w:noProof/>
                 <w:webHidden/>
               </w:rPr>
@@ -689,13 +727,15 @@
             </w:r>
             <w:r>
               <w:rPr>
-                <w:noProof/>
-                <w:webHidden/>
-              </w:rPr>
-              <w:t>4</w:t>
-            </w:r>
-            <w:r>
-              <w:rPr>
+                <w:rFonts w:ascii="Arial" w:hAnsi="Arial" w:cs="Arial"/>
+                <w:noProof/>
+                <w:webHidden/>
+              </w:rPr>
+              <w:t>5</w:t>
+            </w:r>
+            <w:r>
+              <w:rPr>
+                <w:rFonts w:ascii="Arial" w:hAnsi="Arial" w:cs="Arial"/>
                 <w:noProof/>
                 <w:webHidden/>
               </w:rPr>
@@ -710,23 +750,25 @@
               <w:tab w:val="right" w:leader="dot" w:pos="9344"/>
             </w:tabs>
             <w:rPr>
-              <w:rFonts w:eastAsiaTheme="minorEastAsia"/>
+              <w:rFonts w:ascii="Arial" w:eastAsiaTheme="minorEastAsia" w:hAnsi="Arial" w:cs="Arial"/>
               <w:noProof/>
               <w:sz w:val="22"/>
               <w:szCs w:val="22"/>
               <w:lang w:eastAsia="de-DE"/>
             </w:rPr>
           </w:pPr>
-          <w:hyperlink w:anchor="_Toc535082544" w:history="1">
+          <w:hyperlink w:anchor="_Toc535097353" w:history="1">
             <w:r>
               <w:rPr>
                 <w:rStyle w:val="Hyperlink"/>
+                <w:rFonts w:ascii="Arial" w:hAnsi="Arial" w:cs="Arial"/>
                 <w:noProof/>
               </w:rPr>
               <w:t>2.3.1 Gold</w:t>
             </w:r>
             <w:r>
               <w:rPr>
+                <w:rFonts w:ascii="Arial" w:hAnsi="Arial" w:cs="Arial"/>
                 <w:noProof/>
                 <w:webHidden/>
               </w:rPr>
@@ -734,6 +776,7 @@
             </w:r>
             <w:r>
               <w:rPr>
+                <w:rFonts w:ascii="Arial" w:hAnsi="Arial" w:cs="Arial"/>
                 <w:noProof/>
                 <w:webHidden/>
               </w:rPr>
@@ -741,19 +784,22 @@
             </w:r>
             <w:r>
               <w:rPr>
-                <w:noProof/>
-                <w:webHidden/>
-              </w:rPr>
-              <w:instrText xml:space="preserve"> PAGEREF _Toc535082544 \h </w:instrText>
-            </w:r>
-            <w:r>
-              <w:rPr>
-                <w:noProof/>
-                <w:webHidden/>
-              </w:rPr>
-            </w:r>
-            <w:r>
-              <w:rPr>
+                <w:rFonts w:ascii="Arial" w:hAnsi="Arial" w:cs="Arial"/>
+                <w:noProof/>
+                <w:webHidden/>
+              </w:rPr>
+              <w:instrText xml:space="preserve"> PAGEREF _Toc535097353 \h </w:instrText>
+            </w:r>
+            <w:r>
+              <w:rPr>
+                <w:rFonts w:ascii="Arial" w:hAnsi="Arial" w:cs="Arial"/>
+                <w:noProof/>
+                <w:webHidden/>
+              </w:rPr>
+            </w:r>
+            <w:r>
+              <w:rPr>
+                <w:rFonts w:ascii="Arial" w:hAnsi="Arial" w:cs="Arial"/>
                 <w:noProof/>
                 <w:webHidden/>
               </w:rPr>
@@ -761,13 +807,15 @@
             </w:r>
             <w:r>
               <w:rPr>
-                <w:noProof/>
-                <w:webHidden/>
-              </w:rPr>
-              <w:t>4</w:t>
-            </w:r>
-            <w:r>
-              <w:rPr>
+                <w:rFonts w:ascii="Arial" w:hAnsi="Arial" w:cs="Arial"/>
+                <w:noProof/>
+                <w:webHidden/>
+              </w:rPr>
+              <w:t>5</w:t>
+            </w:r>
+            <w:r>
+              <w:rPr>
+                <w:rFonts w:ascii="Arial" w:hAnsi="Arial" w:cs="Arial"/>
                 <w:noProof/>
                 <w:webHidden/>
               </w:rPr>
@@ -782,23 +830,25 @@
               <w:tab w:val="right" w:leader="dot" w:pos="9344"/>
             </w:tabs>
             <w:rPr>
-              <w:rFonts w:eastAsiaTheme="minorEastAsia"/>
+              <w:rFonts w:ascii="Arial" w:eastAsiaTheme="minorEastAsia" w:hAnsi="Arial" w:cs="Arial"/>
               <w:noProof/>
               <w:sz w:val="22"/>
               <w:szCs w:val="22"/>
               <w:lang w:eastAsia="de-DE"/>
             </w:rPr>
           </w:pPr>
-          <w:hyperlink w:anchor="_Toc535082545" w:history="1">
+          <w:hyperlink w:anchor="_Toc535097354" w:history="1">
             <w:r>
               <w:rPr>
                 <w:rStyle w:val="Hyperlink"/>
+                <w:rFonts w:ascii="Arial" w:hAnsi="Arial" w:cs="Arial"/>
                 <w:noProof/>
               </w:rPr>
               <w:t>2.3.2 Kaufsystem</w:t>
             </w:r>
             <w:r>
               <w:rPr>
+                <w:rFonts w:ascii="Arial" w:hAnsi="Arial" w:cs="Arial"/>
                 <w:noProof/>
                 <w:webHidden/>
               </w:rPr>
@@ -806,6 +856,7 @@
             </w:r>
             <w:r>
               <w:rPr>
+                <w:rFonts w:ascii="Arial" w:hAnsi="Arial" w:cs="Arial"/>
                 <w:noProof/>
                 <w:webHidden/>
               </w:rPr>
@@ -813,19 +864,22 @@
             </w:r>
             <w:r>
               <w:rPr>
-                <w:noProof/>
-                <w:webHidden/>
-              </w:rPr>
-              <w:instrText xml:space="preserve"> PAGEREF _Toc535082545 \h </w:instrText>
-            </w:r>
-            <w:r>
-              <w:rPr>
-                <w:noProof/>
-                <w:webHidden/>
-              </w:rPr>
-            </w:r>
-            <w:r>
-              <w:rPr>
+                <w:rFonts w:ascii="Arial" w:hAnsi="Arial" w:cs="Arial"/>
+                <w:noProof/>
+                <w:webHidden/>
+              </w:rPr>
+              <w:instrText xml:space="preserve"> PAGEREF _Toc535097354 \h </w:instrText>
+            </w:r>
+            <w:r>
+              <w:rPr>
+                <w:rFonts w:ascii="Arial" w:hAnsi="Arial" w:cs="Arial"/>
+                <w:noProof/>
+                <w:webHidden/>
+              </w:rPr>
+            </w:r>
+            <w:r>
+              <w:rPr>
+                <w:rFonts w:ascii="Arial" w:hAnsi="Arial" w:cs="Arial"/>
                 <w:noProof/>
                 <w:webHidden/>
               </w:rPr>
@@ -833,13 +887,15 @@
             </w:r>
             <w:r>
               <w:rPr>
-                <w:noProof/>
-                <w:webHidden/>
-              </w:rPr>
-              <w:t>4</w:t>
-            </w:r>
-            <w:r>
-              <w:rPr>
+                <w:rFonts w:ascii="Arial" w:hAnsi="Arial" w:cs="Arial"/>
+                <w:noProof/>
+                <w:webHidden/>
+              </w:rPr>
+              <w:t>5</w:t>
+            </w:r>
+            <w:r>
+              <w:rPr>
+                <w:rFonts w:ascii="Arial" w:hAnsi="Arial" w:cs="Arial"/>
                 <w:noProof/>
                 <w:webHidden/>
               </w:rPr>
@@ -854,23 +910,25 @@
               <w:tab w:val="right" w:leader="dot" w:pos="9344"/>
             </w:tabs>
             <w:rPr>
-              <w:rFonts w:eastAsiaTheme="minorEastAsia"/>
+              <w:rFonts w:ascii="Arial" w:eastAsiaTheme="minorEastAsia" w:hAnsi="Arial" w:cs="Arial"/>
               <w:noProof/>
               <w:sz w:val="22"/>
               <w:szCs w:val="22"/>
               <w:lang w:eastAsia="de-DE"/>
             </w:rPr>
           </w:pPr>
-          <w:hyperlink w:anchor="_Toc535082546" w:history="1">
+          <w:hyperlink w:anchor="_Toc535097355" w:history="1">
             <w:r>
               <w:rPr>
                 <w:rStyle w:val="Hyperlink"/>
+                <w:rFonts w:ascii="Arial" w:hAnsi="Arial" w:cs="Arial"/>
                 <w:noProof/>
               </w:rPr>
               <w:t>2.3.3 Waffen</w:t>
             </w:r>
             <w:r>
               <w:rPr>
+                <w:rFonts w:ascii="Arial" w:hAnsi="Arial" w:cs="Arial"/>
                 <w:noProof/>
                 <w:webHidden/>
               </w:rPr>
@@ -878,6 +936,7 @@
             </w:r>
             <w:r>
               <w:rPr>
+                <w:rFonts w:ascii="Arial" w:hAnsi="Arial" w:cs="Arial"/>
                 <w:noProof/>
                 <w:webHidden/>
               </w:rPr>
@@ -885,19 +944,22 @@
             </w:r>
             <w:r>
               <w:rPr>
-                <w:noProof/>
-                <w:webHidden/>
-              </w:rPr>
-              <w:instrText xml:space="preserve"> PAGEREF _Toc535082546 \h </w:instrText>
-            </w:r>
-            <w:r>
-              <w:rPr>
-                <w:noProof/>
-                <w:webHidden/>
-              </w:rPr>
-            </w:r>
-            <w:r>
-              <w:rPr>
+                <w:rFonts w:ascii="Arial" w:hAnsi="Arial" w:cs="Arial"/>
+                <w:noProof/>
+                <w:webHidden/>
+              </w:rPr>
+              <w:instrText xml:space="preserve"> PAGEREF _Toc535097355 \h </w:instrText>
+            </w:r>
+            <w:r>
+              <w:rPr>
+                <w:rFonts w:ascii="Arial" w:hAnsi="Arial" w:cs="Arial"/>
+                <w:noProof/>
+                <w:webHidden/>
+              </w:rPr>
+            </w:r>
+            <w:r>
+              <w:rPr>
+                <w:rFonts w:ascii="Arial" w:hAnsi="Arial" w:cs="Arial"/>
                 <w:noProof/>
                 <w:webHidden/>
               </w:rPr>
@@ -905,13 +967,15 @@
             </w:r>
             <w:r>
               <w:rPr>
-                <w:noProof/>
-                <w:webHidden/>
-              </w:rPr>
-              <w:t>4</w:t>
-            </w:r>
-            <w:r>
-              <w:rPr>
+                <w:rFonts w:ascii="Arial" w:hAnsi="Arial" w:cs="Arial"/>
+                <w:noProof/>
+                <w:webHidden/>
+              </w:rPr>
+              <w:t>5</w:t>
+            </w:r>
+            <w:r>
+              <w:rPr>
+                <w:rFonts w:ascii="Arial" w:hAnsi="Arial" w:cs="Arial"/>
                 <w:noProof/>
                 <w:webHidden/>
               </w:rPr>
@@ -926,23 +990,25 @@
               <w:tab w:val="right" w:leader="dot" w:pos="9344"/>
             </w:tabs>
             <w:rPr>
-              <w:rFonts w:eastAsiaTheme="minorEastAsia"/>
+              <w:rFonts w:ascii="Arial" w:eastAsiaTheme="minorEastAsia" w:hAnsi="Arial" w:cs="Arial"/>
               <w:noProof/>
               <w:sz w:val="22"/>
               <w:szCs w:val="22"/>
               <w:lang w:eastAsia="de-DE"/>
             </w:rPr>
           </w:pPr>
-          <w:hyperlink w:anchor="_Toc535082547" w:history="1">
+          <w:hyperlink w:anchor="_Toc535097356" w:history="1">
             <w:r>
               <w:rPr>
                 <w:rStyle w:val="Hyperlink"/>
+                <w:rFonts w:ascii="Arial" w:hAnsi="Arial" w:cs="Arial"/>
                 <w:noProof/>
               </w:rPr>
               <w:t>3. Installationsanleitung</w:t>
             </w:r>
             <w:r>
               <w:rPr>
+                <w:rFonts w:ascii="Arial" w:hAnsi="Arial" w:cs="Arial"/>
                 <w:noProof/>
                 <w:webHidden/>
               </w:rPr>
@@ -950,6 +1016,7 @@
             </w:r>
             <w:r>
               <w:rPr>
+                <w:rFonts w:ascii="Arial" w:hAnsi="Arial" w:cs="Arial"/>
                 <w:noProof/>
                 <w:webHidden/>
               </w:rPr>
@@ -957,19 +1024,22 @@
             </w:r>
             <w:r>
               <w:rPr>
-                <w:noProof/>
-                <w:webHidden/>
-              </w:rPr>
-              <w:instrText xml:space="preserve"> PAGEREF _Toc535082547 \h </w:instrText>
-            </w:r>
-            <w:r>
-              <w:rPr>
-                <w:noProof/>
-                <w:webHidden/>
-              </w:rPr>
-            </w:r>
-            <w:r>
-              <w:rPr>
+                <w:rFonts w:ascii="Arial" w:hAnsi="Arial" w:cs="Arial"/>
+                <w:noProof/>
+                <w:webHidden/>
+              </w:rPr>
+              <w:instrText xml:space="preserve"> PAGEREF _Toc535097356 \h </w:instrText>
+            </w:r>
+            <w:r>
+              <w:rPr>
+                <w:rFonts w:ascii="Arial" w:hAnsi="Arial" w:cs="Arial"/>
+                <w:noProof/>
+                <w:webHidden/>
+              </w:rPr>
+            </w:r>
+            <w:r>
+              <w:rPr>
+                <w:rFonts w:ascii="Arial" w:hAnsi="Arial" w:cs="Arial"/>
                 <w:noProof/>
                 <w:webHidden/>
               </w:rPr>
@@ -977,13 +1047,15 @@
             </w:r>
             <w:r>
               <w:rPr>
-                <w:noProof/>
-                <w:webHidden/>
-              </w:rPr>
-              <w:t>5</w:t>
-            </w:r>
-            <w:r>
-              <w:rPr>
+                <w:rFonts w:ascii="Arial" w:hAnsi="Arial" w:cs="Arial"/>
+                <w:noProof/>
+                <w:webHidden/>
+              </w:rPr>
+              <w:t>6</w:t>
+            </w:r>
+            <w:r>
+              <w:rPr>
+                <w:rFonts w:ascii="Arial" w:hAnsi="Arial" w:cs="Arial"/>
                 <w:noProof/>
                 <w:webHidden/>
               </w:rPr>
@@ -998,23 +1070,25 @@
               <w:tab w:val="right" w:leader="dot" w:pos="9344"/>
             </w:tabs>
             <w:rPr>
-              <w:rFonts w:eastAsiaTheme="minorEastAsia"/>
+              <w:rFonts w:ascii="Arial" w:eastAsiaTheme="minorEastAsia" w:hAnsi="Arial" w:cs="Arial"/>
               <w:noProof/>
               <w:sz w:val="22"/>
               <w:szCs w:val="22"/>
               <w:lang w:eastAsia="de-DE"/>
             </w:rPr>
           </w:pPr>
-          <w:hyperlink w:anchor="_Toc535082548" w:history="1">
+          <w:hyperlink w:anchor="_Toc535097357" w:history="1">
             <w:r>
               <w:rPr>
                 <w:rStyle w:val="Hyperlink"/>
+                <w:rFonts w:ascii="Arial" w:hAnsi="Arial" w:cs="Arial"/>
                 <w:noProof/>
               </w:rPr>
               <w:t>3.1 Voraussetzungen</w:t>
             </w:r>
             <w:r>
               <w:rPr>
+                <w:rFonts w:ascii="Arial" w:hAnsi="Arial" w:cs="Arial"/>
                 <w:noProof/>
                 <w:webHidden/>
               </w:rPr>
@@ -1022,6 +1096,7 @@
             </w:r>
             <w:r>
               <w:rPr>
+                <w:rFonts w:ascii="Arial" w:hAnsi="Arial" w:cs="Arial"/>
                 <w:noProof/>
                 <w:webHidden/>
               </w:rPr>
@@ -1029,19 +1104,22 @@
             </w:r>
             <w:r>
               <w:rPr>
-                <w:noProof/>
-                <w:webHidden/>
-              </w:rPr>
-              <w:instrText xml:space="preserve"> PAGEREF _Toc535082548 \h </w:instrText>
-            </w:r>
-            <w:r>
-              <w:rPr>
-                <w:noProof/>
-                <w:webHidden/>
-              </w:rPr>
-            </w:r>
-            <w:r>
-              <w:rPr>
+                <w:rFonts w:ascii="Arial" w:hAnsi="Arial" w:cs="Arial"/>
+                <w:noProof/>
+                <w:webHidden/>
+              </w:rPr>
+              <w:instrText xml:space="preserve"> PAGEREF _Toc535097357 \h </w:instrText>
+            </w:r>
+            <w:r>
+              <w:rPr>
+                <w:rFonts w:ascii="Arial" w:hAnsi="Arial" w:cs="Arial"/>
+                <w:noProof/>
+                <w:webHidden/>
+              </w:rPr>
+            </w:r>
+            <w:r>
+              <w:rPr>
+                <w:rFonts w:ascii="Arial" w:hAnsi="Arial" w:cs="Arial"/>
                 <w:noProof/>
                 <w:webHidden/>
               </w:rPr>
@@ -1049,13 +1127,15 @@
             </w:r>
             <w:r>
               <w:rPr>
-                <w:noProof/>
-                <w:webHidden/>
-              </w:rPr>
-              <w:t>5</w:t>
-            </w:r>
-            <w:r>
-              <w:rPr>
+                <w:rFonts w:ascii="Arial" w:hAnsi="Arial" w:cs="Arial"/>
+                <w:noProof/>
+                <w:webHidden/>
+              </w:rPr>
+              <w:t>6</w:t>
+            </w:r>
+            <w:r>
+              <w:rPr>
+                <w:rFonts w:ascii="Arial" w:hAnsi="Arial" w:cs="Arial"/>
                 <w:noProof/>
                 <w:webHidden/>
               </w:rPr>
@@ -1070,23 +1150,25 @@
               <w:tab w:val="right" w:leader="dot" w:pos="9344"/>
             </w:tabs>
             <w:rPr>
-              <w:rFonts w:eastAsiaTheme="minorEastAsia"/>
+              <w:rFonts w:ascii="Arial" w:eastAsiaTheme="minorEastAsia" w:hAnsi="Arial" w:cs="Arial"/>
               <w:noProof/>
               <w:sz w:val="22"/>
               <w:szCs w:val="22"/>
               <w:lang w:eastAsia="de-DE"/>
             </w:rPr>
           </w:pPr>
-          <w:hyperlink w:anchor="_Toc535082549" w:history="1">
+          <w:hyperlink w:anchor="_Toc535097358" w:history="1">
             <w:r>
               <w:rPr>
                 <w:rStyle w:val="Hyperlink"/>
+                <w:rFonts w:ascii="Arial" w:hAnsi="Arial" w:cs="Arial"/>
                 <w:noProof/>
               </w:rPr>
               <w:t>3.2 Installation</w:t>
             </w:r>
             <w:r>
               <w:rPr>
+                <w:rFonts w:ascii="Arial" w:hAnsi="Arial" w:cs="Arial"/>
                 <w:noProof/>
                 <w:webHidden/>
               </w:rPr>
@@ -1094,6 +1176,7 @@
             </w:r>
             <w:r>
               <w:rPr>
+                <w:rFonts w:ascii="Arial" w:hAnsi="Arial" w:cs="Arial"/>
                 <w:noProof/>
                 <w:webHidden/>
               </w:rPr>
@@ -1101,19 +1184,22 @@
             </w:r>
             <w:r>
               <w:rPr>
-                <w:noProof/>
-                <w:webHidden/>
-              </w:rPr>
-              <w:instrText xml:space="preserve"> PAGEREF _Toc535082549 \h </w:instrText>
-            </w:r>
-            <w:r>
-              <w:rPr>
-                <w:noProof/>
-                <w:webHidden/>
-              </w:rPr>
-            </w:r>
-            <w:r>
-              <w:rPr>
+                <w:rFonts w:ascii="Arial" w:hAnsi="Arial" w:cs="Arial"/>
+                <w:noProof/>
+                <w:webHidden/>
+              </w:rPr>
+              <w:instrText xml:space="preserve"> PAGEREF _Toc535097358 \h </w:instrText>
+            </w:r>
+            <w:r>
+              <w:rPr>
+                <w:rFonts w:ascii="Arial" w:hAnsi="Arial" w:cs="Arial"/>
+                <w:noProof/>
+                <w:webHidden/>
+              </w:rPr>
+            </w:r>
+            <w:r>
+              <w:rPr>
+                <w:rFonts w:ascii="Arial" w:hAnsi="Arial" w:cs="Arial"/>
                 <w:noProof/>
                 <w:webHidden/>
               </w:rPr>
@@ -1121,13 +1207,15 @@
             </w:r>
             <w:r>
               <w:rPr>
-                <w:noProof/>
-                <w:webHidden/>
-              </w:rPr>
-              <w:t>5</w:t>
-            </w:r>
-            <w:r>
-              <w:rPr>
+                <w:rFonts w:ascii="Arial" w:hAnsi="Arial" w:cs="Arial"/>
+                <w:noProof/>
+                <w:webHidden/>
+              </w:rPr>
+              <w:t>6</w:t>
+            </w:r>
+            <w:r>
+              <w:rPr>
+                <w:rFonts w:ascii="Arial" w:hAnsi="Arial" w:cs="Arial"/>
                 <w:noProof/>
                 <w:webHidden/>
               </w:rPr>
@@ -1142,23 +1230,25 @@
               <w:tab w:val="right" w:leader="dot" w:pos="9344"/>
             </w:tabs>
             <w:rPr>
-              <w:rFonts w:eastAsiaTheme="minorEastAsia"/>
+              <w:rFonts w:ascii="Arial" w:eastAsiaTheme="minorEastAsia" w:hAnsi="Arial" w:cs="Arial"/>
               <w:noProof/>
               <w:sz w:val="22"/>
               <w:szCs w:val="22"/>
               <w:lang w:eastAsia="de-DE"/>
             </w:rPr>
           </w:pPr>
-          <w:hyperlink w:anchor="_Toc535082550" w:history="1">
+          <w:hyperlink w:anchor="_Toc535097359" w:history="1">
             <w:r>
               <w:rPr>
                 <w:rStyle w:val="Hyperlink"/>
+                <w:rFonts w:ascii="Arial" w:hAnsi="Arial" w:cs="Arial"/>
                 <w:noProof/>
               </w:rPr>
               <w:t>4. Verwendete Software</w:t>
             </w:r>
             <w:r>
               <w:rPr>
+                <w:rFonts w:ascii="Arial" w:hAnsi="Arial" w:cs="Arial"/>
                 <w:noProof/>
                 <w:webHidden/>
               </w:rPr>
@@ -1166,6 +1256,7 @@
             </w:r>
             <w:r>
               <w:rPr>
+                <w:rFonts w:ascii="Arial" w:hAnsi="Arial" w:cs="Arial"/>
                 <w:noProof/>
                 <w:webHidden/>
               </w:rPr>
@@ -1173,19 +1264,22 @@
             </w:r>
             <w:r>
               <w:rPr>
-                <w:noProof/>
-                <w:webHidden/>
-              </w:rPr>
-              <w:instrText xml:space="preserve"> PAGEREF _Toc535082550 \h </w:instrText>
-            </w:r>
-            <w:r>
-              <w:rPr>
-                <w:noProof/>
-                <w:webHidden/>
-              </w:rPr>
-            </w:r>
-            <w:r>
-              <w:rPr>
+                <w:rFonts w:ascii="Arial" w:hAnsi="Arial" w:cs="Arial"/>
+                <w:noProof/>
+                <w:webHidden/>
+              </w:rPr>
+              <w:instrText xml:space="preserve"> PAGEREF _Toc535097359 \h </w:instrText>
+            </w:r>
+            <w:r>
+              <w:rPr>
+                <w:rFonts w:ascii="Arial" w:hAnsi="Arial" w:cs="Arial"/>
+                <w:noProof/>
+                <w:webHidden/>
+              </w:rPr>
+            </w:r>
+            <w:r>
+              <w:rPr>
+                <w:rFonts w:ascii="Arial" w:hAnsi="Arial" w:cs="Arial"/>
                 <w:noProof/>
                 <w:webHidden/>
               </w:rPr>
@@ -1193,13 +1287,15 @@
             </w:r>
             <w:r>
               <w:rPr>
-                <w:noProof/>
-                <w:webHidden/>
-              </w:rPr>
-              <w:t>6</w:t>
-            </w:r>
-            <w:r>
-              <w:rPr>
+                <w:rFonts w:ascii="Arial" w:hAnsi="Arial" w:cs="Arial"/>
+                <w:noProof/>
+                <w:webHidden/>
+              </w:rPr>
+              <w:t>7</w:t>
+            </w:r>
+            <w:r>
+              <w:rPr>
+                <w:rFonts w:ascii="Arial" w:hAnsi="Arial" w:cs="Arial"/>
                 <w:noProof/>
                 <w:webHidden/>
               </w:rPr>
@@ -1214,23 +1310,25 @@
               <w:tab w:val="right" w:leader="dot" w:pos="9344"/>
             </w:tabs>
             <w:rPr>
-              <w:rFonts w:eastAsiaTheme="minorEastAsia"/>
+              <w:rFonts w:ascii="Arial" w:eastAsiaTheme="minorEastAsia" w:hAnsi="Arial" w:cs="Arial"/>
               <w:noProof/>
               <w:sz w:val="22"/>
               <w:szCs w:val="22"/>
               <w:lang w:eastAsia="de-DE"/>
             </w:rPr>
           </w:pPr>
-          <w:hyperlink w:anchor="_Toc535082551" w:history="1">
+          <w:hyperlink w:anchor="_Toc535097360" w:history="1">
             <w:r>
               <w:rPr>
                 <w:rStyle w:val="Hyperlink"/>
+                <w:rFonts w:ascii="Arial" w:hAnsi="Arial" w:cs="Arial"/>
                 <w:noProof/>
               </w:rPr>
               <w:t>4.1 Unity</w:t>
             </w:r>
             <w:r>
               <w:rPr>
+                <w:rFonts w:ascii="Arial" w:hAnsi="Arial" w:cs="Arial"/>
                 <w:noProof/>
                 <w:webHidden/>
               </w:rPr>
@@ -1238,6 +1336,7 @@
             </w:r>
             <w:r>
               <w:rPr>
+                <w:rFonts w:ascii="Arial" w:hAnsi="Arial" w:cs="Arial"/>
                 <w:noProof/>
                 <w:webHidden/>
               </w:rPr>
@@ -1245,19 +1344,22 @@
             </w:r>
             <w:r>
               <w:rPr>
-                <w:noProof/>
-                <w:webHidden/>
-              </w:rPr>
-              <w:instrText xml:space="preserve"> PAGEREF _Toc535082551 \h </w:instrText>
-            </w:r>
-            <w:r>
-              <w:rPr>
-                <w:noProof/>
-                <w:webHidden/>
-              </w:rPr>
-            </w:r>
-            <w:r>
-              <w:rPr>
+                <w:rFonts w:ascii="Arial" w:hAnsi="Arial" w:cs="Arial"/>
+                <w:noProof/>
+                <w:webHidden/>
+              </w:rPr>
+              <w:instrText xml:space="preserve"> PAGEREF _Toc535097360 \h </w:instrText>
+            </w:r>
+            <w:r>
+              <w:rPr>
+                <w:rFonts w:ascii="Arial" w:hAnsi="Arial" w:cs="Arial"/>
+                <w:noProof/>
+                <w:webHidden/>
+              </w:rPr>
+            </w:r>
+            <w:r>
+              <w:rPr>
+                <w:rFonts w:ascii="Arial" w:hAnsi="Arial" w:cs="Arial"/>
                 <w:noProof/>
                 <w:webHidden/>
               </w:rPr>
@@ -1265,13 +1367,15 @@
             </w:r>
             <w:r>
               <w:rPr>
-                <w:noProof/>
-                <w:webHidden/>
-              </w:rPr>
-              <w:t>6</w:t>
-            </w:r>
-            <w:r>
-              <w:rPr>
+                <w:rFonts w:ascii="Arial" w:hAnsi="Arial" w:cs="Arial"/>
+                <w:noProof/>
+                <w:webHidden/>
+              </w:rPr>
+              <w:t>7</w:t>
+            </w:r>
+            <w:r>
+              <w:rPr>
+                <w:rFonts w:ascii="Arial" w:hAnsi="Arial" w:cs="Arial"/>
                 <w:noProof/>
                 <w:webHidden/>
               </w:rPr>
@@ -1286,23 +1390,25 @@
               <w:tab w:val="right" w:leader="dot" w:pos="9344"/>
             </w:tabs>
             <w:rPr>
-              <w:rFonts w:eastAsiaTheme="minorEastAsia"/>
+              <w:rFonts w:ascii="Arial" w:eastAsiaTheme="minorEastAsia" w:hAnsi="Arial" w:cs="Arial"/>
               <w:noProof/>
               <w:sz w:val="22"/>
               <w:szCs w:val="22"/>
               <w:lang w:eastAsia="de-DE"/>
             </w:rPr>
           </w:pPr>
-          <w:hyperlink w:anchor="_Toc535082552" w:history="1">
+          <w:hyperlink w:anchor="_Toc535097361" w:history="1">
             <w:r>
               <w:rPr>
                 <w:rStyle w:val="Hyperlink"/>
+                <w:rFonts w:ascii="Arial" w:hAnsi="Arial" w:cs="Arial"/>
                 <w:noProof/>
               </w:rPr>
               <w:t>4.2 Inkscape</w:t>
             </w:r>
             <w:r>
               <w:rPr>
+                <w:rFonts w:ascii="Arial" w:hAnsi="Arial" w:cs="Arial"/>
                 <w:noProof/>
                 <w:webHidden/>
               </w:rPr>
@@ -1310,6 +1416,7 @@
             </w:r>
             <w:r>
               <w:rPr>
+                <w:rFonts w:ascii="Arial" w:hAnsi="Arial" w:cs="Arial"/>
                 <w:noProof/>
                 <w:webHidden/>
               </w:rPr>
@@ -1317,19 +1424,22 @@
             </w:r>
             <w:r>
               <w:rPr>
-                <w:noProof/>
-                <w:webHidden/>
-              </w:rPr>
-              <w:instrText xml:space="preserve"> PAGEREF _Toc535082552 \h </w:instrText>
-            </w:r>
-            <w:r>
-              <w:rPr>
-                <w:noProof/>
-                <w:webHidden/>
-              </w:rPr>
-            </w:r>
-            <w:r>
-              <w:rPr>
+                <w:rFonts w:ascii="Arial" w:hAnsi="Arial" w:cs="Arial"/>
+                <w:noProof/>
+                <w:webHidden/>
+              </w:rPr>
+              <w:instrText xml:space="preserve"> PAGEREF _Toc535097361 \h </w:instrText>
+            </w:r>
+            <w:r>
+              <w:rPr>
+                <w:rFonts w:ascii="Arial" w:hAnsi="Arial" w:cs="Arial"/>
+                <w:noProof/>
+                <w:webHidden/>
+              </w:rPr>
+            </w:r>
+            <w:r>
+              <w:rPr>
+                <w:rFonts w:ascii="Arial" w:hAnsi="Arial" w:cs="Arial"/>
                 <w:noProof/>
                 <w:webHidden/>
               </w:rPr>
@@ -1337,13 +1447,15 @@
             </w:r>
             <w:r>
               <w:rPr>
-                <w:noProof/>
-                <w:webHidden/>
-              </w:rPr>
-              <w:t>6</w:t>
-            </w:r>
-            <w:r>
-              <w:rPr>
+                <w:rFonts w:ascii="Arial" w:hAnsi="Arial" w:cs="Arial"/>
+                <w:noProof/>
+                <w:webHidden/>
+              </w:rPr>
+              <w:t>7</w:t>
+            </w:r>
+            <w:r>
+              <w:rPr>
+                <w:rFonts w:ascii="Arial" w:hAnsi="Arial" w:cs="Arial"/>
                 <w:noProof/>
                 <w:webHidden/>
               </w:rPr>
@@ -1358,23 +1470,25 @@
               <w:tab w:val="right" w:leader="dot" w:pos="9344"/>
             </w:tabs>
             <w:rPr>
-              <w:rFonts w:eastAsiaTheme="minorEastAsia"/>
+              <w:rFonts w:ascii="Arial" w:eastAsiaTheme="minorEastAsia" w:hAnsi="Arial" w:cs="Arial"/>
               <w:noProof/>
               <w:sz w:val="22"/>
               <w:szCs w:val="22"/>
               <w:lang w:eastAsia="de-DE"/>
             </w:rPr>
           </w:pPr>
-          <w:hyperlink w:anchor="_Toc535082553" w:history="1">
+          <w:hyperlink w:anchor="_Toc535097362" w:history="1">
             <w:r>
               <w:rPr>
                 <w:rStyle w:val="Hyperlink"/>
+                <w:rFonts w:ascii="Arial" w:hAnsi="Arial" w:cs="Arial"/>
                 <w:noProof/>
               </w:rPr>
               <w:t>4.3 Visual Studio</w:t>
             </w:r>
             <w:r>
               <w:rPr>
+                <w:rFonts w:ascii="Arial" w:hAnsi="Arial" w:cs="Arial"/>
                 <w:noProof/>
                 <w:webHidden/>
               </w:rPr>
@@ -1382,6 +1496,7 @@
             </w:r>
             <w:r>
               <w:rPr>
+                <w:rFonts w:ascii="Arial" w:hAnsi="Arial" w:cs="Arial"/>
                 <w:noProof/>
                 <w:webHidden/>
               </w:rPr>
@@ -1389,19 +1504,22 @@
             </w:r>
             <w:r>
               <w:rPr>
-                <w:noProof/>
-                <w:webHidden/>
-              </w:rPr>
-              <w:instrText xml:space="preserve"> PAGEREF _Toc535082553 \h </w:instrText>
-            </w:r>
-            <w:r>
-              <w:rPr>
-                <w:noProof/>
-                <w:webHidden/>
-              </w:rPr>
-            </w:r>
-            <w:r>
-              <w:rPr>
+                <w:rFonts w:ascii="Arial" w:hAnsi="Arial" w:cs="Arial"/>
+                <w:noProof/>
+                <w:webHidden/>
+              </w:rPr>
+              <w:instrText xml:space="preserve"> PAGEREF _Toc535097362 \h </w:instrText>
+            </w:r>
+            <w:r>
+              <w:rPr>
+                <w:rFonts w:ascii="Arial" w:hAnsi="Arial" w:cs="Arial"/>
+                <w:noProof/>
+                <w:webHidden/>
+              </w:rPr>
+            </w:r>
+            <w:r>
+              <w:rPr>
+                <w:rFonts w:ascii="Arial" w:hAnsi="Arial" w:cs="Arial"/>
                 <w:noProof/>
                 <w:webHidden/>
               </w:rPr>
@@ -1409,13 +1527,15 @@
             </w:r>
             <w:r>
               <w:rPr>
-                <w:noProof/>
-                <w:webHidden/>
-              </w:rPr>
-              <w:t>7</w:t>
-            </w:r>
-            <w:r>
-              <w:rPr>
+                <w:rFonts w:ascii="Arial" w:hAnsi="Arial" w:cs="Arial"/>
+                <w:noProof/>
+                <w:webHidden/>
+              </w:rPr>
+              <w:t>8</w:t>
+            </w:r>
+            <w:r>
+              <w:rPr>
+                <w:rFonts w:ascii="Arial" w:hAnsi="Arial" w:cs="Arial"/>
                 <w:noProof/>
                 <w:webHidden/>
               </w:rPr>
@@ -1430,23 +1550,25 @@
               <w:tab w:val="right" w:leader="dot" w:pos="9344"/>
             </w:tabs>
             <w:rPr>
-              <w:rFonts w:eastAsiaTheme="minorEastAsia"/>
+              <w:rFonts w:ascii="Arial" w:eastAsiaTheme="minorEastAsia" w:hAnsi="Arial" w:cs="Arial"/>
               <w:noProof/>
               <w:sz w:val="22"/>
               <w:szCs w:val="22"/>
               <w:lang w:eastAsia="de-DE"/>
             </w:rPr>
           </w:pPr>
-          <w:hyperlink w:anchor="_Toc535082554" w:history="1">
+          <w:hyperlink w:anchor="_Toc535097363" w:history="1">
             <w:r>
               <w:rPr>
                 <w:rStyle w:val="Hyperlink"/>
+                <w:rFonts w:ascii="Arial" w:hAnsi="Arial" w:cs="Arial"/>
                 <w:noProof/>
               </w:rPr>
               <w:t>4.4 GitHub</w:t>
             </w:r>
             <w:r>
               <w:rPr>
+                <w:rFonts w:ascii="Arial" w:hAnsi="Arial" w:cs="Arial"/>
                 <w:noProof/>
                 <w:webHidden/>
               </w:rPr>
@@ -1454,6 +1576,7 @@
             </w:r>
             <w:r>
               <w:rPr>
+                <w:rFonts w:ascii="Arial" w:hAnsi="Arial" w:cs="Arial"/>
                 <w:noProof/>
                 <w:webHidden/>
               </w:rPr>
@@ -1461,19 +1584,22 @@
             </w:r>
             <w:r>
               <w:rPr>
-                <w:noProof/>
-                <w:webHidden/>
-              </w:rPr>
-              <w:instrText xml:space="preserve"> PAGEREF _Toc535082554 \h </w:instrText>
-            </w:r>
-            <w:r>
-              <w:rPr>
-                <w:noProof/>
-                <w:webHidden/>
-              </w:rPr>
-            </w:r>
-            <w:r>
-              <w:rPr>
+                <w:rFonts w:ascii="Arial" w:hAnsi="Arial" w:cs="Arial"/>
+                <w:noProof/>
+                <w:webHidden/>
+              </w:rPr>
+              <w:instrText xml:space="preserve"> PAGEREF _Toc535097363 \h </w:instrText>
+            </w:r>
+            <w:r>
+              <w:rPr>
+                <w:rFonts w:ascii="Arial" w:hAnsi="Arial" w:cs="Arial"/>
+                <w:noProof/>
+                <w:webHidden/>
+              </w:rPr>
+            </w:r>
+            <w:r>
+              <w:rPr>
+                <w:rFonts w:ascii="Arial" w:hAnsi="Arial" w:cs="Arial"/>
                 <w:noProof/>
                 <w:webHidden/>
               </w:rPr>
@@ -1481,13 +1607,15 @@
             </w:r>
             <w:r>
               <w:rPr>
-                <w:noProof/>
-                <w:webHidden/>
-              </w:rPr>
-              <w:t>7</w:t>
-            </w:r>
-            <w:r>
-              <w:rPr>
+                <w:rFonts w:ascii="Arial" w:hAnsi="Arial" w:cs="Arial"/>
+                <w:noProof/>
+                <w:webHidden/>
+              </w:rPr>
+              <w:t>8</w:t>
+            </w:r>
+            <w:r>
+              <w:rPr>
+                <w:rFonts w:ascii="Arial" w:hAnsi="Arial" w:cs="Arial"/>
                 <w:noProof/>
                 <w:webHidden/>
               </w:rPr>
@@ -1502,23 +1630,25 @@
               <w:tab w:val="right" w:leader="dot" w:pos="9344"/>
             </w:tabs>
             <w:rPr>
-              <w:rFonts w:eastAsiaTheme="minorEastAsia"/>
+              <w:rFonts w:ascii="Arial" w:eastAsiaTheme="minorEastAsia" w:hAnsi="Arial" w:cs="Arial"/>
               <w:noProof/>
               <w:sz w:val="22"/>
               <w:szCs w:val="22"/>
               <w:lang w:eastAsia="de-DE"/>
             </w:rPr>
           </w:pPr>
-          <w:hyperlink w:anchor="_Toc535082555" w:history="1">
+          <w:hyperlink w:anchor="_Toc535097364" w:history="1">
             <w:r>
               <w:rPr>
                 <w:rStyle w:val="Hyperlink"/>
+                <w:rFonts w:ascii="Arial" w:hAnsi="Arial" w:cs="Arial"/>
                 <w:noProof/>
               </w:rPr>
               <w:t>5. Der Entwicklungsprozess</w:t>
             </w:r>
             <w:r>
               <w:rPr>
+                <w:rFonts w:ascii="Arial" w:hAnsi="Arial" w:cs="Arial"/>
                 <w:noProof/>
                 <w:webHidden/>
               </w:rPr>
@@ -1526,6 +1656,7 @@
             </w:r>
             <w:r>
               <w:rPr>
+                <w:rFonts w:ascii="Arial" w:hAnsi="Arial" w:cs="Arial"/>
                 <w:noProof/>
                 <w:webHidden/>
               </w:rPr>
@@ -1533,19 +1664,22 @@
             </w:r>
             <w:r>
               <w:rPr>
-                <w:noProof/>
-                <w:webHidden/>
-              </w:rPr>
-              <w:instrText xml:space="preserve"> PAGEREF _Toc535082555 \h </w:instrText>
-            </w:r>
-            <w:r>
-              <w:rPr>
-                <w:noProof/>
-                <w:webHidden/>
-              </w:rPr>
-            </w:r>
-            <w:r>
-              <w:rPr>
+                <w:rFonts w:ascii="Arial" w:hAnsi="Arial" w:cs="Arial"/>
+                <w:noProof/>
+                <w:webHidden/>
+              </w:rPr>
+              <w:instrText xml:space="preserve"> PAGEREF _Toc535097364 \h </w:instrText>
+            </w:r>
+            <w:r>
+              <w:rPr>
+                <w:rFonts w:ascii="Arial" w:hAnsi="Arial" w:cs="Arial"/>
+                <w:noProof/>
+                <w:webHidden/>
+              </w:rPr>
+            </w:r>
+            <w:r>
+              <w:rPr>
+                <w:rFonts w:ascii="Arial" w:hAnsi="Arial" w:cs="Arial"/>
                 <w:noProof/>
                 <w:webHidden/>
               </w:rPr>
@@ -1553,13 +1687,15 @@
             </w:r>
             <w:r>
               <w:rPr>
-                <w:noProof/>
-                <w:webHidden/>
-              </w:rPr>
-              <w:t>9</w:t>
-            </w:r>
-            <w:r>
-              <w:rPr>
+                <w:rFonts w:ascii="Arial" w:hAnsi="Arial" w:cs="Arial"/>
+                <w:noProof/>
+                <w:webHidden/>
+              </w:rPr>
+              <w:t>10</w:t>
+            </w:r>
+            <w:r>
+              <w:rPr>
+                <w:rFonts w:ascii="Arial" w:hAnsi="Arial" w:cs="Arial"/>
                 <w:noProof/>
                 <w:webHidden/>
               </w:rPr>
@@ -1574,23 +1710,25 @@
               <w:tab w:val="right" w:leader="dot" w:pos="9344"/>
             </w:tabs>
             <w:rPr>
-              <w:rFonts w:eastAsiaTheme="minorEastAsia"/>
+              <w:rFonts w:ascii="Arial" w:eastAsiaTheme="minorEastAsia" w:hAnsi="Arial" w:cs="Arial"/>
               <w:noProof/>
               <w:sz w:val="22"/>
               <w:szCs w:val="22"/>
               <w:lang w:eastAsia="de-DE"/>
             </w:rPr>
           </w:pPr>
-          <w:hyperlink w:anchor="_Toc535082556" w:history="1">
+          <w:hyperlink w:anchor="_Toc535097365" w:history="1">
             <w:r>
               <w:rPr>
                 <w:rStyle w:val="Hyperlink"/>
+                <w:rFonts w:ascii="Arial" w:hAnsi="Arial" w:cs="Arial"/>
                 <w:noProof/>
               </w:rPr>
               <w:t>5.1 Die Planung</w:t>
             </w:r>
             <w:r>
               <w:rPr>
+                <w:rFonts w:ascii="Arial" w:hAnsi="Arial" w:cs="Arial"/>
                 <w:noProof/>
                 <w:webHidden/>
               </w:rPr>
@@ -1598,6 +1736,7 @@
             </w:r>
             <w:r>
               <w:rPr>
+                <w:rFonts w:ascii="Arial" w:hAnsi="Arial" w:cs="Arial"/>
                 <w:noProof/>
                 <w:webHidden/>
               </w:rPr>
@@ -1605,19 +1744,22 @@
             </w:r>
             <w:r>
               <w:rPr>
-                <w:noProof/>
-                <w:webHidden/>
-              </w:rPr>
-              <w:instrText xml:space="preserve"> PAGEREF _Toc535082556 \h </w:instrText>
-            </w:r>
-            <w:r>
-              <w:rPr>
-                <w:noProof/>
-                <w:webHidden/>
-              </w:rPr>
-            </w:r>
-            <w:r>
-              <w:rPr>
+                <w:rFonts w:ascii="Arial" w:hAnsi="Arial" w:cs="Arial"/>
+                <w:noProof/>
+                <w:webHidden/>
+              </w:rPr>
+              <w:instrText xml:space="preserve"> PAGEREF _Toc535097365 \h </w:instrText>
+            </w:r>
+            <w:r>
+              <w:rPr>
+                <w:rFonts w:ascii="Arial" w:hAnsi="Arial" w:cs="Arial"/>
+                <w:noProof/>
+                <w:webHidden/>
+              </w:rPr>
+            </w:r>
+            <w:r>
+              <w:rPr>
+                <w:rFonts w:ascii="Arial" w:hAnsi="Arial" w:cs="Arial"/>
                 <w:noProof/>
                 <w:webHidden/>
               </w:rPr>
@@ -1625,13 +1767,15 @@
             </w:r>
             <w:r>
               <w:rPr>
-                <w:noProof/>
-                <w:webHidden/>
-              </w:rPr>
-              <w:t>9</w:t>
-            </w:r>
-            <w:r>
-              <w:rPr>
+                <w:rFonts w:ascii="Arial" w:hAnsi="Arial" w:cs="Arial"/>
+                <w:noProof/>
+                <w:webHidden/>
+              </w:rPr>
+              <w:t>10</w:t>
+            </w:r>
+            <w:r>
+              <w:rPr>
+                <w:rFonts w:ascii="Arial" w:hAnsi="Arial" w:cs="Arial"/>
                 <w:noProof/>
                 <w:webHidden/>
               </w:rPr>
@@ -1646,23 +1790,25 @@
               <w:tab w:val="right" w:leader="dot" w:pos="9344"/>
             </w:tabs>
             <w:rPr>
-              <w:rFonts w:eastAsiaTheme="minorEastAsia"/>
+              <w:rFonts w:ascii="Arial" w:eastAsiaTheme="minorEastAsia" w:hAnsi="Arial" w:cs="Arial"/>
               <w:noProof/>
               <w:sz w:val="22"/>
               <w:szCs w:val="22"/>
               <w:lang w:eastAsia="de-DE"/>
             </w:rPr>
           </w:pPr>
-          <w:hyperlink w:anchor="_Toc535082557" w:history="1">
+          <w:hyperlink w:anchor="_Toc535097366" w:history="1">
             <w:r>
               <w:rPr>
                 <w:rStyle w:val="Hyperlink"/>
+                <w:rFonts w:ascii="Arial" w:hAnsi="Arial" w:cs="Arial"/>
                 <w:noProof/>
               </w:rPr>
               <w:t>5.2 Die Umsetzung</w:t>
             </w:r>
             <w:r>
               <w:rPr>
+                <w:rFonts w:ascii="Arial" w:hAnsi="Arial" w:cs="Arial"/>
                 <w:noProof/>
                 <w:webHidden/>
               </w:rPr>
@@ -1670,6 +1816,7 @@
             </w:r>
             <w:r>
               <w:rPr>
+                <w:rFonts w:ascii="Arial" w:hAnsi="Arial" w:cs="Arial"/>
                 <w:noProof/>
                 <w:webHidden/>
               </w:rPr>
@@ -1677,19 +1824,22 @@
             </w:r>
             <w:r>
               <w:rPr>
-                <w:noProof/>
-                <w:webHidden/>
-              </w:rPr>
-              <w:instrText xml:space="preserve"> PAGEREF _Toc535082557 \h </w:instrText>
-            </w:r>
-            <w:r>
-              <w:rPr>
-                <w:noProof/>
-                <w:webHidden/>
-              </w:rPr>
-            </w:r>
-            <w:r>
-              <w:rPr>
+                <w:rFonts w:ascii="Arial" w:hAnsi="Arial" w:cs="Arial"/>
+                <w:noProof/>
+                <w:webHidden/>
+              </w:rPr>
+              <w:instrText xml:space="preserve"> PAGEREF _Toc535097366 \h </w:instrText>
+            </w:r>
+            <w:r>
+              <w:rPr>
+                <w:rFonts w:ascii="Arial" w:hAnsi="Arial" w:cs="Arial"/>
+                <w:noProof/>
+                <w:webHidden/>
+              </w:rPr>
+            </w:r>
+            <w:r>
+              <w:rPr>
+                <w:rFonts w:ascii="Arial" w:hAnsi="Arial" w:cs="Arial"/>
                 <w:noProof/>
                 <w:webHidden/>
               </w:rPr>
@@ -1697,13 +1847,15 @@
             </w:r>
             <w:r>
               <w:rPr>
-                <w:noProof/>
-                <w:webHidden/>
-              </w:rPr>
-              <w:t>9</w:t>
-            </w:r>
-            <w:r>
-              <w:rPr>
+                <w:rFonts w:ascii="Arial" w:hAnsi="Arial" w:cs="Arial"/>
+                <w:noProof/>
+                <w:webHidden/>
+              </w:rPr>
+              <w:t>10</w:t>
+            </w:r>
+            <w:r>
+              <w:rPr>
+                <w:rFonts w:ascii="Arial" w:hAnsi="Arial" w:cs="Arial"/>
                 <w:noProof/>
                 <w:webHidden/>
               </w:rPr>
@@ -1718,23 +1870,25 @@
               <w:tab w:val="right" w:leader="dot" w:pos="9344"/>
             </w:tabs>
             <w:rPr>
-              <w:rFonts w:eastAsiaTheme="minorEastAsia"/>
+              <w:rFonts w:ascii="Arial" w:eastAsiaTheme="minorEastAsia" w:hAnsi="Arial" w:cs="Arial"/>
               <w:noProof/>
               <w:sz w:val="22"/>
               <w:szCs w:val="22"/>
               <w:lang w:eastAsia="de-DE"/>
             </w:rPr>
           </w:pPr>
-          <w:hyperlink w:anchor="_Toc535082558" w:history="1">
+          <w:hyperlink w:anchor="_Toc535097367" w:history="1">
             <w:r>
               <w:rPr>
                 <w:rStyle w:val="Hyperlink"/>
+                <w:rFonts w:ascii="Arial" w:hAnsi="Arial" w:cs="Arial"/>
                 <w:noProof/>
               </w:rPr>
               <w:t>5.3 Das Ziel</w:t>
             </w:r>
             <w:r>
               <w:rPr>
+                <w:rFonts w:ascii="Arial" w:hAnsi="Arial" w:cs="Arial"/>
                 <w:noProof/>
                 <w:webHidden/>
               </w:rPr>
@@ -1742,6 +1896,7 @@
             </w:r>
             <w:r>
               <w:rPr>
+                <w:rFonts w:ascii="Arial" w:hAnsi="Arial" w:cs="Arial"/>
                 <w:noProof/>
                 <w:webHidden/>
               </w:rPr>
@@ -1749,19 +1904,22 @@
             </w:r>
             <w:r>
               <w:rPr>
-                <w:noProof/>
-                <w:webHidden/>
-              </w:rPr>
-              <w:instrText xml:space="preserve"> PAGEREF _Toc535082558 \h </w:instrText>
-            </w:r>
-            <w:r>
-              <w:rPr>
-                <w:noProof/>
-                <w:webHidden/>
-              </w:rPr>
-            </w:r>
-            <w:r>
-              <w:rPr>
+                <w:rFonts w:ascii="Arial" w:hAnsi="Arial" w:cs="Arial"/>
+                <w:noProof/>
+                <w:webHidden/>
+              </w:rPr>
+              <w:instrText xml:space="preserve"> PAGEREF _Toc535097367 \h </w:instrText>
+            </w:r>
+            <w:r>
+              <w:rPr>
+                <w:rFonts w:ascii="Arial" w:hAnsi="Arial" w:cs="Arial"/>
+                <w:noProof/>
+                <w:webHidden/>
+              </w:rPr>
+            </w:r>
+            <w:r>
+              <w:rPr>
+                <w:rFonts w:ascii="Arial" w:hAnsi="Arial" w:cs="Arial"/>
                 <w:noProof/>
                 <w:webHidden/>
               </w:rPr>
@@ -1769,13 +1927,15 @@
             </w:r>
             <w:r>
               <w:rPr>
-                <w:noProof/>
-                <w:webHidden/>
-              </w:rPr>
-              <w:t>10</w:t>
-            </w:r>
-            <w:r>
-              <w:rPr>
+                <w:rFonts w:ascii="Arial" w:hAnsi="Arial" w:cs="Arial"/>
+                <w:noProof/>
+                <w:webHidden/>
+              </w:rPr>
+              <w:t>11</w:t>
+            </w:r>
+            <w:r>
+              <w:rPr>
+                <w:rFonts w:ascii="Arial" w:hAnsi="Arial" w:cs="Arial"/>
                 <w:noProof/>
                 <w:webHidden/>
               </w:rPr>
@@ -1790,23 +1950,25 @@
               <w:tab w:val="right" w:leader="dot" w:pos="9344"/>
             </w:tabs>
             <w:rPr>
-              <w:rFonts w:eastAsiaTheme="minorEastAsia"/>
+              <w:rFonts w:ascii="Arial" w:eastAsiaTheme="minorEastAsia" w:hAnsi="Arial" w:cs="Arial"/>
               <w:noProof/>
               <w:sz w:val="22"/>
               <w:szCs w:val="22"/>
               <w:lang w:eastAsia="de-DE"/>
             </w:rPr>
           </w:pPr>
-          <w:hyperlink w:anchor="_Toc535082559" w:history="1">
+          <w:hyperlink w:anchor="_Toc535097368" w:history="1">
             <w:r>
               <w:rPr>
                 <w:rStyle w:val="Hyperlink"/>
+                <w:rFonts w:ascii="Arial" w:hAnsi="Arial" w:cs="Arial"/>
                 <w:noProof/>
               </w:rPr>
               <w:t>5.4 Die größten Hindernisse</w:t>
             </w:r>
             <w:r>
               <w:rPr>
+                <w:rFonts w:ascii="Arial" w:hAnsi="Arial" w:cs="Arial"/>
                 <w:noProof/>
                 <w:webHidden/>
               </w:rPr>
@@ -1814,6 +1976,7 @@
             </w:r>
             <w:r>
               <w:rPr>
+                <w:rFonts w:ascii="Arial" w:hAnsi="Arial" w:cs="Arial"/>
                 <w:noProof/>
                 <w:webHidden/>
               </w:rPr>
@@ -1821,19 +1984,22 @@
             </w:r>
             <w:r>
               <w:rPr>
-                <w:noProof/>
-                <w:webHidden/>
-              </w:rPr>
-              <w:instrText xml:space="preserve"> PAGEREF _Toc535082559 \h </w:instrText>
-            </w:r>
-            <w:r>
-              <w:rPr>
-                <w:noProof/>
-                <w:webHidden/>
-              </w:rPr>
-            </w:r>
-            <w:r>
-              <w:rPr>
+                <w:rFonts w:ascii="Arial" w:hAnsi="Arial" w:cs="Arial"/>
+                <w:noProof/>
+                <w:webHidden/>
+              </w:rPr>
+              <w:instrText xml:space="preserve"> PAGEREF _Toc535097368 \h </w:instrText>
+            </w:r>
+            <w:r>
+              <w:rPr>
+                <w:rFonts w:ascii="Arial" w:hAnsi="Arial" w:cs="Arial"/>
+                <w:noProof/>
+                <w:webHidden/>
+              </w:rPr>
+            </w:r>
+            <w:r>
+              <w:rPr>
+                <w:rFonts w:ascii="Arial" w:hAnsi="Arial" w:cs="Arial"/>
                 <w:noProof/>
                 <w:webHidden/>
               </w:rPr>
@@ -1841,13 +2007,15 @@
             </w:r>
             <w:r>
               <w:rPr>
-                <w:noProof/>
-                <w:webHidden/>
-              </w:rPr>
-              <w:t>10</w:t>
-            </w:r>
-            <w:r>
-              <w:rPr>
+                <w:rFonts w:ascii="Arial" w:hAnsi="Arial" w:cs="Arial"/>
+                <w:noProof/>
+                <w:webHidden/>
+              </w:rPr>
+              <w:t>11</w:t>
+            </w:r>
+            <w:r>
+              <w:rPr>
+                <w:rFonts w:ascii="Arial" w:hAnsi="Arial" w:cs="Arial"/>
                 <w:noProof/>
                 <w:webHidden/>
               </w:rPr>
@@ -1862,23 +2030,25 @@
               <w:tab w:val="right" w:leader="dot" w:pos="9344"/>
             </w:tabs>
             <w:rPr>
-              <w:rFonts w:eastAsiaTheme="minorEastAsia"/>
+              <w:rFonts w:ascii="Arial" w:eastAsiaTheme="minorEastAsia" w:hAnsi="Arial" w:cs="Arial"/>
               <w:noProof/>
               <w:sz w:val="22"/>
               <w:szCs w:val="22"/>
               <w:lang w:eastAsia="de-DE"/>
             </w:rPr>
           </w:pPr>
-          <w:hyperlink w:anchor="_Toc535082560" w:history="1">
+          <w:hyperlink w:anchor="_Toc535097369" w:history="1">
             <w:r>
               <w:rPr>
                 <w:rStyle w:val="Hyperlink"/>
+                <w:rFonts w:ascii="Arial" w:hAnsi="Arial" w:cs="Arial"/>
                 <w:noProof/>
               </w:rPr>
               <w:t>6. Code Erklärungen</w:t>
             </w:r>
             <w:r>
               <w:rPr>
+                <w:rFonts w:ascii="Arial" w:hAnsi="Arial" w:cs="Arial"/>
                 <w:noProof/>
                 <w:webHidden/>
               </w:rPr>
@@ -1886,6 +2056,7 @@
             </w:r>
             <w:r>
               <w:rPr>
+                <w:rFonts w:ascii="Arial" w:hAnsi="Arial" w:cs="Arial"/>
                 <w:noProof/>
                 <w:webHidden/>
               </w:rPr>
@@ -1893,19 +2064,22 @@
             </w:r>
             <w:r>
               <w:rPr>
-                <w:noProof/>
-                <w:webHidden/>
-              </w:rPr>
-              <w:instrText xml:space="preserve"> PAGEREF _Toc535082560 \h </w:instrText>
-            </w:r>
-            <w:r>
-              <w:rPr>
-                <w:noProof/>
-                <w:webHidden/>
-              </w:rPr>
-            </w:r>
-            <w:r>
-              <w:rPr>
+                <w:rFonts w:ascii="Arial" w:hAnsi="Arial" w:cs="Arial"/>
+                <w:noProof/>
+                <w:webHidden/>
+              </w:rPr>
+              <w:instrText xml:space="preserve"> PAGEREF _Toc535097369 \h </w:instrText>
+            </w:r>
+            <w:r>
+              <w:rPr>
+                <w:rFonts w:ascii="Arial" w:hAnsi="Arial" w:cs="Arial"/>
+                <w:noProof/>
+                <w:webHidden/>
+              </w:rPr>
+            </w:r>
+            <w:r>
+              <w:rPr>
+                <w:rFonts w:ascii="Arial" w:hAnsi="Arial" w:cs="Arial"/>
                 <w:noProof/>
                 <w:webHidden/>
               </w:rPr>
@@ -1913,13 +2087,15 @@
             </w:r>
             <w:r>
               <w:rPr>
-                <w:noProof/>
-                <w:webHidden/>
-              </w:rPr>
-              <w:t>11</w:t>
-            </w:r>
-            <w:r>
-              <w:rPr>
+                <w:rFonts w:ascii="Arial" w:hAnsi="Arial" w:cs="Arial"/>
+                <w:noProof/>
+                <w:webHidden/>
+              </w:rPr>
+              <w:t>12</w:t>
+            </w:r>
+            <w:r>
+              <w:rPr>
+                <w:rFonts w:ascii="Arial" w:hAnsi="Arial" w:cs="Arial"/>
                 <w:noProof/>
                 <w:webHidden/>
               </w:rPr>
@@ -1934,23 +2110,25 @@
               <w:tab w:val="right" w:leader="dot" w:pos="9344"/>
             </w:tabs>
             <w:rPr>
-              <w:rFonts w:eastAsiaTheme="minorEastAsia"/>
+              <w:rFonts w:ascii="Arial" w:eastAsiaTheme="minorEastAsia" w:hAnsi="Arial" w:cs="Arial"/>
               <w:noProof/>
               <w:sz w:val="22"/>
               <w:szCs w:val="22"/>
               <w:lang w:eastAsia="de-DE"/>
             </w:rPr>
           </w:pPr>
-          <w:hyperlink w:anchor="_Toc535082561" w:history="1">
+          <w:hyperlink w:anchor="_Toc535097370" w:history="1">
             <w:r>
               <w:rPr>
                 <w:rStyle w:val="Hyperlink"/>
+                <w:rFonts w:ascii="Arial" w:hAnsi="Arial" w:cs="Arial"/>
                 <w:noProof/>
               </w:rPr>
               <w:t>6.1 Parallaxing</w:t>
             </w:r>
             <w:r>
               <w:rPr>
+                <w:rFonts w:ascii="Arial" w:hAnsi="Arial" w:cs="Arial"/>
                 <w:noProof/>
                 <w:webHidden/>
               </w:rPr>
@@ -1958,6 +2136,7 @@
             </w:r>
             <w:r>
               <w:rPr>
+                <w:rFonts w:ascii="Arial" w:hAnsi="Arial" w:cs="Arial"/>
                 <w:noProof/>
                 <w:webHidden/>
               </w:rPr>
@@ -1965,19 +2144,22 @@
             </w:r>
             <w:r>
               <w:rPr>
-                <w:noProof/>
-                <w:webHidden/>
-              </w:rPr>
-              <w:instrText xml:space="preserve"> PAGEREF _Toc535082561 \h </w:instrText>
-            </w:r>
-            <w:r>
-              <w:rPr>
-                <w:noProof/>
-                <w:webHidden/>
-              </w:rPr>
-            </w:r>
-            <w:r>
-              <w:rPr>
+                <w:rFonts w:ascii="Arial" w:hAnsi="Arial" w:cs="Arial"/>
+                <w:noProof/>
+                <w:webHidden/>
+              </w:rPr>
+              <w:instrText xml:space="preserve"> PAGEREF _Toc535097370 \h </w:instrText>
+            </w:r>
+            <w:r>
+              <w:rPr>
+                <w:rFonts w:ascii="Arial" w:hAnsi="Arial" w:cs="Arial"/>
+                <w:noProof/>
+                <w:webHidden/>
+              </w:rPr>
+            </w:r>
+            <w:r>
+              <w:rPr>
+                <w:rFonts w:ascii="Arial" w:hAnsi="Arial" w:cs="Arial"/>
                 <w:noProof/>
                 <w:webHidden/>
               </w:rPr>
@@ -1985,13 +2167,15 @@
             </w:r>
             <w:r>
               <w:rPr>
-                <w:noProof/>
-                <w:webHidden/>
-              </w:rPr>
-              <w:t>11</w:t>
-            </w:r>
-            <w:r>
-              <w:rPr>
+                <w:rFonts w:ascii="Arial" w:hAnsi="Arial" w:cs="Arial"/>
+                <w:noProof/>
+                <w:webHidden/>
+              </w:rPr>
+              <w:t>12</w:t>
+            </w:r>
+            <w:r>
+              <w:rPr>
+                <w:rFonts w:ascii="Arial" w:hAnsi="Arial" w:cs="Arial"/>
                 <w:noProof/>
                 <w:webHidden/>
               </w:rPr>
@@ -2006,23 +2190,25 @@
               <w:tab w:val="right" w:leader="dot" w:pos="9344"/>
             </w:tabs>
             <w:rPr>
-              <w:rFonts w:eastAsiaTheme="minorEastAsia"/>
+              <w:rFonts w:ascii="Arial" w:eastAsiaTheme="minorEastAsia" w:hAnsi="Arial" w:cs="Arial"/>
               <w:noProof/>
               <w:sz w:val="22"/>
               <w:szCs w:val="22"/>
               <w:lang w:eastAsia="de-DE"/>
             </w:rPr>
           </w:pPr>
-          <w:hyperlink w:anchor="_Toc535082562" w:history="1">
+          <w:hyperlink w:anchor="_Toc535097371" w:history="1">
             <w:r>
               <w:rPr>
                 <w:rStyle w:val="Hyperlink"/>
+                <w:rFonts w:ascii="Arial" w:hAnsi="Arial" w:cs="Arial"/>
                 <w:noProof/>
               </w:rPr>
               <w:t>6.2 Drohnen schießen</w:t>
             </w:r>
             <w:r>
               <w:rPr>
+                <w:rFonts w:ascii="Arial" w:hAnsi="Arial" w:cs="Arial"/>
                 <w:noProof/>
                 <w:webHidden/>
               </w:rPr>
@@ -2030,6 +2216,7 @@
             </w:r>
             <w:r>
               <w:rPr>
+                <w:rFonts w:ascii="Arial" w:hAnsi="Arial" w:cs="Arial"/>
                 <w:noProof/>
                 <w:webHidden/>
               </w:rPr>
@@ -2037,19 +2224,22 @@
             </w:r>
             <w:r>
               <w:rPr>
-                <w:noProof/>
-                <w:webHidden/>
-              </w:rPr>
-              <w:instrText xml:space="preserve"> PAGEREF _Toc535082562 \h </w:instrText>
-            </w:r>
-            <w:r>
-              <w:rPr>
-                <w:noProof/>
-                <w:webHidden/>
-              </w:rPr>
-            </w:r>
-            <w:r>
-              <w:rPr>
+                <w:rFonts w:ascii="Arial" w:hAnsi="Arial" w:cs="Arial"/>
+                <w:noProof/>
+                <w:webHidden/>
+              </w:rPr>
+              <w:instrText xml:space="preserve"> PAGEREF _Toc535097371 \h </w:instrText>
+            </w:r>
+            <w:r>
+              <w:rPr>
+                <w:rFonts w:ascii="Arial" w:hAnsi="Arial" w:cs="Arial"/>
+                <w:noProof/>
+                <w:webHidden/>
+              </w:rPr>
+            </w:r>
+            <w:r>
+              <w:rPr>
+                <w:rFonts w:ascii="Arial" w:hAnsi="Arial" w:cs="Arial"/>
                 <w:noProof/>
                 <w:webHidden/>
               </w:rPr>
@@ -2057,13 +2247,175 @@
             </w:r>
             <w:r>
               <w:rPr>
-                <w:noProof/>
-                <w:webHidden/>
-              </w:rPr>
-              <w:t>14</w:t>
-            </w:r>
-            <w:r>
-              <w:rPr>
+                <w:rFonts w:ascii="Arial" w:hAnsi="Arial" w:cs="Arial"/>
+                <w:noProof/>
+                <w:webHidden/>
+              </w:rPr>
+              <w:t>15</w:t>
+            </w:r>
+            <w:r>
+              <w:rPr>
+                <w:rFonts w:ascii="Arial" w:hAnsi="Arial" w:cs="Arial"/>
+                <w:noProof/>
+                <w:webHidden/>
+              </w:rPr>
+              <w:fldChar w:fldCharType="end"/>
+            </w:r>
+          </w:hyperlink>
+        </w:p>
+        <w:p>
+          <w:pPr>
+            <w:pStyle w:val="Verzeichnis1"/>
+            <w:tabs>
+              <w:tab w:val="right" w:leader="dot" w:pos="9344"/>
+            </w:tabs>
+            <w:rPr>
+              <w:rFonts w:ascii="Arial" w:eastAsiaTheme="minorEastAsia" w:hAnsi="Arial" w:cs="Arial"/>
+              <w:noProof/>
+              <w:sz w:val="22"/>
+              <w:szCs w:val="22"/>
+              <w:lang w:eastAsia="de-DE"/>
+            </w:rPr>
+          </w:pPr>
+          <w:hyperlink w:anchor="_Toc535097372" w:history="1">
+            <w:r>
+              <w:rPr>
+                <w:rStyle w:val="Hyperlink"/>
+                <w:rFonts w:ascii="Arial" w:hAnsi="Arial" w:cs="Arial"/>
+                <w:noProof/>
+              </w:rPr>
+              <w:t>7. Rückblick</w:t>
+            </w:r>
+            <w:r>
+              <w:rPr>
+                <w:rFonts w:ascii="Arial" w:hAnsi="Arial" w:cs="Arial"/>
+                <w:noProof/>
+                <w:webHidden/>
+              </w:rPr>
+              <w:tab/>
+            </w:r>
+            <w:r>
+              <w:rPr>
+                <w:rFonts w:ascii="Arial" w:hAnsi="Arial" w:cs="Arial"/>
+                <w:noProof/>
+                <w:webHidden/>
+              </w:rPr>
+              <w:fldChar w:fldCharType="begin"/>
+            </w:r>
+            <w:r>
+              <w:rPr>
+                <w:rFonts w:ascii="Arial" w:hAnsi="Arial" w:cs="Arial"/>
+                <w:noProof/>
+                <w:webHidden/>
+              </w:rPr>
+              <w:instrText xml:space="preserve"> PAGEREF _Toc535097372 \h </w:instrText>
+            </w:r>
+            <w:r>
+              <w:rPr>
+                <w:rFonts w:ascii="Arial" w:hAnsi="Arial" w:cs="Arial"/>
+                <w:noProof/>
+                <w:webHidden/>
+              </w:rPr>
+            </w:r>
+            <w:r>
+              <w:rPr>
+                <w:rFonts w:ascii="Arial" w:hAnsi="Arial" w:cs="Arial"/>
+                <w:noProof/>
+                <w:webHidden/>
+              </w:rPr>
+              <w:fldChar w:fldCharType="separate"/>
+            </w:r>
+            <w:r>
+              <w:rPr>
+                <w:rFonts w:ascii="Arial" w:hAnsi="Arial" w:cs="Arial"/>
+                <w:noProof/>
+                <w:webHidden/>
+              </w:rPr>
+              <w:t>18</w:t>
+            </w:r>
+            <w:r>
+              <w:rPr>
+                <w:rFonts w:ascii="Arial" w:hAnsi="Arial" w:cs="Arial"/>
+                <w:noProof/>
+                <w:webHidden/>
+              </w:rPr>
+              <w:fldChar w:fldCharType="end"/>
+            </w:r>
+          </w:hyperlink>
+        </w:p>
+        <w:p>
+          <w:pPr>
+            <w:pStyle w:val="Verzeichnis1"/>
+            <w:tabs>
+              <w:tab w:val="right" w:leader="dot" w:pos="9344"/>
+            </w:tabs>
+            <w:rPr>
+              <w:rFonts w:ascii="Arial" w:eastAsiaTheme="minorEastAsia" w:hAnsi="Arial" w:cs="Arial"/>
+              <w:noProof/>
+              <w:sz w:val="22"/>
+              <w:szCs w:val="22"/>
+              <w:lang w:eastAsia="de-DE"/>
+            </w:rPr>
+          </w:pPr>
+          <w:hyperlink w:anchor="_Toc535097373" w:history="1">
+            <w:r>
+              <w:rPr>
+                <w:rStyle w:val="Hyperlink"/>
+                <w:rFonts w:ascii="Arial" w:hAnsi="Arial" w:cs="Arial"/>
+                <w:noProof/>
+              </w:rPr>
+              <w:t>8. Danksagungen</w:t>
+            </w:r>
+            <w:r>
+              <w:rPr>
+                <w:rFonts w:ascii="Arial" w:hAnsi="Arial" w:cs="Arial"/>
+                <w:noProof/>
+                <w:webHidden/>
+              </w:rPr>
+              <w:tab/>
+            </w:r>
+            <w:r>
+              <w:rPr>
+                <w:rFonts w:ascii="Arial" w:hAnsi="Arial" w:cs="Arial"/>
+                <w:noProof/>
+                <w:webHidden/>
+              </w:rPr>
+              <w:fldChar w:fldCharType="begin"/>
+            </w:r>
+            <w:r>
+              <w:rPr>
+                <w:rFonts w:ascii="Arial" w:hAnsi="Arial" w:cs="Arial"/>
+                <w:noProof/>
+                <w:webHidden/>
+              </w:rPr>
+              <w:instrText xml:space="preserve"> PAGEREF _Toc535097373 \h </w:instrText>
+            </w:r>
+            <w:r>
+              <w:rPr>
+                <w:rFonts w:ascii="Arial" w:hAnsi="Arial" w:cs="Arial"/>
+                <w:noProof/>
+                <w:webHidden/>
+              </w:rPr>
+            </w:r>
+            <w:r>
+              <w:rPr>
+                <w:rFonts w:ascii="Arial" w:hAnsi="Arial" w:cs="Arial"/>
+                <w:noProof/>
+                <w:webHidden/>
+              </w:rPr>
+              <w:fldChar w:fldCharType="separate"/>
+            </w:r>
+            <w:r>
+              <w:rPr>
+                <w:rFonts w:ascii="Arial" w:hAnsi="Arial" w:cs="Arial"/>
+                <w:noProof/>
+                <w:webHidden/>
+              </w:rPr>
+              <w:t>18</w:t>
+            </w:r>
+            <w:r>
+              <w:rPr>
+                <w:rFonts w:ascii="Arial" w:hAnsi="Arial" w:cs="Arial"/>
                 <w:noProof/>
                 <w:webHidden/>
               </w:rPr>
@@ -2100,7 +2452,7 @@
           <w:szCs w:val="40"/>
         </w:rPr>
       </w:pPr>
-      <w:bookmarkStart w:id="0" w:name="_Toc535082539"/>
+      <w:bookmarkStart w:id="0" w:name="_Toc535097348"/>
       <w:r>
         <w:rPr>
           <w:sz w:val="40"/>
@@ -2215,7 +2567,7 @@
           <w:szCs w:val="40"/>
         </w:rPr>
       </w:pPr>
-      <w:bookmarkStart w:id="1" w:name="_Toc535082540"/>
+      <w:bookmarkStart w:id="1" w:name="_Toc535097349"/>
       <w:r>
         <w:rPr>
           <w:sz w:val="40"/>
@@ -2230,7 +2582,7 @@
       <w:pPr>
         <w:pStyle w:val="berschrift1"/>
       </w:pPr>
-      <w:bookmarkStart w:id="2" w:name="_Toc535082541"/>
+      <w:bookmarkStart w:id="2" w:name="_Toc535097350"/>
       <w:r>
         <w:t>2.1 Spielidee</w:t>
       </w:r>
@@ -2313,7 +2665,7 @@
       <w:pPr>
         <w:pStyle w:val="berschrift1"/>
       </w:pPr>
-      <w:bookmarkStart w:id="3" w:name="_Toc535082542"/>
+      <w:bookmarkStart w:id="3" w:name="_Toc535097351"/>
       <w:r>
         <w:t>2.2 Spielmechanik</w:t>
       </w:r>
@@ -2371,7 +2723,7 @@
       <w:pPr>
         <w:pStyle w:val="berschrift1"/>
       </w:pPr>
-      <w:bookmarkStart w:id="4" w:name="_Toc535082543"/>
+      <w:bookmarkStart w:id="4" w:name="_Toc535097352"/>
       <w:r>
         <w:lastRenderedPageBreak/>
         <w:t xml:space="preserve">2.3 </w:t>
@@ -2410,7 +2762,7 @@
       <w:pPr>
         <w:pStyle w:val="berschrift1"/>
       </w:pPr>
-      <w:bookmarkStart w:id="5" w:name="_Toc535082544"/>
+      <w:bookmarkStart w:id="5" w:name="_Toc535097353"/>
       <w:r>
         <w:t>2.3.1 Gold</w:t>
       </w:r>
@@ -2472,7 +2824,7 @@
       <w:pPr>
         <w:pStyle w:val="berschrift1"/>
       </w:pPr>
-      <w:bookmarkStart w:id="6" w:name="_Toc535082545"/>
+      <w:bookmarkStart w:id="6" w:name="_Toc535097354"/>
       <w:r>
         <w:t>2.3.2 Kaufsystem</w:t>
       </w:r>
@@ -2499,7 +2851,7 @@
       <w:pPr>
         <w:pStyle w:val="berschrift1"/>
       </w:pPr>
-      <w:bookmarkStart w:id="7" w:name="_Toc535082546"/>
+      <w:bookmarkStart w:id="7" w:name="_Toc535097355"/>
       <w:r>
         <w:t>2.3.3 Waffen</w:t>
       </w:r>
@@ -2537,7 +2889,7 @@
           <w:szCs w:val="40"/>
         </w:rPr>
       </w:pPr>
-      <w:bookmarkStart w:id="8" w:name="_Toc535082547"/>
+      <w:bookmarkStart w:id="8" w:name="_Toc535097356"/>
       <w:r>
         <w:rPr>
           <w:sz w:val="40"/>
@@ -2552,7 +2904,7 @@
       <w:pPr>
         <w:pStyle w:val="berschrift1"/>
       </w:pPr>
-      <w:bookmarkStart w:id="9" w:name="_Toc535082548"/>
+      <w:bookmarkStart w:id="9" w:name="_Toc535097357"/>
       <w:r>
         <w:t>3.1 Voraussetzungen</w:t>
       </w:r>
@@ -2601,7 +2953,7 @@
       <w:pPr>
         <w:pStyle w:val="berschrift1"/>
       </w:pPr>
-      <w:bookmarkStart w:id="10" w:name="_Toc535082549"/>
+      <w:bookmarkStart w:id="10" w:name="_Toc535097358"/>
       <w:r>
         <w:t>3.2 Installation</w:t>
       </w:r>
@@ -2629,7 +2981,7 @@
       <w:r>
         <w:br w:type="page"/>
       </w:r>
-      <w:bookmarkStart w:id="11" w:name="_Toc535082550"/>
+      <w:bookmarkStart w:id="11" w:name="_Toc535097359"/>
       <w:r>
         <w:rPr>
           <w:sz w:val="40"/>
@@ -2668,7 +3020,7 @@
       <w:pPr>
         <w:pStyle w:val="berschrift1"/>
       </w:pPr>
-      <w:bookmarkStart w:id="12" w:name="_Toc535082551"/>
+      <w:bookmarkStart w:id="12" w:name="_Toc535097360"/>
       <w:r>
         <w:t>4</w:t>
       </w:r>
@@ -2890,7 +3242,7 @@
       <w:pPr>
         <w:pStyle w:val="berschrift1"/>
       </w:pPr>
-      <w:bookmarkStart w:id="13" w:name="_Toc535082552"/>
+      <w:bookmarkStart w:id="13" w:name="_Toc535097361"/>
       <w:r>
         <w:t>4</w:t>
       </w:r>
@@ -3071,7 +3423,7 @@
       <w:pPr>
         <w:pStyle w:val="berschrift1"/>
       </w:pPr>
-      <w:bookmarkStart w:id="14" w:name="_Toc535082553"/>
+      <w:bookmarkStart w:id="14" w:name="_Toc535097362"/>
       <w:r>
         <w:t>4</w:t>
       </w:r>
@@ -3197,7 +3549,7 @@
       <w:pPr>
         <w:pStyle w:val="berschrift1"/>
       </w:pPr>
-      <w:bookmarkStart w:id="15" w:name="_Toc535082554"/>
+      <w:bookmarkStart w:id="15" w:name="_Toc535097363"/>
       <w:r>
         <w:t>4</w:t>
       </w:r>
@@ -3434,7 +3786,7 @@
           <w:szCs w:val="40"/>
         </w:rPr>
       </w:pPr>
-      <w:bookmarkStart w:id="16" w:name="_Toc535082555"/>
+      <w:bookmarkStart w:id="16" w:name="_Toc535097364"/>
       <w:r>
         <w:rPr>
           <w:sz w:val="40"/>
@@ -3466,7 +3818,7 @@
       <w:pPr>
         <w:pStyle w:val="berschrift1"/>
       </w:pPr>
-      <w:bookmarkStart w:id="17" w:name="_Toc535082556"/>
+      <w:bookmarkStart w:id="17" w:name="_Toc535097365"/>
       <w:r>
         <w:t>5.1 Die Planung</w:t>
       </w:r>
@@ -3480,7 +3832,13 @@
         <w:t>Z</w:t>
       </w:r>
       <w:r>
-        <w:t>u Beginn des Projekts mussten wir mit dem Pflichtenheft die Planung für das gesamte Projekt bewerkstelligen. Das schwierigste war dabei, dass wir noch komplett unerfahren im Bereich Spieleprogrammierung waren. Wir konnten nur schwer einschätzen welcher Schritt wie lange brauchen würde.</w:t>
+        <w:t xml:space="preserve">u Beginn des Projekts mussten wir mit dem Pflichtenheft die Planung für das gesamte Projekt bewerkstelligen. Das </w:t>
+      </w:r>
+      <w:r>
+        <w:t>S</w:t>
+      </w:r>
+      <w:r>
+        <w:t>chwierigste war dabei, dass wir noch komplett unerfahren im Bereich Spieleprogrammierung waren. Wir konnten nur schwer einschätzen welcher Schritt wie lange brauchen würde.</w:t>
       </w:r>
       <w:r>
         <w:t xml:space="preserve"> Dazu mussten noch viele Entscheidungen mussten getroffen. Zu welchem Genre sollte unser Spiel gehören, welchen Grafikstyle wollten wir benutzen und was sollte die grobe Handlung der Geschichte sein? </w:t>
@@ -3493,13 +3851,17 @@
       <w:r>
         <w:t xml:space="preserve">Trotz dieser Hürden ist es uns gut gelungen und wird konnten die selbst aufgestellten Meilensteine alle einhalten, wenn man hier und da ein Auge zugedrückt hat. Als gutes Beispiel </w:t>
       </w:r>
-      <w:proofErr w:type="spellStart"/>
-      <w:r>
-        <w:t>hier für</w:t>
-      </w:r>
-      <w:proofErr w:type="spellEnd"/>
-      <w:r>
-        <w:t xml:space="preserve"> dient die Geschichte des Spiels. Diese sollte bereits beim zweiten Meilenstein abgeschlossen sein änderte sich im Laufe der Entwicklung immer wieder leicht. </w:t>
+      <w:r>
+        <w:t>hierfür</w:t>
+      </w:r>
+      <w:r>
+        <w:t xml:space="preserve"> dient die Geschichte des Spiels. Diese sollte bereits beim zweiten Meilenstein abgeschlossen sein</w:t>
+      </w:r>
+      <w:r>
+        <w:t>,</w:t>
+      </w:r>
+      <w:r>
+        <w:t xml:space="preserve"> änderte sich im Laufe der Entwicklung immer wieder leicht. </w:t>
       </w:r>
     </w:p>
     <w:p>
@@ -3509,11 +3871,9 @@
       <w:r>
         <w:t xml:space="preserve">Auch das Design der Gegner und deren Animationen hatten wir stark unterschätzt. Diese sollte bereits beim 6. von 16 Meilensteinen fertig sein, wir entdeckten jedoch schnell, dass es viel passender war die Gegner dann zu </w:t>
       </w:r>
-      <w:proofErr w:type="gramStart"/>
-      <w:r>
-        <w:t>Designen</w:t>
-      </w:r>
-      <w:proofErr w:type="gramEnd"/>
+      <w:r>
+        <w:t>Designen,</w:t>
+      </w:r>
       <w:r>
         <w:t xml:space="preserve"> wenn das zugehörige Level designt wurde</w:t>
       </w:r>
@@ -3537,7 +3897,7 @@
       <w:pPr>
         <w:pStyle w:val="berschrift1"/>
       </w:pPr>
-      <w:bookmarkStart w:id="18" w:name="_Toc535082557"/>
+      <w:bookmarkStart w:id="18" w:name="_Toc535097366"/>
       <w:r>
         <w:t>5.2 Die Umsetzung</w:t>
       </w:r>
@@ -3568,13 +3928,18 @@
         <w:pStyle w:val="Dokumentation"/>
       </w:pPr>
       <w:r>
-        <w:t>Auch an die anderen Programme musste man sich erst gewöhnen. So hatten unsere frühen Zeichnungen alle einen per Hand gemalten Rand. Später entdeckten wir dann das Inkscape allen Objekten auch selbst Ränder geben kann.</w:t>
-      </w:r>
-      <w:bookmarkStart w:id="19" w:name="_GoBack"/>
-      <w:bookmarkEnd w:id="19"/>
-    </w:p>
-    <w:p>
-      <w:pPr>
+        <w:t xml:space="preserve">Auch an die anderen Programme musste man sich erst gewöhnen. So hatten unsere frühen Zeichnungen alle einen per Hand gemalten Rand. Später entdeckten wir dann das Inkscape allen Objekten auch selbst Ränder </w:t>
+      </w:r>
+      <w:r>
+        <w:t>hinzufügen</w:t>
+      </w:r>
+      <w:r>
+        <w:t xml:space="preserve"> kann.</w:t>
+      </w:r>
+    </w:p>
+    <w:p>
+      <w:pPr>
+        <w:pStyle w:val="Dokumentation"/>
         <w:rPr>
           <w:rFonts w:asciiTheme="majorHAnsi" w:eastAsiaTheme="majorEastAsia" w:hAnsiTheme="majorHAnsi" w:cstheme="majorBidi"/>
           <w:color w:val="2F5496" w:themeColor="accent1" w:themeShade="BF"/>
@@ -3583,6 +3948,18 @@
         </w:rPr>
       </w:pPr>
       <w:r>
+        <w:t>Nachdem wir mit der Software warm geworden sind begann die eigentliche Arbeit. Langsam arbeiteten wir uns Meilenstein für Meilenstein voran. Wir merkten wie schwer es war selbst so ein kleines Team zu organisieren, so wurde das erste Level geschätzte zehn Mal neu überarbeitet.</w:t>
+      </w:r>
+      <w:r>
+        <w:t xml:space="preserve"> Aber d</w:t>
+      </w:r>
+      <w:r>
+        <w:t>abei lernten wir Unity immer besser kennen</w:t>
+      </w:r>
+      <w:r>
+        <w:t xml:space="preserve"> und so wurde der vierte Akt in einem Bruchteil der Zeit des ersten Aktes fertig gestellt obwohl er die kompliziertesten Mechaniken enthält. </w:t>
+      </w:r>
+      <w:r>
         <w:br w:type="page"/>
       </w:r>
     </w:p>
@@ -3590,11 +3967,75 @@
       <w:pPr>
         <w:pStyle w:val="berschrift1"/>
       </w:pPr>
-      <w:bookmarkStart w:id="20" w:name="_Toc535082558"/>
+      <w:bookmarkStart w:id="19" w:name="_Toc535097367"/>
       <w:r>
         <w:lastRenderedPageBreak/>
         <w:t>5.3 Das Ziel</w:t>
       </w:r>
+      <w:bookmarkEnd w:id="19"/>
+    </w:p>
+    <w:p>
+      <w:pPr>
+        <w:pStyle w:val="Dokumentation"/>
+      </w:pPr>
+      <w:r>
+        <w:t xml:space="preserve">Obwohl wir eigentlich im Zeitplan lagen fiel uns Anfang Dezember auf wie viel uns noch fehlte. Viele Kleinigkeiten hatten sich über das Jahr hinweg angesammelt und ein Großteil der Animationen fehlte noch komplett. Im Januar stand jedoch bereits die Installation auf dem Laptop von Prof. Dr. </w:t>
+      </w:r>
+      <w:proofErr w:type="spellStart"/>
+      <w:r>
+        <w:t>Lütticke</w:t>
+      </w:r>
+      <w:proofErr w:type="spellEnd"/>
+      <w:r>
+        <w:t xml:space="preserve"> bevor und damit die Abgabe des Projekts. </w:t>
+      </w:r>
+      <w:r>
+        <w:t xml:space="preserve">Bis dahin musste alles fertig sein. So wurde unsere Freizeit ein wenig eingeschränkt und wir konzentrierten uns auf die Fertigstellung des Projekts. </w:t>
+      </w:r>
+    </w:p>
+    <w:p>
+      <w:pPr>
+        <w:pStyle w:val="Dokumentation"/>
+      </w:pPr>
+      <w:r>
+        <w:t>Jedoch reichte auch das nicht um rechtzeitig fertig zu werden und wir mussten einige wenige Visionen streichen, um unser Ziel dennoch</w:t>
+      </w:r>
+      <w:r>
+        <w:t xml:space="preserve"> pünktlich</w:t>
+      </w:r>
+      <w:r>
+        <w:t xml:space="preserve"> zu erreichen. </w:t>
+      </w:r>
+      <w:r>
+        <w:t>Als</w:t>
+      </w:r>
+      <w:r>
+        <w:t xml:space="preserve"> Beispiel stehen die Zuschauer im Kolosseum nur regungslos </w:t>
+      </w:r>
+      <w:r>
+        <w:t>rum, anstatt unseren Helden bei jedem seiner Siege zu bejubeln. Auch das geheime Level, welches man erst bei einem zweiten Spieldurchlauf freischaltet, in dem</w:t>
+      </w:r>
+      <w:r>
+        <w:t xml:space="preserve"> man</w:t>
+      </w:r>
+      <w:r>
+        <w:t xml:space="preserve"> im dritten Reich landet musste gestrichen werden.</w:t>
+      </w:r>
+      <w:r>
+        <w:t xml:space="preserve"> Durch die Streichung dieser Features blieb uns jedoch mehr Zeit das bisherige Spiel zu polieren und hoffentlich alle Fehler auszumerzen. </w:t>
+      </w:r>
+    </w:p>
+    <w:p>
+      <w:pPr>
+        <w:pStyle w:val="berschrift1"/>
+      </w:pPr>
+      <w:bookmarkStart w:id="20" w:name="_Toc535097368"/>
+      <w:r>
+        <w:t>5.4 Die g</w:t>
+      </w:r>
+      <w:r>
+        <w:t>rößten Hindernisse</w:t>
+      </w:r>
       <w:bookmarkEnd w:id="20"/>
     </w:p>
     <w:p>
@@ -3602,89 +4043,38 @@
         <w:pStyle w:val="Dokumentation"/>
       </w:pPr>
       <w:r>
-        <w:t>- stress am ende</w:t>
-      </w:r>
-    </w:p>
-    <w:p>
-      <w:pPr>
-        <w:pStyle w:val="Dokumentation"/>
-      </w:pPr>
-      <w:r>
-        <w:t xml:space="preserve">- </w:t>
+        <w:t>Da auch andere Sachen nicht immer reibungslos abliefen wollen wir hier noch unsere größten Schwierigkeiten präsentieren.</w:t>
+      </w:r>
+    </w:p>
+    <w:p>
+      <w:pPr>
+        <w:pStyle w:val="Dokumentation"/>
+      </w:pPr>
+      <w:r>
+        <w:t xml:space="preserve">Eine davon war das Erzählen der Geschichte, da keiner von uns sich gut mit Animationen auskannte und wir auch nicht den Hauptcharakter vertonen wollten fielen diese beiden Möglichkeiten weg. Ein einfacher Text zu Beginn des Spiels schien uns jedoch auch zu langweilig. </w:t>
+      </w:r>
+      <w:r>
+        <w:t>Daher entschieden wir uns für eine Art Diashow mit jeweils einem kurzen Begleittext. Dadurch konnten wir die Geschichte allerdings nicht in ihrem vollen Ausmaß erzählen und mussten sie auf das nötigste zusammenfassen. Auch im Spiel selbst ist es nur schwer möglich die Welt lebendig wirken zu lassen, ohne den anderen Parteien im Spiel einen tieferen Hintergrund zu verleihen. Die meisten Spieler sind aber zu faul lange erklärende Texte zu lesen wo durch wir es bestmöglich in die kurzen Gespräche verpackten.</w:t>
+      </w:r>
+    </w:p>
+    <w:p>
+      <w:pPr>
+        <w:pStyle w:val="Dokumentation"/>
+      </w:pPr>
+      <w:r>
+        <w:t xml:space="preserve">Eine weitere Hürde stellte die Handhabung von GitHub und damit die Koordination der Gruppe dar. Arbeiteten zwei Entwickler gleichzeitig an der gleichen Datei kam es immer zu Problemen und mehrfach wurde ein Teil unserer Arbeit dadurch gelöscht. </w:t>
+      </w:r>
+      <w:r>
+        <w:t xml:space="preserve">Jedoch lernten wir auch hier mit der Zeit dazu und gegen Ende des Projekts schrieb jeder an welcher Datei er zurzeit arbeitete in einen gemeinsamen Gruppenchat. Aber auch die generelle Koordination stellte ein Hindernis dar, da man oft den Überblick verlor was noch zu erledigen war, hiergegen begannen wir eine große </w:t>
       </w:r>
       <w:proofErr w:type="spellStart"/>
       <w:r>
-        <w:t>bli</w:t>
+        <w:t>To</w:t>
       </w:r>
       <w:proofErr w:type="spellEnd"/>
       <w:r>
-        <w:t xml:space="preserve"> </w:t>
-      </w:r>
-      <w:proofErr w:type="spellStart"/>
-      <w:r>
-        <w:t>bla</w:t>
-      </w:r>
-      <w:proofErr w:type="spellEnd"/>
-      <w:r>
-        <w:t xml:space="preserve"> </w:t>
-      </w:r>
-      <w:proofErr w:type="spellStart"/>
-      <w:r>
-        <w:t>blup</w:t>
-      </w:r>
-      <w:proofErr w:type="spellEnd"/>
-    </w:p>
-    <w:p>
-      <w:pPr>
-        <w:pStyle w:val="Dokumentation"/>
-      </w:pPr>
-      <w:r>
-        <w:t xml:space="preserve">- </w:t>
-      </w:r>
-    </w:p>
-    <w:p>
-      <w:pPr>
-        <w:pStyle w:val="berschrift1"/>
-      </w:pPr>
-      <w:bookmarkStart w:id="21" w:name="_Toc535082559"/>
-      <w:r>
-        <w:t>5.4 Die g</w:t>
-      </w:r>
-      <w:r>
-        <w:t>rößten Hindernisse</w:t>
-      </w:r>
-      <w:bookmarkEnd w:id="21"/>
-    </w:p>
-    <w:p>
-      <w:pPr>
-        <w:pStyle w:val="Dokumentation"/>
-      </w:pPr>
-      <w:r>
-        <w:t>-Schwierigkeiten/Hürden, wo ran hingen wir besonders lange fest</w:t>
-      </w:r>
-    </w:p>
-    <w:p>
-      <w:pPr>
-        <w:pStyle w:val="Dokumentation"/>
-        <w:ind w:firstLine="708"/>
-      </w:pPr>
-      <w:r>
-        <w:t>-Storytelling, Wie wir die Geschichte erzählen was daran schwer ist</w:t>
-      </w:r>
-    </w:p>
-    <w:p>
-      <w:pPr>
-        <w:pStyle w:val="Dokumentation"/>
-        <w:ind w:firstLine="708"/>
-      </w:pPr>
-      <w:r>
-        <w:t>-Handhabung von GitHub</w:t>
-      </w:r>
-    </w:p>
-    <w:p>
-      <w:pPr>
-        <w:pStyle w:val="Dokumentation"/>
-      </w:pPr>
+        <w:t>-do-Liste, die langsam abgearbeitet wurde.</w:t>
+      </w:r>
       <w:r>
         <w:br w:type="page"/>
       </w:r>
@@ -3697,7 +4087,7 @@
           <w:szCs w:val="40"/>
         </w:rPr>
       </w:pPr>
-      <w:bookmarkStart w:id="22" w:name="_Toc535082560"/>
+      <w:bookmarkStart w:id="21" w:name="_Toc535097369"/>
       <w:r>
         <w:rPr>
           <w:sz w:val="40"/>
@@ -3727,7 +4117,7 @@
         </w:rPr>
         <w:t>rklärungen</w:t>
       </w:r>
-      <w:bookmarkEnd w:id="22"/>
+      <w:bookmarkEnd w:id="21"/>
     </w:p>
     <w:p>
       <w:pPr>
@@ -3756,7 +4146,7 @@
       <w:pPr>
         <w:pStyle w:val="berschrift1"/>
       </w:pPr>
-      <w:bookmarkStart w:id="23" w:name="_Toc535082561"/>
+      <w:bookmarkStart w:id="22" w:name="_Toc535097370"/>
       <w:r>
         <w:rPr>
           <w:noProof/>
@@ -3845,7 +4235,7 @@
       <w:r>
         <w:t>Parallaxing</w:t>
       </w:r>
-      <w:bookmarkEnd w:id="23"/>
+      <w:bookmarkEnd w:id="22"/>
       <w:proofErr w:type="spellEnd"/>
     </w:p>
     <w:p>
@@ -4141,7 +4531,7 @@
       <w:pPr>
         <w:pStyle w:val="berschrift1"/>
       </w:pPr>
-      <w:bookmarkStart w:id="24" w:name="_Toc535082562"/>
+      <w:bookmarkStart w:id="23" w:name="_Toc535097371"/>
       <w:r>
         <w:rPr>
           <w:noProof/>
@@ -4228,7 +4618,7 @@
       <w:r>
         <w:t xml:space="preserve"> Drohnen schießen</w:t>
       </w:r>
-      <w:bookmarkEnd w:id="24"/>
+      <w:bookmarkEnd w:id="23"/>
     </w:p>
     <w:p>
       <w:pPr>
@@ -4408,7 +4798,10 @@
       </w:r>
       <w:proofErr w:type="spellEnd"/>
       <w:r>
-        <w:t>“ gesetzt, damit die Drohne erneut einen Schuss abfeuern kann (Zeile 48).</w:t>
+        <w:t>“ gesetzt, damit</w:t>
+      </w:r>
+      <w:r>
+        <w:t xml:space="preserve"> die Drohne erneut einen Schuss abfeuern kann (Zeile 48).</w:t>
       </w:r>
     </w:p>
     <w:p>
@@ -4423,31 +4816,90 @@
     </w:p>
     <w:p>
       <w:pPr>
-        <w:pStyle w:val="Dokumentation"/>
-      </w:pPr>
-    </w:p>
-    <w:p>
-      <w:pPr>
-        <w:pStyle w:val="Dokumentation"/>
-      </w:pPr>
-      <w:r>
-        <w:t>Noch mögliche Themen:</w:t>
-      </w:r>
-    </w:p>
-    <w:p>
-      <w:pPr>
-        <w:pStyle w:val="Dokumentation"/>
-      </w:pPr>
-      <w:r>
-        <w:t>-Fazit, Resümee oder sowas</w:t>
-      </w:r>
-    </w:p>
-    <w:p>
-      <w:pPr>
-        <w:pStyle w:val="Dokumentation"/>
-      </w:pPr>
-      <w:r>
-        <w:t xml:space="preserve">-Danksagungen, an </w:t>
+        <w:pStyle w:val="berschrift1"/>
+      </w:pPr>
+      <w:bookmarkStart w:id="24" w:name="_Toc535097372"/>
+      <w:r>
+        <w:lastRenderedPageBreak/>
+        <w:t>7. Rückblick</w:t>
+      </w:r>
+      <w:bookmarkEnd w:id="24"/>
+    </w:p>
+    <w:p>
+      <w:pPr>
+        <w:pStyle w:val="Dokumentation"/>
+      </w:pPr>
+      <w:r>
+        <w:t>Gegen Ende</w:t>
+      </w:r>
+      <w:r>
+        <w:t xml:space="preserve"> wollen wir noch einen Rückblick auf das gesamte Projekt werfen.</w:t>
+      </w:r>
+      <w:r>
+        <w:t xml:space="preserve"> </w:t>
+      </w:r>
+      <w:r>
+        <w:t xml:space="preserve">Das Projekt hat uns nicht nur viele Nerven gekostet, sondern auch viel Freude bereitet. Wir haben nicht nur den Umgang mit Unity und Inkscape ausführlich gelernt, sondern auch allgemeinere Dinge die nicht nur in der Spieleprogrammierung hilfreich sind. Zum Beispiel hat sich unsere Teamkoordination stark verbessert, wir übten </w:t>
+      </w:r>
+      <w:r>
+        <w:t>wie man Lasten- und Pflichtenheft in der Praxis einsetzt</w:t>
+      </w:r>
+      <w:r>
+        <w:t xml:space="preserve"> und der Umgang mit GitHub verläuft nun fehlerfrei. Nebenbei ist auch noch ein schönes Spiel entstanden, dass hoffentlich vielen Spielern </w:t>
+      </w:r>
+      <w:r>
+        <w:t xml:space="preserve">eine </w:t>
+      </w:r>
+      <w:bookmarkStart w:id="25" w:name="_GoBack"/>
+      <w:bookmarkEnd w:id="25"/>
+      <w:r>
+        <w:t>Freude bereitet.</w:t>
+      </w:r>
+    </w:p>
+    <w:p>
+      <w:pPr>
+        <w:pStyle w:val="Dokumentation"/>
+      </w:pPr>
+    </w:p>
+    <w:p>
+      <w:pPr>
+        <w:pStyle w:val="Dokumentation"/>
+      </w:pPr>
+    </w:p>
+    <w:p>
+      <w:pPr>
+        <w:pStyle w:val="berschrift1"/>
+      </w:pPr>
+      <w:bookmarkStart w:id="26" w:name="_Toc535097373"/>
+      <w:r>
+        <w:t>8. Danksagungen</w:t>
+      </w:r>
+      <w:bookmarkEnd w:id="26"/>
+    </w:p>
+    <w:p>
+      <w:pPr>
+        <w:pStyle w:val="Dokumentation"/>
+      </w:pPr>
+      <w:r>
+        <w:t xml:space="preserve">Zu Letzt wollen wir noch einen Dank aussprechen. Wir </w:t>
+      </w:r>
+      <w:r>
+        <w:t>beginnen</w:t>
+      </w:r>
+      <w:r>
+        <w:t xml:space="preserve"> der Community von Unity</w:t>
+      </w:r>
+      <w:r>
+        <w:t xml:space="preserve"> welche</w:t>
+      </w:r>
+      <w:r>
+        <w:t xml:space="preserve"> zahllosen Tutorials und Hilfestellungen</w:t>
+      </w:r>
+      <w:r>
+        <w:t xml:space="preserve"> im Internet kostenlos zur Verfügung stellt und uns damit den Einstieg in Unity sehr viel leichter gestaltet hat. </w:t>
+      </w:r>
+      <w:r>
+        <w:t xml:space="preserve">Ein besonderer Dank gilt Prof. Dr. </w:t>
       </w:r>
       <w:proofErr w:type="spellStart"/>
       <w:r>
@@ -4455,40 +4907,139 @@
       </w:r>
       <w:proofErr w:type="spellEnd"/>
       <w:r>
-        <w:t xml:space="preserve"> und deine </w:t>
-      </w:r>
+        <w:t xml:space="preserve"> für die Leitung des Softwareprojekts und seine tatkräftige </w:t>
+      </w:r>
+      <w:r>
+        <w:t>Unterstützung</w:t>
+      </w:r>
+      <w:r>
+        <w:t>.</w:t>
+      </w:r>
+    </w:p>
+    <w:p>
+      <w:pPr>
+        <w:pStyle w:val="Dokumentation"/>
+      </w:pPr>
+      <w:r>
+        <w:t>Und wir danken auch Ihnen für das Lesen dieser Dokumentation.</w:t>
+      </w:r>
+    </w:p>
+    <w:p>
+      <w:pPr>
+        <w:pStyle w:val="Dokumentation"/>
+      </w:pPr>
+    </w:p>
+    <w:p>
+      <w:pPr>
+        <w:pStyle w:val="Dokumentation"/>
+      </w:pPr>
+      <w:r>
+        <w:t>Eurer</w:t>
+      </w:r>
+      <w:r>
+        <w:t xml:space="preserve"> Time Raider Entwicklerteam</w:t>
+      </w:r>
+    </w:p>
+    <w:p>
+      <w:pPr>
+        <w:pStyle w:val="Dokumentation"/>
+        <w:rPr>
+          <w:rFonts w:cs="Arial"/>
+          <w:lang w:val="en-US"/>
+        </w:rPr>
+      </w:pPr>
       <w:proofErr w:type="spellStart"/>
       <w:r>
-        <w:t>mum</w:t>
+        <w:rPr>
+          <w:rFonts w:cs="Arial"/>
+          <w:lang w:val="en-US"/>
+        </w:rPr>
+        <w:t>Sulfikar</w:t>
       </w:r>
       <w:proofErr w:type="spellEnd"/>
       <w:r>
-        <w:t>, hat irgendwie jedes Buch vielleicht wir auch</w:t>
-      </w:r>
-    </w:p>
-    <w:p>
-      <w:pPr>
-        <w:pStyle w:val="Dokumentation"/>
-      </w:pPr>
-      <w:r>
-        <w:t>-</w:t>
-      </w:r>
-      <w:r>
-        <w:t xml:space="preserve">Quellen, also woher wir Sachen gelernt haben, am besten nicht nur </w:t>
+        <w:rPr>
+          <w:rFonts w:cs="Arial"/>
+          <w:lang w:val="en-US"/>
+        </w:rPr>
+        <w:t xml:space="preserve"> </w:t>
       </w:r>
       <w:proofErr w:type="spellStart"/>
       <w:r>
-        <w:t>yt</w:t>
+        <w:rPr>
+          <w:rFonts w:cs="Arial"/>
+          <w:lang w:val="en-US"/>
+        </w:rPr>
+        <w:t>Hamka</w:t>
       </w:r>
       <w:proofErr w:type="spellEnd"/>
       <w:r>
-        <w:t xml:space="preserve"> nennen</w:t>
-      </w:r>
-    </w:p>
-    <w:p>
-      <w:pPr>
-        <w:pStyle w:val="Dokumentation"/>
-        <w:ind w:firstLine="708"/>
+        <w:rPr>
+          <w:rFonts w:cs="Arial"/>
+          <w:lang w:val="en-US"/>
+        </w:rPr>
+        <w:t xml:space="preserve">, Armin </w:t>
+      </w:r>
+      <w:proofErr w:type="spellStart"/>
+      <w:r>
+        <w:rPr>
+          <w:rFonts w:cs="Arial"/>
+          <w:lang w:val="en-US"/>
+        </w:rPr>
+        <w:t>Magh</w:t>
+      </w:r>
+      <w:r>
+        <w:rPr>
+          <w:rFonts w:cs="Arial"/>
+          <w:lang w:val="en-US"/>
+        </w:rPr>
+        <w:t>soudloo</w:t>
+      </w:r>
+      <w:proofErr w:type="spellEnd"/>
+      <w:r>
+        <w:rPr>
+          <w:rFonts w:cs="Arial"/>
+          <w:lang w:val="en-US"/>
+        </w:rPr>
+        <w:t xml:space="preserve">, Hasan </w:t>
+      </w:r>
+      <w:proofErr w:type="spellStart"/>
+      <w:r>
+        <w:rPr>
+          <w:rFonts w:cs="Arial"/>
+          <w:lang w:val="en-US"/>
+        </w:rPr>
+        <w:t>T</w:t>
+      </w:r>
+      <w:r>
+        <w:rPr>
+          <w:rFonts w:cs="Arial"/>
+          <w:lang w:val="en-US"/>
+        </w:rPr>
+        <w:t>uran</w:t>
+      </w:r>
+      <w:proofErr w:type="spellEnd"/>
+      <w:r>
+        <w:rPr>
+          <w:rFonts w:cs="Arial"/>
+          <w:lang w:val="en-US"/>
+        </w:rPr>
+        <w:t xml:space="preserve"> und</w:t>
+      </w:r>
+      <w:r>
+        <w:rPr>
+          <w:rFonts w:cs="Arial"/>
+          <w:lang w:val="en-US"/>
+        </w:rPr>
+        <w:t xml:space="preserve"> Vincent Brücher</w:t>
+      </w:r>
+    </w:p>
+    <w:p>
+      <w:pPr>
+        <w:pStyle w:val="Dokumentation"/>
+        <w:rPr>
+          <w:lang w:val="en-US"/>
+        </w:rPr>
       </w:pPr>
     </w:p>
     <w:sectPr>
@@ -6306,7 +6857,7 @@
 </file>
 
 <file path=customXml/itemProps1.xml><?xml version="1.0" encoding="utf-8"?>
-<ds:datastoreItem xmlns:ds="http://schemas.openxmlformats.org/officeDocument/2006/customXml" ds:itemID="{EDC4583E-170D-4EF9-BAFA-B0163FB293CD}">
+<ds:datastoreItem xmlns:ds="http://schemas.openxmlformats.org/officeDocument/2006/customXml" ds:itemID="{FE5927D0-9BB6-4FF6-9E72-7E112F45C659}">
   <ds:schemaRefs>
     <ds:schemaRef ds:uri="http://schemas.openxmlformats.org/officeDocument/2006/bibliography"/>
   </ds:schemaRefs>

</xml_diff>